<commit_message>
Aggiornamento rad : RF, 1.6 panoramica,
</commit_message>
<xml_diff>
--- a/documentazioneRAD/rad/RAD_NewDM_V_2.0.docx
+++ b/documentazioneRAD/rad/RAD_NewDM_V_2.0.docx
@@ -10,7 +10,6 @@
           <w:docPartUnique/>
         </w:docPartObj>
       </w:sdtPr>
-      <w:sdtEndPr/>
       <w:sdtContent>
         <w:p>
           <w:pPr>
@@ -81,7 +80,6 @@
                                     <w:dataBinding w:prefixMappings="xmlns:ns0='http://purl.org/dc/elements/1.1/' xmlns:ns1='http://schemas.openxmlformats.org/package/2006/metadata/core-properties' " w:xpath="/ns1:coreProperties[1]/ns0:title[1]" w:storeItemID="{6C3C8BC8-F283-45AE-878A-BAB7291924A1}"/>
                                     <w:text/>
                                   </w:sdtPr>
-                                  <w:sdtEndPr/>
                                   <w:sdtContent>
                                     <w:r>
                                       <w:rPr>
@@ -116,7 +114,6 @@
                                     <w:dataBinding w:prefixMappings="xmlns:ns0='http://purl.org/dc/elements/1.1/' xmlns:ns1='http://schemas.openxmlformats.org/package/2006/metadata/core-properties' " w:xpath="/ns1:coreProperties[1]/ns0:subject[1]" w:storeItemID="{6C3C8BC8-F283-45AE-878A-BAB7291924A1}"/>
                                     <w:text/>
                                   </w:sdtPr>
-                                  <w:sdtEndPr/>
                                   <w:sdtContent>
                                     <w:r>
                                       <w:rPr>
@@ -706,7 +703,6 @@
                                     <w:dataBinding w:prefixMappings="xmlns:ns0='http://purl.org/dc/elements/1.1/' xmlns:ns1='http://schemas.openxmlformats.org/package/2006/metadata/core-properties' " w:xpath="/ns1:coreProperties[1]/ns0:title[1]" w:storeItemID="{6C3C8BC8-F283-45AE-878A-BAB7291924A1}"/>
                                     <w:text/>
                                   </w:sdtPr>
-                                  <w:sdtEndPr/>
                                   <w:sdtContent>
                                     <w:r>
                                       <w:rPr>
@@ -741,7 +737,6 @@
                                     <w:dataBinding w:prefixMappings="xmlns:ns0='http://purl.org/dc/elements/1.1/' xmlns:ns1='http://schemas.openxmlformats.org/package/2006/metadata/core-properties' " w:xpath="/ns1:coreProperties[1]/ns0:subject[1]" w:storeItemID="{6C3C8BC8-F283-45AE-878A-BAB7291924A1}"/>
                                     <w:text/>
                                   </w:sdtPr>
-                                  <w:sdtEndPr/>
                                   <w:sdtContent>
                                     <w:r>
                                       <w:rPr>
@@ -829,7 +824,6 @@
                               <w:dataBinding w:prefixMappings="xmlns:ns0='http://purl.org/dc/elements/1.1/' xmlns:ns1='http://schemas.openxmlformats.org/package/2006/metadata/core-properties' " w:xpath="/ns1:coreProperties[1]/ns0:title[1]" w:storeItemID="{6C3C8BC8-F283-45AE-878A-BAB7291924A1}"/>
                               <w:text/>
                             </w:sdtPr>
-                            <w:sdtEndPr/>
                             <w:sdtContent>
                               <w:r>
                                 <w:rPr>
@@ -864,7 +858,6 @@
                               <w:dataBinding w:prefixMappings="xmlns:ns0='http://purl.org/dc/elements/1.1/' xmlns:ns1='http://schemas.openxmlformats.org/package/2006/metadata/core-properties' " w:xpath="/ns1:coreProperties[1]/ns0:subject[1]" w:storeItemID="{6C3C8BC8-F283-45AE-878A-BAB7291924A1}"/>
                               <w:text/>
                             </w:sdtPr>
-                            <w:sdtEndPr/>
                             <w:sdtContent>
                               <w:r>
                                 <w:rPr>
@@ -1454,7 +1447,6 @@
                               <w:dataBinding w:prefixMappings="xmlns:ns0='http://purl.org/dc/elements/1.1/' xmlns:ns1='http://schemas.openxmlformats.org/package/2006/metadata/core-properties' " w:xpath="/ns1:coreProperties[1]/ns0:title[1]" w:storeItemID="{6C3C8BC8-F283-45AE-878A-BAB7291924A1}"/>
                               <w:text/>
                             </w:sdtPr>
-                            <w:sdtEndPr/>
                             <w:sdtContent>
                               <w:r>
                                 <w:rPr>
@@ -1489,7 +1481,6 @@
                               <w:dataBinding w:prefixMappings="xmlns:ns0='http://purl.org/dc/elements/1.1/' xmlns:ns1='http://schemas.openxmlformats.org/package/2006/metadata/core-properties' " w:xpath="/ns1:coreProperties[1]/ns0:subject[1]" w:storeItemID="{6C3C8BC8-F283-45AE-878A-BAB7291924A1}"/>
                               <w:text/>
                             </w:sdtPr>
-                            <w:sdtEndPr/>
                             <w:sdtContent>
                               <w:r>
                                 <w:rPr>
@@ -3473,8 +3464,6 @@
           <w:pPr>
             <w:pStyle w:val="Sommario1"/>
             <w:rPr>
-              <w:b w:val="0"/>
-              <w:bCs w:val="0"/>
               <w:noProof/>
               <w:color w:val="auto"/>
               <w:sz w:val="22"/>
@@ -3956,8 +3945,6 @@
           <w:pPr>
             <w:pStyle w:val="Sommario1"/>
             <w:rPr>
-              <w:b w:val="0"/>
-              <w:bCs w:val="0"/>
               <w:noProof/>
               <w:color w:val="auto"/>
               <w:sz w:val="22"/>
@@ -4027,8 +4014,6 @@
           <w:pPr>
             <w:pStyle w:val="Sommario1"/>
             <w:rPr>
-              <w:b w:val="0"/>
-              <w:bCs w:val="0"/>
               <w:noProof/>
               <w:color w:val="auto"/>
               <w:sz w:val="22"/>
@@ -5737,8 +5722,6 @@
           <w:pPr>
             <w:pStyle w:val="Sommario1"/>
             <w:rPr>
-              <w:b w:val="0"/>
-              <w:bCs w:val="0"/>
               <w:noProof/>
               <w:color w:val="auto"/>
               <w:sz w:val="22"/>
@@ -5883,7 +5866,31 @@
           <w:shd w:val="clear" w:color="auto" w:fill="FFFFFF"/>
           <w:lang w:val="it-IT"/>
         </w:rPr>
-        <w:t>La catena di supermercati intende incrementare la capacità di gestione dei magazzini, controllando in tempo reale la quantità di pezzi in stock di ogni prodotto e riuscire così a rifornire il magazzino con sufficiente anticipo. Intende riformare la fase di emissione degli scontrini per adeguarsi alla nuova normativa ministeriale. Intende altresì digitalizzare la fase di gestione post-vendita al fine di migliorare la qualità del servizio offerto.</w:t>
+        <w:t xml:space="preserve">La catena di supermercati intende incrementare la capacità di gestione dei magazzini, controllando in tempo reale la quantità di pezzi in stock di ogni prodotto e riuscire così a rifornire il magazzino con sufficiente anticipo. Intende riformare la fase di emissione degli scontrini </w:t>
+      </w:r>
+      <w:r>
+        <w:rPr>
+          <w:rStyle w:val="normaltextrun"/>
+          <w:rFonts w:cs="Calibri"/>
+          <w:color w:val="000000" w:themeColor="text1"/>
+          <w:sz w:val="24"/>
+          <w:szCs w:val="24"/>
+          <w:shd w:val="clear" w:color="auto" w:fill="FFFFFF"/>
+          <w:lang w:val="it-IT"/>
+        </w:rPr>
+        <w:t>e</w:t>
+      </w:r>
+      <w:r>
+        <w:rPr>
+          <w:rStyle w:val="normaltextrun"/>
+          <w:rFonts w:cs="Calibri"/>
+          <w:color w:val="000000" w:themeColor="text1"/>
+          <w:sz w:val="24"/>
+          <w:szCs w:val="24"/>
+          <w:shd w:val="clear" w:color="auto" w:fill="FFFFFF"/>
+          <w:lang w:val="it-IT"/>
+        </w:rPr>
+        <w:t xml:space="preserve"> digitalizzare la fase di gestione post-vendita al fine di migliorare la qualità del servizio offerto.</w:t>
       </w:r>
       <w:r>
         <w:rPr>
@@ -6668,7 +6675,412 @@
           <w:szCs w:val="24"/>
           <w:lang w:val="it-IT"/>
         </w:rPr>
-        <w:t>Al secondo punto del documento verrà presentato il sistema corrente. Al terzo punto verrà presentato il sistema proposto con i relativi requisiti funzionali e non funzionali. Attraverso scenari e use case verrà stabilito chi sono gli attori del sistema e come gli attori individuati interagiscono con il sistema. Verranno poi presentati mock-up dell’interfaccia utente ed i path navigazionali per l’applicazione proposta.</w:t>
+        <w:t>Al secondo punto del documento verrà presentato il sistema corrente</w:t>
+      </w:r>
+      <w:r>
+        <w:rPr>
+          <w:color w:val="000000" w:themeColor="text1"/>
+          <w:sz w:val="24"/>
+          <w:szCs w:val="24"/>
+          <w:lang w:val="it-IT"/>
+        </w:rPr>
+        <w:t xml:space="preserve">, </w:t>
+      </w:r>
+      <w:r>
+        <w:rPr>
+          <w:color w:val="000000" w:themeColor="text1"/>
+          <w:sz w:val="24"/>
+          <w:szCs w:val="24"/>
+          <w:lang w:val="it-IT"/>
+        </w:rPr>
+        <w:t>dedicata alla spiegazione di come è la realtà attuale, prima dello sviluppo del sistema</w:t>
+      </w:r>
+      <w:r>
+        <w:rPr>
+          <w:color w:val="000000" w:themeColor="text1"/>
+          <w:sz w:val="24"/>
+          <w:szCs w:val="24"/>
+          <w:lang w:val="it-IT"/>
+        </w:rPr>
+        <w:t xml:space="preserve">. </w:t>
+      </w:r>
+    </w:p>
+    <w:p>
+      <w:pPr>
+        <w:pStyle w:val="Nessunaspaziatura"/>
+        <w:jc w:val="both"/>
+        <w:rPr>
+          <w:color w:val="000000" w:themeColor="text1"/>
+          <w:sz w:val="24"/>
+          <w:szCs w:val="24"/>
+          <w:lang w:val="it-IT"/>
+        </w:rPr>
+      </w:pPr>
+      <w:r>
+        <w:rPr>
+          <w:color w:val="000000" w:themeColor="text1"/>
+          <w:sz w:val="24"/>
+          <w:szCs w:val="24"/>
+          <w:lang w:val="it-IT"/>
+        </w:rPr>
+        <w:t>Al terzo punto verrà presentato il sistema proposto</w:t>
+      </w:r>
+      <w:r>
+        <w:rPr>
+          <w:color w:val="000000" w:themeColor="text1"/>
+          <w:sz w:val="24"/>
+          <w:szCs w:val="24"/>
+          <w:lang w:val="it-IT"/>
+        </w:rPr>
+        <w:t xml:space="preserve">. </w:t>
+      </w:r>
+      <w:r>
+        <w:rPr>
+          <w:color w:val="000000" w:themeColor="text1"/>
+          <w:sz w:val="24"/>
+          <w:szCs w:val="24"/>
+          <w:lang w:val="it-IT"/>
+        </w:rPr>
+        <w:t>Questa sezione del documento parte con una sottosezione di introduzione nella quale viene fornita una descrizione dell’idea di base di come il sistema dovrebbe essere.</w:t>
+      </w:r>
+    </w:p>
+    <w:p>
+      <w:pPr>
+        <w:pStyle w:val="Nessunaspaziatura"/>
+        <w:jc w:val="both"/>
+        <w:rPr>
+          <w:color w:val="000000" w:themeColor="text1"/>
+          <w:sz w:val="24"/>
+          <w:szCs w:val="24"/>
+          <w:lang w:val="it-IT"/>
+        </w:rPr>
+      </w:pPr>
+      <w:r>
+        <w:rPr>
+          <w:color w:val="000000" w:themeColor="text1"/>
+          <w:sz w:val="24"/>
+          <w:szCs w:val="24"/>
+          <w:lang w:val="it-IT"/>
+        </w:rPr>
+        <w:t>Si procede con la sottosezione dei Requisiti Funzionali del sistema dove vengono identificate le funzionalità che il sistema deve offrire. I requisiti funzionali seguono questo tipo di convenzione:</w:t>
+      </w:r>
+    </w:p>
+    <w:p>
+      <w:pPr>
+        <w:pStyle w:val="Nessunaspaziatura"/>
+        <w:jc w:val="both"/>
+        <w:rPr>
+          <w:color w:val="000000" w:themeColor="text1"/>
+          <w:sz w:val="24"/>
+          <w:szCs w:val="24"/>
+          <w:lang w:val="it-IT"/>
+        </w:rPr>
+      </w:pPr>
+      <w:r>
+        <w:rPr>
+          <w:color w:val="000000" w:themeColor="text1"/>
+          <w:sz w:val="24"/>
+          <w:szCs w:val="24"/>
+          <w:lang w:val="it-IT"/>
+        </w:rPr>
+        <w:t>RF</w:t>
+      </w:r>
+      <w:r>
+        <w:rPr>
+          <w:color w:val="000000" w:themeColor="text1"/>
+          <w:sz w:val="24"/>
+          <w:szCs w:val="24"/>
+          <w:lang w:val="it-IT"/>
+        </w:rPr>
+        <w:t>_</w:t>
+      </w:r>
+      <w:r>
+        <w:rPr>
+          <w:color w:val="000000" w:themeColor="text1"/>
+          <w:sz w:val="24"/>
+          <w:szCs w:val="24"/>
+          <w:lang w:val="it-IT"/>
+        </w:rPr>
+        <w:t>[numero]</w:t>
+      </w:r>
+      <w:r>
+        <w:rPr>
+          <w:color w:val="000000" w:themeColor="text1"/>
+          <w:sz w:val="24"/>
+          <w:szCs w:val="24"/>
+          <w:lang w:val="it-IT"/>
+        </w:rPr>
+        <w:t xml:space="preserve">. </w:t>
+      </w:r>
+      <w:r>
+        <w:rPr>
+          <w:color w:val="000000" w:themeColor="text1"/>
+          <w:sz w:val="24"/>
+          <w:szCs w:val="24"/>
+          <w:lang w:val="it-IT"/>
+        </w:rPr>
+        <w:t>La sezione del SISTEMA PROPOSTO continua con i Requisiti Non Funzionali, che seguono questo tipo di convenzione:</w:t>
+      </w:r>
+    </w:p>
+    <w:p>
+      <w:pPr>
+        <w:pStyle w:val="Nessunaspaziatura"/>
+        <w:jc w:val="both"/>
+        <w:rPr>
+          <w:color w:val="000000" w:themeColor="text1"/>
+          <w:sz w:val="24"/>
+          <w:szCs w:val="24"/>
+          <w:lang w:val="it-IT"/>
+        </w:rPr>
+      </w:pPr>
+      <w:r>
+        <w:rPr>
+          <w:color w:val="000000" w:themeColor="text1"/>
+          <w:sz w:val="24"/>
+          <w:szCs w:val="24"/>
+          <w:lang w:val="it-IT"/>
+        </w:rPr>
+        <w:t>NFR</w:t>
+      </w:r>
+      <w:r>
+        <w:rPr>
+          <w:color w:val="000000" w:themeColor="text1"/>
+          <w:sz w:val="24"/>
+          <w:szCs w:val="24"/>
+          <w:lang w:val="it-IT"/>
+        </w:rPr>
+        <w:t>-</w:t>
+      </w:r>
+      <w:r>
+        <w:rPr>
+          <w:color w:val="000000" w:themeColor="text1"/>
+          <w:sz w:val="24"/>
+          <w:szCs w:val="24"/>
+          <w:lang w:val="it-IT"/>
+        </w:rPr>
+        <w:t>[numero]</w:t>
+      </w:r>
+      <w:r>
+        <w:rPr>
+          <w:color w:val="000000" w:themeColor="text1"/>
+          <w:sz w:val="24"/>
+          <w:szCs w:val="24"/>
+          <w:lang w:val="it-IT"/>
+        </w:rPr>
+        <w:t>.</w:t>
+      </w:r>
+    </w:p>
+    <w:p>
+      <w:pPr>
+        <w:pStyle w:val="Nessunaspaziatura"/>
+        <w:jc w:val="both"/>
+        <w:rPr>
+          <w:color w:val="000000" w:themeColor="text1"/>
+          <w:sz w:val="24"/>
+          <w:szCs w:val="24"/>
+          <w:lang w:val="it-IT"/>
+        </w:rPr>
+      </w:pPr>
+      <w:r>
+        <w:rPr>
+          <w:color w:val="000000" w:themeColor="text1"/>
+          <w:sz w:val="24"/>
+          <w:szCs w:val="24"/>
+          <w:lang w:val="it-IT"/>
+        </w:rPr>
+        <w:t>I Requisiti Non Funzionali seguono il modello FURPS+, essi sono: Usabilità, Affidabilità, Prestazioni, Supportabilità, Implementazione, Interfaccia, Packaging, Legali.</w:t>
+      </w:r>
+    </w:p>
+    <w:p>
+      <w:pPr>
+        <w:pStyle w:val="Nessunaspaziatura"/>
+        <w:jc w:val="both"/>
+        <w:rPr>
+          <w:color w:val="000000" w:themeColor="text1"/>
+          <w:sz w:val="24"/>
+          <w:szCs w:val="24"/>
+          <w:lang w:val="it-IT"/>
+        </w:rPr>
+      </w:pPr>
+      <w:r>
+        <w:rPr>
+          <w:color w:val="000000" w:themeColor="text1"/>
+          <w:sz w:val="24"/>
+          <w:szCs w:val="24"/>
+          <w:lang w:val="it-IT"/>
+        </w:rPr>
+        <w:t>La composizione del documento segue con</w:t>
+      </w:r>
+      <w:r>
+        <w:rPr>
+          <w:color w:val="000000" w:themeColor="text1"/>
+          <w:sz w:val="24"/>
+          <w:szCs w:val="24"/>
+          <w:lang w:val="it-IT"/>
+        </w:rPr>
+        <w:t xml:space="preserve"> </w:t>
+      </w:r>
+      <w:r>
+        <w:rPr>
+          <w:color w:val="000000" w:themeColor="text1"/>
+          <w:sz w:val="24"/>
+          <w:szCs w:val="24"/>
+          <w:lang w:val="it-IT"/>
+        </w:rPr>
+        <w:t>scenari e use cas</w:t>
+      </w:r>
+      <w:r>
+        <w:rPr>
+          <w:color w:val="000000" w:themeColor="text1"/>
+          <w:sz w:val="24"/>
+          <w:szCs w:val="24"/>
+          <w:lang w:val="it-IT"/>
+        </w:rPr>
+        <w:t>e,</w:t>
+      </w:r>
+      <w:r>
+        <w:rPr>
+          <w:color w:val="000000" w:themeColor="text1"/>
+          <w:sz w:val="24"/>
+          <w:szCs w:val="24"/>
+          <w:lang w:val="it-IT"/>
+        </w:rPr>
+        <w:t xml:space="preserve"> modelli ad oggetto e i modelli dinamici</w:t>
+      </w:r>
+      <w:r>
+        <w:rPr>
+          <w:color w:val="000000" w:themeColor="text1"/>
+          <w:sz w:val="24"/>
+          <w:szCs w:val="24"/>
+          <w:lang w:val="it-IT"/>
+        </w:rPr>
+        <w:t>, attraverso i quali</w:t>
+      </w:r>
+      <w:r>
+        <w:rPr>
+          <w:color w:val="000000" w:themeColor="text1"/>
+          <w:sz w:val="24"/>
+          <w:szCs w:val="24"/>
+          <w:lang w:val="it-IT"/>
+        </w:rPr>
+        <w:t xml:space="preserve"> verrà stabilito chi sono gli attori del sistema e come gli attori individuati interagiscono con il sistema</w:t>
+      </w:r>
+      <w:r>
+        <w:rPr>
+          <w:color w:val="000000" w:themeColor="text1"/>
+          <w:sz w:val="24"/>
+          <w:szCs w:val="24"/>
+          <w:lang w:val="it-IT"/>
+        </w:rPr>
+        <w:t>.</w:t>
+      </w:r>
+      <w:r>
+        <w:rPr>
+          <w:color w:val="000000" w:themeColor="text1"/>
+          <w:sz w:val="24"/>
+          <w:szCs w:val="24"/>
+          <w:lang w:val="it-IT"/>
+        </w:rPr>
+        <w:t xml:space="preserve"> </w:t>
+      </w:r>
+    </w:p>
+    <w:p>
+      <w:pPr>
+        <w:pStyle w:val="Nessunaspaziatura"/>
+        <w:jc w:val="both"/>
+        <w:rPr>
+          <w:color w:val="000000" w:themeColor="text1"/>
+          <w:sz w:val="24"/>
+          <w:szCs w:val="24"/>
+          <w:lang w:val="it-IT"/>
+        </w:rPr>
+      </w:pPr>
+      <w:r>
+        <w:rPr>
+          <w:color w:val="000000" w:themeColor="text1"/>
+          <w:sz w:val="24"/>
+          <w:szCs w:val="24"/>
+          <w:lang w:val="it-IT"/>
+        </w:rPr>
+        <w:t xml:space="preserve">La sezione </w:t>
+      </w:r>
+      <w:r>
+        <w:rPr>
+          <w:color w:val="000000" w:themeColor="text1"/>
+          <w:sz w:val="24"/>
+          <w:szCs w:val="24"/>
+          <w:lang w:val="it-IT"/>
+        </w:rPr>
+        <w:t xml:space="preserve">sistema proposto </w:t>
+      </w:r>
+      <w:r>
+        <w:rPr>
+          <w:color w:val="000000" w:themeColor="text1"/>
+          <w:sz w:val="24"/>
+          <w:szCs w:val="24"/>
+          <w:lang w:val="it-IT"/>
+        </w:rPr>
+        <w:t>si conclude con l'</w:t>
+      </w:r>
+      <w:r>
+        <w:rPr>
+          <w:color w:val="000000" w:themeColor="text1"/>
+          <w:sz w:val="24"/>
+          <w:szCs w:val="24"/>
+          <w:lang w:val="it-IT"/>
+        </w:rPr>
+        <w:t>interfaccia utente: mock-ups e navigational path</w:t>
+      </w:r>
+      <w:r>
+        <w:rPr>
+          <w:color w:val="000000" w:themeColor="text1"/>
+          <w:sz w:val="24"/>
+          <w:szCs w:val="24"/>
+          <w:lang w:val="it-IT"/>
+        </w:rPr>
+        <w:t>.</w:t>
+      </w:r>
+    </w:p>
+    <w:p>
+      <w:pPr>
+        <w:pStyle w:val="Nessunaspaziatura"/>
+        <w:jc w:val="both"/>
+        <w:rPr>
+          <w:color w:val="000000" w:themeColor="text1"/>
+          <w:sz w:val="24"/>
+          <w:szCs w:val="24"/>
+          <w:lang w:val="it-IT"/>
+        </w:rPr>
+      </w:pPr>
+      <w:r>
+        <w:rPr>
+          <w:color w:val="000000" w:themeColor="text1"/>
+          <w:sz w:val="24"/>
+          <w:szCs w:val="24"/>
+          <w:lang w:val="it-IT"/>
+        </w:rPr>
+        <w:t>Viene definito il design dell’interfaccia utente e le varie pagine dell’applicazione usando i relativi mockups.</w:t>
+      </w:r>
+    </w:p>
+    <w:p>
+      <w:pPr>
+        <w:pStyle w:val="Nessunaspaziatura"/>
+        <w:jc w:val="both"/>
+        <w:rPr>
+          <w:color w:val="000000" w:themeColor="text1"/>
+          <w:sz w:val="24"/>
+          <w:szCs w:val="24"/>
+          <w:lang w:val="it-IT"/>
+        </w:rPr>
+      </w:pPr>
+      <w:r>
+        <w:rPr>
+          <w:color w:val="000000" w:themeColor="text1"/>
+          <w:sz w:val="24"/>
+          <w:szCs w:val="24"/>
+          <w:lang w:val="it-IT"/>
+        </w:rPr>
+        <w:t>Il documento si conclude con il GLOSSARIO, dove sono specificati i termini utilizzati nel documento per evitare ambiguità.</w:t>
       </w:r>
     </w:p>
     <w:p>
@@ -6930,6 +7342,7 @@
           <w:shd w:val="clear" w:color="auto" w:fill="FFFFFF"/>
           <w:lang w:val="it-IT"/>
         </w:rPr>
+        <w:lastRenderedPageBreak/>
         <w:drawing>
           <wp:inline distT="0" distB="0" distL="0" distR="0" wp14:anchorId="29CD0C73" wp14:editId="4C4C567A">
             <wp:extent cx="5760085" cy="3437890"/>
@@ -6976,7 +7389,6 @@
       </w:pPr>
       <w:bookmarkStart w:id="13" w:name="_Toc57565263"/>
       <w:r>
-        <w:lastRenderedPageBreak/>
         <w:t xml:space="preserve">3. </w:t>
       </w:r>
       <w:r>
@@ -7470,6 +7882,7 @@
           <w:szCs w:val="24"/>
           <w:lang w:val="it-IT"/>
         </w:rPr>
+        <w:lastRenderedPageBreak/>
         <w:drawing>
           <wp:inline distT="0" distB="0" distL="0" distR="0" wp14:anchorId="2A610FF6" wp14:editId="109AF5C5">
             <wp:extent cx="6464300" cy="3177540"/>
@@ -7522,7 +7935,6 @@
       </w:pPr>
       <w:bookmarkStart w:id="15" w:name="_Toc57565265"/>
       <w:r>
-        <w:lastRenderedPageBreak/>
         <w:t xml:space="preserve">3.2 </w:t>
       </w:r>
       <w:r>
@@ -7545,7 +7957,39 @@
           <w:sz w:val="24"/>
           <w:szCs w:val="24"/>
         </w:rPr>
-        <w:t>Di seguito i requisiti funzionali in cui la priorità va da 1 bassa a 3 alta</w:t>
+        <w:t xml:space="preserve">Di seguito i requisiti funzionali in cui la priorità va da 1 </w:t>
+      </w:r>
+      <w:r>
+        <w:rPr>
+          <w:color w:val="000000" w:themeColor="text1"/>
+          <w:sz w:val="24"/>
+          <w:szCs w:val="24"/>
+        </w:rPr>
+        <w:t>alta</w:t>
+      </w:r>
+      <w:r>
+        <w:rPr>
+          <w:color w:val="000000" w:themeColor="text1"/>
+          <w:sz w:val="24"/>
+          <w:szCs w:val="24"/>
+        </w:rPr>
+        <w:t xml:space="preserve"> a 3 </w:t>
+      </w:r>
+      <w:r>
+        <w:rPr>
+          <w:color w:val="000000" w:themeColor="text1"/>
+          <w:sz w:val="24"/>
+          <w:szCs w:val="24"/>
+        </w:rPr>
+        <w:t>bassa</w:t>
+      </w:r>
+      <w:r>
+        <w:rPr>
+          <w:color w:val="000000" w:themeColor="text1"/>
+          <w:sz w:val="24"/>
+          <w:szCs w:val="24"/>
+        </w:rPr>
+        <w:t xml:space="preserve"> in versione User Stories</w:t>
       </w:r>
     </w:p>
     <w:tbl>
@@ -7565,8 +8009,8 @@
       </w:tblPr>
       <w:tblGrid>
         <w:gridCol w:w="903"/>
-        <w:gridCol w:w="887"/>
-        <w:gridCol w:w="7297"/>
+        <w:gridCol w:w="886"/>
+        <w:gridCol w:w="7298"/>
       </w:tblGrid>
       <w:tr>
         <w:tc>
@@ -7595,6 +8039,7 @@
                 <w:lang w:eastAsia="it-IT"/>
               </w:rPr>
             </w:pPr>
+            <w:bookmarkStart w:id="16" w:name="_Hlk57740398"/>
             <w:r>
               <w:rPr>
                 <w:rFonts w:asciiTheme="majorHAnsi" w:eastAsia="Times New Roman" w:hAnsiTheme="majorHAnsi" w:cs="Calibri"/>
@@ -7767,13 +8212,13 @@
             </w:pPr>
             <w:r>
               <w:rPr>
-                <w:rFonts w:asciiTheme="majorHAnsi" w:eastAsia="Times New Roman" w:hAnsiTheme="majorHAnsi" w:cs="Calibri"/>
-                <w:color w:val="FFFFFF" w:themeColor="background1"/>
-                <w:sz w:val="22"/>
-                <w:szCs w:val="22"/>
+                <w:rFonts w:asciiTheme="majorHAnsi" w:eastAsia="Times New Roman" w:hAnsiTheme="majorHAnsi" w:cs="Times New Roman"/>
+                <w:color w:val="FFFFFF" w:themeColor="background1"/>
+                <w:sz w:val="24"/>
+                <w:szCs w:val="24"/>
                 <w:lang w:eastAsia="it-IT"/>
               </w:rPr>
-              <w:t>3</w:t>
+              <w:t>1</w:t>
             </w:r>
           </w:p>
         </w:tc>
@@ -7810,7 +8255,27 @@
                 <w:szCs w:val="22"/>
                 <w:lang w:eastAsia="it-IT"/>
               </w:rPr>
-              <w:t>Il commesso deve essere in grado di inserire manualmente il codice di un prodotto</w:t>
+              <w:t xml:space="preserve">Il </w:t>
+            </w:r>
+            <w:r>
+              <w:rPr>
+                <w:rFonts w:asciiTheme="majorHAnsi" w:eastAsia="Times New Roman" w:hAnsiTheme="majorHAnsi" w:cs="Calibri"/>
+                <w:color w:val="auto"/>
+                <w:sz w:val="22"/>
+                <w:szCs w:val="22"/>
+                <w:lang w:eastAsia="it-IT"/>
+              </w:rPr>
+              <w:t>cassiere</w:t>
+            </w:r>
+            <w:r>
+              <w:rPr>
+                <w:rFonts w:asciiTheme="majorHAnsi" w:eastAsia="Times New Roman" w:hAnsiTheme="majorHAnsi" w:cs="Calibri"/>
+                <w:color w:val="auto"/>
+                <w:sz w:val="22"/>
+                <w:szCs w:val="22"/>
+                <w:lang w:eastAsia="it-IT"/>
+              </w:rPr>
+              <w:t xml:space="preserve"> deve essere in grado di inserire manualmente il codice di un prodotto</w:t>
             </w:r>
           </w:p>
         </w:tc>
@@ -7933,7 +8398,27 @@
                 <w:szCs w:val="22"/>
                 <w:lang w:eastAsia="it-IT"/>
               </w:rPr>
-              <w:t>Il commesso deve poter inserire manualmente la quantità di un prodotto</w:t>
+              <w:t xml:space="preserve">Il </w:t>
+            </w:r>
+            <w:r>
+              <w:rPr>
+                <w:rFonts w:asciiTheme="majorHAnsi" w:eastAsia="Times New Roman" w:hAnsiTheme="majorHAnsi" w:cs="Calibri"/>
+                <w:color w:val="auto"/>
+                <w:sz w:val="22"/>
+                <w:szCs w:val="22"/>
+                <w:lang w:eastAsia="it-IT"/>
+              </w:rPr>
+              <w:t>cassiere</w:t>
+            </w:r>
+            <w:r>
+              <w:rPr>
+                <w:rFonts w:asciiTheme="majorHAnsi" w:eastAsia="Times New Roman" w:hAnsiTheme="majorHAnsi" w:cs="Calibri"/>
+                <w:color w:val="auto"/>
+                <w:sz w:val="22"/>
+                <w:szCs w:val="22"/>
+                <w:lang w:eastAsia="it-IT"/>
+              </w:rPr>
+              <w:t xml:space="preserve"> deve poter inserire manualmente la quantità di un prodotto</w:t>
             </w:r>
           </w:p>
         </w:tc>
@@ -8013,13 +8498,13 @@
             </w:pPr>
             <w:r>
               <w:rPr>
-                <w:rFonts w:asciiTheme="majorHAnsi" w:eastAsia="Times New Roman" w:hAnsiTheme="majorHAnsi" w:cs="Calibri"/>
-                <w:color w:val="FFFFFF" w:themeColor="background1"/>
-                <w:sz w:val="22"/>
-                <w:szCs w:val="22"/>
+                <w:rFonts w:asciiTheme="majorHAnsi" w:eastAsia="Times New Roman" w:hAnsiTheme="majorHAnsi" w:cs="Times New Roman"/>
+                <w:color w:val="FFFFFF" w:themeColor="background1"/>
+                <w:sz w:val="24"/>
+                <w:szCs w:val="24"/>
                 <w:lang w:eastAsia="it-IT"/>
               </w:rPr>
-              <w:t>3</w:t>
+              <w:t>1</w:t>
             </w:r>
           </w:p>
         </w:tc>
@@ -8056,7 +8541,27 @@
                 <w:szCs w:val="22"/>
                 <w:lang w:eastAsia="it-IT"/>
               </w:rPr>
-              <w:t>Il commesso deve richiedere al sistema di emettere lo scontrino</w:t>
+              <w:t xml:space="preserve">Il </w:t>
+            </w:r>
+            <w:r>
+              <w:rPr>
+                <w:rFonts w:asciiTheme="majorHAnsi" w:eastAsia="Times New Roman" w:hAnsiTheme="majorHAnsi" w:cs="Calibri"/>
+                <w:color w:val="auto"/>
+                <w:sz w:val="22"/>
+                <w:szCs w:val="22"/>
+                <w:lang w:eastAsia="it-IT"/>
+              </w:rPr>
+              <w:t>cassiere</w:t>
+            </w:r>
+            <w:r>
+              <w:rPr>
+                <w:rFonts w:asciiTheme="majorHAnsi" w:eastAsia="Times New Roman" w:hAnsiTheme="majorHAnsi" w:cs="Calibri"/>
+                <w:color w:val="auto"/>
+                <w:sz w:val="22"/>
+                <w:szCs w:val="22"/>
+                <w:lang w:eastAsia="it-IT"/>
+              </w:rPr>
+              <w:t xml:space="preserve"> deve richiedere al sistema di emettere lo scontrino</w:t>
             </w:r>
           </w:p>
         </w:tc>
@@ -8179,11 +8684,32 @@
                 <w:szCs w:val="22"/>
                 <w:lang w:eastAsia="it-IT"/>
               </w:rPr>
-              <w:t>Il commesso deve poter modificare la lista prodotti</w:t>
+              <w:t xml:space="preserve">Il </w:t>
+            </w:r>
+            <w:r>
+              <w:rPr>
+                <w:rFonts w:asciiTheme="majorHAnsi" w:eastAsia="Times New Roman" w:hAnsiTheme="majorHAnsi" w:cs="Calibri"/>
+                <w:color w:val="auto"/>
+                <w:sz w:val="22"/>
+                <w:szCs w:val="22"/>
+                <w:lang w:eastAsia="it-IT"/>
+              </w:rPr>
+              <w:t>cassiere</w:t>
+            </w:r>
+            <w:r>
+              <w:rPr>
+                <w:rFonts w:asciiTheme="majorHAnsi" w:eastAsia="Times New Roman" w:hAnsiTheme="majorHAnsi" w:cs="Calibri"/>
+                <w:color w:val="auto"/>
+                <w:sz w:val="22"/>
+                <w:szCs w:val="22"/>
+                <w:lang w:eastAsia="it-IT"/>
+              </w:rPr>
+              <w:t xml:space="preserve"> deve poter modificare la lista prodotti</w:t>
             </w:r>
           </w:p>
         </w:tc>
       </w:tr>
+      <w:bookmarkEnd w:id="16"/>
       <w:tr>
         <w:tc>
           <w:tcPr>
@@ -8259,13 +8785,13 @@
             </w:pPr>
             <w:r>
               <w:rPr>
-                <w:rFonts w:asciiTheme="majorHAnsi" w:eastAsia="Times New Roman" w:hAnsiTheme="majorHAnsi" w:cs="Calibri"/>
-                <w:color w:val="FFFFFF" w:themeColor="background1"/>
-                <w:sz w:val="22"/>
-                <w:szCs w:val="22"/>
+                <w:rFonts w:asciiTheme="majorHAnsi" w:eastAsia="Times New Roman" w:hAnsiTheme="majorHAnsi" w:cs="Times New Roman"/>
+                <w:color w:val="FFFFFF" w:themeColor="background1"/>
+                <w:sz w:val="24"/>
+                <w:szCs w:val="24"/>
                 <w:lang w:eastAsia="it-IT"/>
               </w:rPr>
-              <w:t>1</w:t>
+              <w:t>3</w:t>
             </w:r>
           </w:p>
         </w:tc>
@@ -8302,7 +8828,67 @@
                 <w:szCs w:val="22"/>
                 <w:lang w:eastAsia="it-IT"/>
               </w:rPr>
-              <w:t>Il commesso deve inserire il totale dato dal cliente</w:t>
+              <w:t xml:space="preserve">Il </w:t>
+            </w:r>
+            <w:r>
+              <w:rPr>
+                <w:rFonts w:asciiTheme="majorHAnsi" w:eastAsia="Times New Roman" w:hAnsiTheme="majorHAnsi" w:cs="Calibri"/>
+                <w:color w:val="auto"/>
+                <w:sz w:val="22"/>
+                <w:szCs w:val="22"/>
+                <w:lang w:eastAsia="it-IT"/>
+              </w:rPr>
+              <w:t>cassiere</w:t>
+            </w:r>
+            <w:r>
+              <w:rPr>
+                <w:rFonts w:asciiTheme="majorHAnsi" w:eastAsia="Times New Roman" w:hAnsiTheme="majorHAnsi" w:cs="Calibri"/>
+                <w:color w:val="auto"/>
+                <w:sz w:val="22"/>
+                <w:szCs w:val="22"/>
+                <w:lang w:eastAsia="it-IT"/>
+              </w:rPr>
+              <w:t xml:space="preserve"> deve</w:t>
+            </w:r>
+            <w:r>
+              <w:rPr>
+                <w:rFonts w:asciiTheme="majorHAnsi" w:eastAsia="Times New Roman" w:hAnsiTheme="majorHAnsi" w:cs="Calibri"/>
+                <w:color w:val="auto"/>
+                <w:sz w:val="22"/>
+                <w:szCs w:val="22"/>
+                <w:lang w:eastAsia="it-IT"/>
+              </w:rPr>
+              <w:t xml:space="preserve"> poter</w:t>
+            </w:r>
+            <w:r>
+              <w:rPr>
+                <w:rFonts w:asciiTheme="majorHAnsi" w:eastAsia="Times New Roman" w:hAnsiTheme="majorHAnsi" w:cs="Calibri"/>
+                <w:color w:val="auto"/>
+                <w:sz w:val="22"/>
+                <w:szCs w:val="22"/>
+                <w:lang w:eastAsia="it-IT"/>
+              </w:rPr>
+              <w:t xml:space="preserve"> inserire il totale </w:t>
+            </w:r>
+            <w:r>
+              <w:rPr>
+                <w:rFonts w:asciiTheme="majorHAnsi" w:eastAsia="Times New Roman" w:hAnsiTheme="majorHAnsi" w:cs="Calibri"/>
+                <w:color w:val="auto"/>
+                <w:sz w:val="22"/>
+                <w:szCs w:val="22"/>
+                <w:lang w:eastAsia="it-IT"/>
+              </w:rPr>
+              <w:t xml:space="preserve">in euro </w:t>
+            </w:r>
+            <w:r>
+              <w:rPr>
+                <w:rFonts w:asciiTheme="majorHAnsi" w:eastAsia="Times New Roman" w:hAnsiTheme="majorHAnsi" w:cs="Calibri"/>
+                <w:color w:val="auto"/>
+                <w:sz w:val="22"/>
+                <w:szCs w:val="22"/>
+                <w:lang w:eastAsia="it-IT"/>
+              </w:rPr>
+              <w:t>dato dal cliente</w:t>
             </w:r>
           </w:p>
         </w:tc>
@@ -8382,13 +8968,13 @@
             </w:pPr>
             <w:r>
               <w:rPr>
-                <w:rFonts w:asciiTheme="majorHAnsi" w:eastAsia="Times New Roman" w:hAnsiTheme="majorHAnsi" w:cs="Calibri"/>
-                <w:color w:val="FFFFFF" w:themeColor="background1"/>
-                <w:sz w:val="22"/>
-                <w:szCs w:val="22"/>
+                <w:rFonts w:asciiTheme="majorHAnsi" w:eastAsia="Times New Roman" w:hAnsiTheme="majorHAnsi" w:cs="Times New Roman"/>
+                <w:color w:val="FFFFFF" w:themeColor="background1"/>
+                <w:sz w:val="24"/>
+                <w:szCs w:val="24"/>
                 <w:lang w:eastAsia="it-IT"/>
               </w:rPr>
-              <w:t>3</w:t>
+              <w:t>1</w:t>
             </w:r>
           </w:p>
         </w:tc>
@@ -8425,7 +9011,37 @@
                 <w:szCs w:val="22"/>
                 <w:lang w:eastAsia="it-IT"/>
               </w:rPr>
-              <w:t>Il commesso deve poter dare il resto</w:t>
+              <w:t xml:space="preserve">Il </w:t>
+            </w:r>
+            <w:r>
+              <w:rPr>
+                <w:rFonts w:asciiTheme="majorHAnsi" w:eastAsia="Times New Roman" w:hAnsiTheme="majorHAnsi" w:cs="Calibri"/>
+                <w:color w:val="auto"/>
+                <w:sz w:val="22"/>
+                <w:szCs w:val="22"/>
+                <w:lang w:eastAsia="it-IT"/>
+              </w:rPr>
+              <w:t>cassiere</w:t>
+            </w:r>
+            <w:r>
+              <w:rPr>
+                <w:rFonts w:asciiTheme="majorHAnsi" w:eastAsia="Times New Roman" w:hAnsiTheme="majorHAnsi" w:cs="Calibri"/>
+                <w:color w:val="auto"/>
+                <w:sz w:val="22"/>
+                <w:szCs w:val="22"/>
+                <w:lang w:eastAsia="it-IT"/>
+              </w:rPr>
+              <w:t xml:space="preserve"> deve poter </w:t>
+            </w:r>
+            <w:r>
+              <w:rPr>
+                <w:rFonts w:asciiTheme="majorHAnsi" w:eastAsia="Times New Roman" w:hAnsiTheme="majorHAnsi" w:cs="Calibri"/>
+                <w:color w:val="auto"/>
+                <w:sz w:val="22"/>
+                <w:szCs w:val="22"/>
+                <w:lang w:eastAsia="it-IT"/>
+              </w:rPr>
+              <w:t>sapere il resto da dare.</w:t>
             </w:r>
           </w:p>
         </w:tc>
@@ -8505,13 +9121,13 @@
             </w:pPr>
             <w:r>
               <w:rPr>
-                <w:rFonts w:asciiTheme="majorHAnsi" w:eastAsia="Times New Roman" w:hAnsiTheme="majorHAnsi" w:cs="Calibri"/>
-                <w:color w:val="FFFFFF" w:themeColor="background1"/>
-                <w:sz w:val="22"/>
-                <w:szCs w:val="22"/>
+                <w:rFonts w:asciiTheme="majorHAnsi" w:eastAsia="Times New Roman" w:hAnsiTheme="majorHAnsi" w:cs="Times New Roman"/>
+                <w:color w:val="FFFFFF" w:themeColor="background1"/>
+                <w:sz w:val="24"/>
+                <w:szCs w:val="24"/>
                 <w:lang w:eastAsia="it-IT"/>
               </w:rPr>
-              <w:t>3</w:t>
+              <w:t>1</w:t>
             </w:r>
           </w:p>
         </w:tc>
@@ -8638,13 +9254,13 @@
             </w:pPr>
             <w:r>
               <w:rPr>
-                <w:rFonts w:asciiTheme="majorHAnsi" w:eastAsia="Times New Roman" w:hAnsiTheme="majorHAnsi" w:cs="Calibri"/>
-                <w:color w:val="FFFFFF" w:themeColor="background1"/>
-                <w:sz w:val="22"/>
-                <w:szCs w:val="22"/>
+                <w:rFonts w:asciiTheme="majorHAnsi" w:eastAsia="Times New Roman" w:hAnsiTheme="majorHAnsi" w:cs="Times New Roman"/>
+                <w:color w:val="FFFFFF" w:themeColor="background1"/>
+                <w:sz w:val="24"/>
+                <w:szCs w:val="24"/>
                 <w:lang w:eastAsia="it-IT"/>
               </w:rPr>
-              <w:t>1</w:t>
+              <w:t>3</w:t>
             </w:r>
           </w:p>
         </w:tc>
@@ -8681,7 +9297,27 @@
                 <w:szCs w:val="22"/>
                 <w:lang w:eastAsia="it-IT"/>
               </w:rPr>
-              <w:t>Il cliente dovrebbe poter vedere il prezzo dell’ultimo prodotto “scannerizzato”</w:t>
+              <w:t xml:space="preserve">Il </w:t>
+            </w:r>
+            <w:r>
+              <w:rPr>
+                <w:rFonts w:asciiTheme="majorHAnsi" w:eastAsia="Times New Roman" w:hAnsiTheme="majorHAnsi" w:cs="Calibri"/>
+                <w:color w:val="auto"/>
+                <w:sz w:val="22"/>
+                <w:szCs w:val="22"/>
+                <w:lang w:eastAsia="it-IT"/>
+              </w:rPr>
+              <w:t>cassiere</w:t>
+            </w:r>
+            <w:r>
+              <w:rPr>
+                <w:rFonts w:asciiTheme="majorHAnsi" w:eastAsia="Times New Roman" w:hAnsiTheme="majorHAnsi" w:cs="Calibri"/>
+                <w:color w:val="auto"/>
+                <w:sz w:val="22"/>
+                <w:szCs w:val="22"/>
+                <w:lang w:eastAsia="it-IT"/>
+              </w:rPr>
+              <w:t xml:space="preserve"> dovrebbe poter vedere il prezzo dell’ultimo prodotto “scannerizzato”</w:t>
             </w:r>
           </w:p>
         </w:tc>
@@ -8761,10 +9397,10 @@
             </w:pPr>
             <w:r>
               <w:rPr>
-                <w:rFonts w:asciiTheme="majorHAnsi" w:eastAsia="Times New Roman" w:hAnsiTheme="majorHAnsi" w:cs="Calibri"/>
-                <w:color w:val="FFFFFF" w:themeColor="background1"/>
-                <w:sz w:val="22"/>
-                <w:szCs w:val="22"/>
+                <w:rFonts w:asciiTheme="majorHAnsi" w:eastAsia="Times New Roman" w:hAnsiTheme="majorHAnsi" w:cs="Times New Roman"/>
+                <w:color w:val="FFFFFF" w:themeColor="background1"/>
+                <w:sz w:val="24"/>
+                <w:szCs w:val="24"/>
                 <w:lang w:eastAsia="it-IT"/>
               </w:rPr>
               <w:t>3</w:t>
@@ -8804,7 +9440,37 @@
                 <w:szCs w:val="22"/>
                 <w:lang w:eastAsia="it-IT"/>
               </w:rPr>
-              <w:t>Il cliente deve poter scegliere liberamente il metodo di pagamento tra quelli accettati</w:t>
+              <w:t xml:space="preserve">Il </w:t>
+            </w:r>
+            <w:r>
+              <w:rPr>
+                <w:rFonts w:asciiTheme="majorHAnsi" w:eastAsia="Times New Roman" w:hAnsiTheme="majorHAnsi" w:cs="Calibri"/>
+                <w:color w:val="auto"/>
+                <w:sz w:val="22"/>
+                <w:szCs w:val="22"/>
+                <w:lang w:eastAsia="it-IT"/>
+              </w:rPr>
+              <w:t>cassiere</w:t>
+            </w:r>
+            <w:r>
+              <w:rPr>
+                <w:rFonts w:asciiTheme="majorHAnsi" w:eastAsia="Times New Roman" w:hAnsiTheme="majorHAnsi" w:cs="Calibri"/>
+                <w:color w:val="auto"/>
+                <w:sz w:val="22"/>
+                <w:szCs w:val="22"/>
+                <w:lang w:eastAsia="it-IT"/>
+              </w:rPr>
+              <w:t xml:space="preserve"> deve poter scegliere il metodo di </w:t>
+            </w:r>
+            <w:r>
+              <w:rPr>
+                <w:rFonts w:asciiTheme="majorHAnsi" w:eastAsia="Times New Roman" w:hAnsiTheme="majorHAnsi" w:cs="Calibri"/>
+                <w:color w:val="auto"/>
+                <w:sz w:val="22"/>
+                <w:szCs w:val="22"/>
+                <w:lang w:eastAsia="it-IT"/>
+              </w:rPr>
+              <w:t>pagamento deciso dai clienti</w:t>
             </w:r>
           </w:p>
         </w:tc>
@@ -8884,13 +9550,13 @@
             </w:pPr>
             <w:r>
               <w:rPr>
-                <w:rFonts w:asciiTheme="majorHAnsi" w:eastAsia="Times New Roman" w:hAnsiTheme="majorHAnsi" w:cs="Calibri"/>
-                <w:color w:val="FFFFFF" w:themeColor="background1"/>
-                <w:sz w:val="22"/>
-                <w:szCs w:val="22"/>
+                <w:rFonts w:asciiTheme="majorHAnsi" w:eastAsia="Times New Roman" w:hAnsiTheme="majorHAnsi" w:cs="Times New Roman"/>
+                <w:color w:val="FFFFFF" w:themeColor="background1"/>
+                <w:sz w:val="24"/>
+                <w:szCs w:val="24"/>
                 <w:lang w:eastAsia="it-IT"/>
               </w:rPr>
-              <w:t>2</w:t>
+              <w:t>1</w:t>
             </w:r>
           </w:p>
         </w:tc>
@@ -8927,7 +9593,27 @@
                 <w:szCs w:val="22"/>
                 <w:lang w:eastAsia="it-IT"/>
               </w:rPr>
-              <w:t>Il cliente deve poter richiedere assistenza per ogni prodotto acquistato</w:t>
+              <w:t xml:space="preserve">L’addetto assistenza </w:t>
+            </w:r>
+            <w:r>
+              <w:rPr>
+                <w:rFonts w:asciiTheme="majorHAnsi" w:eastAsia="Times New Roman" w:hAnsiTheme="majorHAnsi" w:cs="Calibri"/>
+                <w:color w:val="auto"/>
+                <w:sz w:val="22"/>
+                <w:szCs w:val="22"/>
+                <w:lang w:eastAsia="it-IT"/>
+              </w:rPr>
+              <w:t xml:space="preserve">deve poter </w:t>
+            </w:r>
+            <w:r>
+              <w:rPr>
+                <w:rFonts w:asciiTheme="majorHAnsi" w:eastAsia="Times New Roman" w:hAnsiTheme="majorHAnsi" w:cs="Calibri"/>
+                <w:color w:val="auto"/>
+                <w:sz w:val="22"/>
+                <w:szCs w:val="22"/>
+                <w:lang w:eastAsia="it-IT"/>
+              </w:rPr>
+              <w:t>fornire assistenza per ogni prodotto acquistato, ma ancora in garanzia</w:t>
             </w:r>
           </w:p>
         </w:tc>
@@ -9007,13 +9693,13 @@
             </w:pPr>
             <w:r>
               <w:rPr>
-                <w:rFonts w:asciiTheme="majorHAnsi" w:eastAsia="Times New Roman" w:hAnsiTheme="majorHAnsi" w:cs="Calibri"/>
-                <w:color w:val="FFFFFF" w:themeColor="background1"/>
-                <w:sz w:val="22"/>
-                <w:szCs w:val="22"/>
+                <w:rFonts w:asciiTheme="majorHAnsi" w:eastAsia="Times New Roman" w:hAnsiTheme="majorHAnsi" w:cs="Times New Roman"/>
+                <w:color w:val="FFFFFF" w:themeColor="background1"/>
+                <w:sz w:val="24"/>
+                <w:szCs w:val="24"/>
                 <w:lang w:eastAsia="it-IT"/>
               </w:rPr>
-              <w:t>3</w:t>
+              <w:t>1</w:t>
             </w:r>
           </w:p>
         </w:tc>
@@ -9130,13 +9816,13 @@
             </w:pPr>
             <w:r>
               <w:rPr>
-                <w:rFonts w:asciiTheme="majorHAnsi" w:eastAsia="Times New Roman" w:hAnsiTheme="majorHAnsi" w:cs="Calibri"/>
-                <w:color w:val="FFFFFF" w:themeColor="background1"/>
-                <w:sz w:val="22"/>
-                <w:szCs w:val="22"/>
+                <w:rFonts w:asciiTheme="majorHAnsi" w:eastAsia="Times New Roman" w:hAnsiTheme="majorHAnsi" w:cs="Times New Roman"/>
+                <w:color w:val="FFFFFF" w:themeColor="background1"/>
+                <w:sz w:val="24"/>
+                <w:szCs w:val="24"/>
                 <w:lang w:eastAsia="it-IT"/>
               </w:rPr>
-              <w:t>3</w:t>
+              <w:t>1</w:t>
             </w:r>
           </w:p>
         </w:tc>
@@ -9259,7 +9945,7 @@
                 <w:szCs w:val="24"/>
                 <w:lang w:eastAsia="it-IT"/>
               </w:rPr>
-              <w:t>1</w:t>
+              <w:t>3</w:t>
             </w:r>
           </w:p>
         </w:tc>
@@ -9376,13 +10062,13 @@
             </w:pPr>
             <w:r>
               <w:rPr>
-                <w:rFonts w:asciiTheme="majorHAnsi" w:eastAsia="Times New Roman" w:hAnsiTheme="majorHAnsi" w:cs="Calibri"/>
-                <w:color w:val="FFFFFF" w:themeColor="background1"/>
-                <w:sz w:val="22"/>
-                <w:szCs w:val="22"/>
+                <w:rFonts w:asciiTheme="majorHAnsi" w:eastAsia="Times New Roman" w:hAnsiTheme="majorHAnsi" w:cs="Times New Roman"/>
+                <w:color w:val="FFFFFF" w:themeColor="background1"/>
+                <w:sz w:val="24"/>
+                <w:szCs w:val="24"/>
                 <w:lang w:eastAsia="it-IT"/>
               </w:rPr>
-              <w:t>3</w:t>
+              <w:t>1</w:t>
             </w:r>
           </w:p>
         </w:tc>
@@ -9499,13 +10185,13 @@
             </w:pPr>
             <w:r>
               <w:rPr>
-                <w:rFonts w:asciiTheme="majorHAnsi" w:eastAsia="Times New Roman" w:hAnsiTheme="majorHAnsi" w:cs="Calibri"/>
-                <w:color w:val="FFFFFF" w:themeColor="background1"/>
-                <w:sz w:val="22"/>
-                <w:szCs w:val="22"/>
+                <w:rFonts w:asciiTheme="majorHAnsi" w:eastAsia="Times New Roman" w:hAnsiTheme="majorHAnsi" w:cs="Times New Roman"/>
+                <w:color w:val="FFFFFF" w:themeColor="background1"/>
+                <w:sz w:val="24"/>
+                <w:szCs w:val="24"/>
                 <w:lang w:eastAsia="it-IT"/>
               </w:rPr>
-              <w:t>3</w:t>
+              <w:t>1</w:t>
             </w:r>
           </w:p>
         </w:tc>
@@ -9622,13 +10308,13 @@
             </w:pPr>
             <w:r>
               <w:rPr>
-                <w:rFonts w:asciiTheme="majorHAnsi" w:eastAsia="Times New Roman" w:hAnsiTheme="majorHAnsi" w:cs="Calibri"/>
-                <w:color w:val="FFFFFF" w:themeColor="background1"/>
-                <w:sz w:val="22"/>
-                <w:szCs w:val="22"/>
+                <w:rFonts w:asciiTheme="majorHAnsi" w:eastAsia="Times New Roman" w:hAnsiTheme="majorHAnsi" w:cs="Times New Roman"/>
+                <w:color w:val="FFFFFF" w:themeColor="background1"/>
+                <w:sz w:val="24"/>
+                <w:szCs w:val="24"/>
                 <w:lang w:eastAsia="it-IT"/>
               </w:rPr>
-              <w:t>2</w:t>
+              <w:t>1</w:t>
             </w:r>
           </w:p>
         </w:tc>
@@ -9704,6 +10390,7 @@
                 <w:szCs w:val="22"/>
                 <w:lang w:eastAsia="it-IT"/>
               </w:rPr>
+              <w:lastRenderedPageBreak/>
               <w:t>RF_</w:t>
             </w:r>
             <w:r>
@@ -9745,13 +10432,13 @@
             </w:pPr>
             <w:r>
               <w:rPr>
-                <w:rFonts w:asciiTheme="majorHAnsi" w:eastAsia="Times New Roman" w:hAnsiTheme="majorHAnsi" w:cs="Calibri"/>
-                <w:color w:val="FFFFFF" w:themeColor="background1"/>
-                <w:sz w:val="22"/>
-                <w:szCs w:val="22"/>
+                <w:rFonts w:asciiTheme="majorHAnsi" w:eastAsia="Times New Roman" w:hAnsiTheme="majorHAnsi" w:cs="Times New Roman"/>
+                <w:color w:val="FFFFFF" w:themeColor="background1"/>
+                <w:sz w:val="24"/>
+                <w:szCs w:val="24"/>
                 <w:lang w:eastAsia="it-IT"/>
               </w:rPr>
-              <w:t>3</w:t>
+              <w:t>1</w:t>
             </w:r>
           </w:p>
         </w:tc>
@@ -9788,7 +10475,57 @@
                 <w:szCs w:val="22"/>
                 <w:lang w:eastAsia="it-IT"/>
               </w:rPr>
-              <w:t>Il modulo di IA deve essere in grado di fare una previsione sulla quantità di prodotti da acquistare</w:t>
+              <w:t>Il</w:t>
+            </w:r>
+            <w:r>
+              <w:rPr>
+                <w:rFonts w:asciiTheme="majorHAnsi" w:eastAsia="Times New Roman" w:hAnsiTheme="majorHAnsi" w:cs="Calibri"/>
+                <w:color w:val="auto"/>
+                <w:sz w:val="22"/>
+                <w:szCs w:val="22"/>
+                <w:lang w:eastAsia="it-IT"/>
+              </w:rPr>
+              <w:t xml:space="preserve"> magazziniere</w:t>
+            </w:r>
+            <w:r>
+              <w:rPr>
+                <w:rFonts w:asciiTheme="majorHAnsi" w:eastAsia="Times New Roman" w:hAnsiTheme="majorHAnsi" w:cs="Calibri"/>
+                <w:color w:val="auto"/>
+                <w:sz w:val="22"/>
+                <w:szCs w:val="22"/>
+                <w:lang w:eastAsia="it-IT"/>
+              </w:rPr>
+              <w:t xml:space="preserve"> deve</w:t>
+            </w:r>
+            <w:r>
+              <w:rPr>
+                <w:rFonts w:asciiTheme="majorHAnsi" w:eastAsia="Times New Roman" w:hAnsiTheme="majorHAnsi" w:cs="Calibri"/>
+                <w:color w:val="auto"/>
+                <w:sz w:val="22"/>
+                <w:szCs w:val="22"/>
+                <w:lang w:eastAsia="it-IT"/>
+              </w:rPr>
+              <w:t xml:space="preserve"> poter</w:t>
+            </w:r>
+            <w:r>
+              <w:rPr>
+                <w:rFonts w:asciiTheme="majorHAnsi" w:eastAsia="Times New Roman" w:hAnsiTheme="majorHAnsi" w:cs="Calibri"/>
+                <w:color w:val="auto"/>
+                <w:sz w:val="22"/>
+                <w:szCs w:val="22"/>
+                <w:lang w:eastAsia="it-IT"/>
+              </w:rPr>
+              <w:t xml:space="preserve"> fare una previsione sulla quantità di prodotti da acquistare</w:t>
+            </w:r>
+            <w:r>
+              <w:rPr>
+                <w:rFonts w:asciiTheme="majorHAnsi" w:eastAsia="Times New Roman" w:hAnsiTheme="majorHAnsi" w:cs="Calibri"/>
+                <w:color w:val="auto"/>
+                <w:sz w:val="22"/>
+                <w:szCs w:val="22"/>
+                <w:lang w:eastAsia="it-IT"/>
+              </w:rPr>
+              <w:t>, tramite un modulo di IA</w:t>
             </w:r>
           </w:p>
         </w:tc>
@@ -9868,13 +10605,13 @@
             </w:pPr>
             <w:r>
               <w:rPr>
-                <w:rFonts w:asciiTheme="majorHAnsi" w:eastAsia="Times New Roman" w:hAnsiTheme="majorHAnsi" w:cs="Calibri"/>
-                <w:color w:val="FFFFFF" w:themeColor="background1"/>
-                <w:sz w:val="22"/>
-                <w:szCs w:val="22"/>
+                <w:rFonts w:asciiTheme="majorHAnsi" w:eastAsia="Times New Roman" w:hAnsiTheme="majorHAnsi" w:cs="Times New Roman"/>
+                <w:color w:val="FFFFFF" w:themeColor="background1"/>
+                <w:sz w:val="24"/>
+                <w:szCs w:val="24"/>
                 <w:lang w:eastAsia="it-IT"/>
               </w:rPr>
-              <w:t>3</w:t>
+              <w:t>1</w:t>
             </w:r>
           </w:p>
         </w:tc>
@@ -9911,7 +10648,87 @@
                 <w:szCs w:val="22"/>
                 <w:lang w:eastAsia="it-IT"/>
               </w:rPr>
-              <w:t>Il sistema deve aggiornare la quantità dei prodotti in magazzino ogni volta che viene effettuato un acquisto</w:t>
+              <w:t xml:space="preserve">Il </w:t>
+            </w:r>
+            <w:r>
+              <w:rPr>
+                <w:rFonts w:asciiTheme="majorHAnsi" w:eastAsia="Times New Roman" w:hAnsiTheme="majorHAnsi" w:cs="Calibri"/>
+                <w:color w:val="auto"/>
+                <w:sz w:val="22"/>
+                <w:szCs w:val="22"/>
+                <w:lang w:eastAsia="it-IT"/>
+              </w:rPr>
+              <w:t>cassiere</w:t>
+            </w:r>
+            <w:r>
+              <w:rPr>
+                <w:rFonts w:asciiTheme="majorHAnsi" w:eastAsia="Times New Roman" w:hAnsiTheme="majorHAnsi" w:cs="Calibri"/>
+                <w:color w:val="auto"/>
+                <w:sz w:val="22"/>
+                <w:szCs w:val="22"/>
+                <w:lang w:eastAsia="it-IT"/>
+              </w:rPr>
+              <w:t xml:space="preserve"> deve</w:t>
+            </w:r>
+            <w:r>
+              <w:rPr>
+                <w:rFonts w:asciiTheme="majorHAnsi" w:eastAsia="Times New Roman" w:hAnsiTheme="majorHAnsi" w:cs="Calibri"/>
+                <w:color w:val="auto"/>
+                <w:sz w:val="22"/>
+                <w:szCs w:val="22"/>
+                <w:lang w:eastAsia="it-IT"/>
+              </w:rPr>
+              <w:t xml:space="preserve"> poter</w:t>
+            </w:r>
+            <w:r>
+              <w:rPr>
+                <w:rFonts w:asciiTheme="majorHAnsi" w:eastAsia="Times New Roman" w:hAnsiTheme="majorHAnsi" w:cs="Calibri"/>
+                <w:color w:val="auto"/>
+                <w:sz w:val="22"/>
+                <w:szCs w:val="22"/>
+                <w:lang w:eastAsia="it-IT"/>
+              </w:rPr>
+              <w:t xml:space="preserve"> aggiornare</w:t>
+            </w:r>
+            <w:r>
+              <w:rPr>
+                <w:rFonts w:asciiTheme="majorHAnsi" w:eastAsia="Times New Roman" w:hAnsiTheme="majorHAnsi" w:cs="Calibri"/>
+                <w:color w:val="auto"/>
+                <w:sz w:val="22"/>
+                <w:szCs w:val="22"/>
+                <w:lang w:eastAsia="it-IT"/>
+              </w:rPr>
+              <w:t xml:space="preserve"> automaticamente</w:t>
+            </w:r>
+            <w:r>
+              <w:rPr>
+                <w:rFonts w:asciiTheme="majorHAnsi" w:eastAsia="Times New Roman" w:hAnsiTheme="majorHAnsi" w:cs="Calibri"/>
+                <w:color w:val="auto"/>
+                <w:sz w:val="22"/>
+                <w:szCs w:val="22"/>
+                <w:lang w:eastAsia="it-IT"/>
+              </w:rPr>
+              <w:t xml:space="preserve"> l</w:t>
+            </w:r>
+            <w:r>
+              <w:rPr>
+                <w:rFonts w:asciiTheme="majorHAnsi" w:eastAsia="Times New Roman" w:hAnsiTheme="majorHAnsi" w:cs="Calibri"/>
+                <w:color w:val="auto"/>
+                <w:sz w:val="22"/>
+                <w:szCs w:val="22"/>
+                <w:lang w:eastAsia="it-IT"/>
+              </w:rPr>
+              <w:t>e</w:t>
+            </w:r>
+            <w:r>
+              <w:rPr>
+                <w:rFonts w:asciiTheme="majorHAnsi" w:eastAsia="Times New Roman" w:hAnsiTheme="majorHAnsi" w:cs="Calibri"/>
+                <w:color w:val="auto"/>
+                <w:sz w:val="22"/>
+                <w:szCs w:val="22"/>
+                <w:lang w:eastAsia="it-IT"/>
+              </w:rPr>
+              <w:t xml:space="preserve"> quantità dei prodotti in magazzino ogni volta che viene effettuato un acquisto</w:t>
             </w:r>
           </w:p>
         </w:tc>
@@ -9997,7 +10814,7 @@
                 <w:szCs w:val="24"/>
                 <w:lang w:eastAsia="it-IT"/>
               </w:rPr>
-              <w:t>1</w:t>
+              <w:t>3</w:t>
             </w:r>
           </w:p>
         </w:tc>
@@ -10034,7 +10851,7 @@
                 <w:szCs w:val="22"/>
                 <w:lang w:eastAsia="it-IT"/>
               </w:rPr>
-              <w:t>L'addetto all’assistenza deve poter chiudere un ticket dopo la consegna del prodotto al cliente in questione</w:t>
+              <w:t>L'addetto all’assistenza deve poter chiudere un ticket dopo la consegna del prodotto al cliente</w:t>
             </w:r>
           </w:p>
         </w:tc>
@@ -10043,9 +10860,730 @@
     <w:p/>
     <w:p>
       <w:pPr>
+        <w:rPr>
+          <w:color w:val="000000" w:themeColor="text1"/>
+          <w:sz w:val="24"/>
+          <w:szCs w:val="24"/>
+        </w:rPr>
+      </w:pPr>
+      <w:r>
+        <w:rPr>
+          <w:color w:val="000000" w:themeColor="text1"/>
+          <w:sz w:val="24"/>
+          <w:szCs w:val="24"/>
+        </w:rPr>
+        <w:t>Di seguito si riportano gli ultimi quattro RF nella versione IEEE</w:t>
+      </w:r>
+    </w:p>
+    <w:tbl>
+      <w:tblPr>
+        <w:tblW w:w="0" w:type="dxa"/>
+        <w:tblBorders>
+          <w:top w:val="outset" w:sz="6" w:space="0" w:color="auto"/>
+          <w:left w:val="outset" w:sz="6" w:space="0" w:color="auto"/>
+          <w:bottom w:val="outset" w:sz="6" w:space="0" w:color="auto"/>
+          <w:right w:val="outset" w:sz="6" w:space="0" w:color="auto"/>
+        </w:tblBorders>
+        <w:tblCellMar>
+          <w:left w:w="0" w:type="dxa"/>
+          <w:right w:w="0" w:type="dxa"/>
+        </w:tblCellMar>
+        <w:tblLook w:val="04A0" w:firstRow="1" w:lastRow="0" w:firstColumn="1" w:lastColumn="0" w:noHBand="0" w:noVBand="1"/>
+      </w:tblPr>
+      <w:tblGrid>
+        <w:gridCol w:w="905"/>
+        <w:gridCol w:w="887"/>
+        <w:gridCol w:w="7295"/>
+      </w:tblGrid>
+      <w:tr>
+        <w:tc>
+          <w:tcPr>
+            <w:tcW w:w="930" w:type="dxa"/>
+            <w:tcBorders>
+              <w:top w:val="single" w:sz="6" w:space="0" w:color="auto"/>
+              <w:left w:val="single" w:sz="6" w:space="0" w:color="auto"/>
+              <w:bottom w:val="single" w:sz="6" w:space="0" w:color="auto"/>
+              <w:right w:val="single" w:sz="6" w:space="0" w:color="auto"/>
+            </w:tcBorders>
+            <w:shd w:val="clear" w:color="auto" w:fill="2E74B5"/>
+          </w:tcPr>
+          <w:p>
+            <w:pPr>
+              <w:spacing w:after="0" w:line="240" w:lineRule="auto"/>
+              <w:jc w:val="center"/>
+              <w:textAlignment w:val="baseline"/>
+              <w:rPr>
+                <w:rFonts w:asciiTheme="majorHAnsi" w:eastAsia="Times New Roman" w:hAnsiTheme="majorHAnsi" w:cs="Calibri"/>
+                <w:b/>
+                <w:bCs/>
+                <w:color w:val="FFFFFF" w:themeColor="background1"/>
+                <w:sz w:val="22"/>
+                <w:szCs w:val="22"/>
+                <w:lang w:eastAsia="it-IT"/>
+              </w:rPr>
+            </w:pPr>
+            <w:r>
+              <w:rPr>
+                <w:rFonts w:asciiTheme="majorHAnsi" w:eastAsia="Times New Roman" w:hAnsiTheme="majorHAnsi" w:cs="Calibri"/>
+                <w:b/>
+                <w:bCs/>
+                <w:color w:val="FFFFFF" w:themeColor="background1"/>
+                <w:sz w:val="22"/>
+                <w:szCs w:val="22"/>
+                <w:lang w:eastAsia="it-IT"/>
+              </w:rPr>
+              <w:t xml:space="preserve">Req. </w:t>
+            </w:r>
+          </w:p>
+        </w:tc>
+        <w:tc>
+          <w:tcPr>
+            <w:tcW w:w="900" w:type="dxa"/>
+            <w:tcBorders>
+              <w:top w:val="single" w:sz="6" w:space="0" w:color="auto"/>
+              <w:left w:val="nil"/>
+              <w:bottom w:val="single" w:sz="6" w:space="0" w:color="auto"/>
+              <w:right w:val="single" w:sz="6" w:space="0" w:color="auto"/>
+            </w:tcBorders>
+            <w:shd w:val="clear" w:color="auto" w:fill="2E74B5"/>
+          </w:tcPr>
+          <w:p>
+            <w:pPr>
+              <w:spacing w:after="0" w:line="240" w:lineRule="auto"/>
+              <w:jc w:val="center"/>
+              <w:textAlignment w:val="baseline"/>
+              <w:rPr>
+                <w:rFonts w:asciiTheme="majorHAnsi" w:eastAsia="Times New Roman" w:hAnsiTheme="majorHAnsi" w:cs="Calibri"/>
+                <w:b/>
+                <w:bCs/>
+                <w:color w:val="FFFFFF" w:themeColor="background1"/>
+                <w:sz w:val="22"/>
+                <w:szCs w:val="22"/>
+                <w:lang w:eastAsia="it-IT"/>
+              </w:rPr>
+            </w:pPr>
+            <w:r>
+              <w:rPr>
+                <w:rFonts w:asciiTheme="majorHAnsi" w:eastAsia="Times New Roman" w:hAnsiTheme="majorHAnsi" w:cs="Calibri"/>
+                <w:b/>
+                <w:bCs/>
+                <w:color w:val="FFFFFF" w:themeColor="background1"/>
+                <w:sz w:val="22"/>
+                <w:szCs w:val="22"/>
+                <w:lang w:eastAsia="it-IT"/>
+              </w:rPr>
+              <w:t>Priorità</w:t>
+            </w:r>
+          </w:p>
+        </w:tc>
+        <w:tc>
+          <w:tcPr>
+            <w:tcW w:w="7785" w:type="dxa"/>
+            <w:tcBorders>
+              <w:top w:val="single" w:sz="6" w:space="0" w:color="auto"/>
+              <w:left w:val="nil"/>
+              <w:bottom w:val="single" w:sz="6" w:space="0" w:color="auto"/>
+              <w:right w:val="single" w:sz="6" w:space="0" w:color="auto"/>
+            </w:tcBorders>
+            <w:shd w:val="clear" w:color="auto" w:fill="auto"/>
+          </w:tcPr>
+          <w:p>
+            <w:pPr>
+              <w:spacing w:after="0" w:line="240" w:lineRule="auto"/>
+              <w:jc w:val="center"/>
+              <w:textAlignment w:val="baseline"/>
+              <w:rPr>
+                <w:rFonts w:asciiTheme="majorHAnsi" w:eastAsia="Times New Roman" w:hAnsiTheme="majorHAnsi" w:cs="Calibri"/>
+                <w:b/>
+                <w:bCs/>
+                <w:color w:val="auto"/>
+                <w:sz w:val="22"/>
+                <w:szCs w:val="22"/>
+                <w:lang w:eastAsia="it-IT"/>
+              </w:rPr>
+            </w:pPr>
+            <w:r>
+              <w:rPr>
+                <w:rFonts w:asciiTheme="majorHAnsi" w:eastAsia="Times New Roman" w:hAnsiTheme="majorHAnsi" w:cs="Calibri"/>
+                <w:b/>
+                <w:bCs/>
+                <w:color w:val="auto"/>
+                <w:sz w:val="22"/>
+                <w:szCs w:val="22"/>
+                <w:lang w:eastAsia="it-IT"/>
+              </w:rPr>
+              <w:t>Descrizione</w:t>
+            </w:r>
+          </w:p>
+        </w:tc>
+      </w:tr>
+      <w:tr>
+        <w:tc>
+          <w:tcPr>
+            <w:tcW w:w="930" w:type="dxa"/>
+            <w:tcBorders>
+              <w:top w:val="single" w:sz="6" w:space="0" w:color="auto"/>
+              <w:left w:val="single" w:sz="6" w:space="0" w:color="auto"/>
+              <w:bottom w:val="single" w:sz="6" w:space="0" w:color="auto"/>
+              <w:right w:val="single" w:sz="6" w:space="0" w:color="auto"/>
+            </w:tcBorders>
+            <w:shd w:val="clear" w:color="auto" w:fill="2E74B5"/>
+            <w:hideMark/>
+          </w:tcPr>
+          <w:p>
+            <w:pPr>
+              <w:spacing w:after="0" w:line="240" w:lineRule="auto"/>
+              <w:jc w:val="center"/>
+              <w:textAlignment w:val="baseline"/>
+              <w:rPr>
+                <w:rFonts w:asciiTheme="majorHAnsi" w:eastAsia="Times New Roman" w:hAnsiTheme="majorHAnsi" w:cs="Times New Roman"/>
+                <w:color w:val="FFFFFF" w:themeColor="background1"/>
+                <w:sz w:val="24"/>
+                <w:szCs w:val="24"/>
+                <w:lang w:eastAsia="it-IT"/>
+              </w:rPr>
+            </w:pPr>
+            <w:r>
+              <w:rPr>
+                <w:rFonts w:asciiTheme="majorHAnsi" w:eastAsia="Times New Roman" w:hAnsiTheme="majorHAnsi" w:cs="Calibri"/>
+                <w:color w:val="FFFFFF" w:themeColor="background1"/>
+                <w:sz w:val="22"/>
+                <w:szCs w:val="22"/>
+                <w:lang w:eastAsia="it-IT"/>
+              </w:rPr>
+              <w:t>RF_1</w:t>
+            </w:r>
+            <w:r>
+              <w:rPr>
+                <w:rFonts w:asciiTheme="majorHAnsi" w:eastAsia="Times New Roman" w:hAnsiTheme="majorHAnsi" w:cs="Calibri"/>
+                <w:color w:val="FFFFFF" w:themeColor="background1"/>
+                <w:sz w:val="22"/>
+                <w:szCs w:val="22"/>
+                <w:lang w:eastAsia="it-IT"/>
+              </w:rPr>
+              <w:t>6</w:t>
+            </w:r>
+          </w:p>
+        </w:tc>
+        <w:tc>
+          <w:tcPr>
+            <w:tcW w:w="900" w:type="dxa"/>
+            <w:tcBorders>
+              <w:top w:val="single" w:sz="6" w:space="0" w:color="auto"/>
+              <w:left w:val="nil"/>
+              <w:bottom w:val="single" w:sz="6" w:space="0" w:color="auto"/>
+              <w:right w:val="single" w:sz="6" w:space="0" w:color="auto"/>
+            </w:tcBorders>
+            <w:shd w:val="clear" w:color="auto" w:fill="2E74B5"/>
+            <w:hideMark/>
+          </w:tcPr>
+          <w:p>
+            <w:pPr>
+              <w:spacing w:after="0" w:line="240" w:lineRule="auto"/>
+              <w:jc w:val="center"/>
+              <w:textAlignment w:val="baseline"/>
+              <w:rPr>
+                <w:rFonts w:asciiTheme="majorHAnsi" w:eastAsia="Times New Roman" w:hAnsiTheme="majorHAnsi" w:cs="Times New Roman"/>
+                <w:color w:val="FFFFFF" w:themeColor="background1"/>
+                <w:sz w:val="24"/>
+                <w:szCs w:val="24"/>
+                <w:lang w:eastAsia="it-IT"/>
+              </w:rPr>
+            </w:pPr>
+            <w:r>
+              <w:rPr>
+                <w:rFonts w:asciiTheme="majorHAnsi" w:eastAsia="Times New Roman" w:hAnsiTheme="majorHAnsi" w:cs="Times New Roman"/>
+                <w:color w:val="FFFFFF" w:themeColor="background1"/>
+                <w:sz w:val="24"/>
+                <w:szCs w:val="24"/>
+                <w:lang w:eastAsia="it-IT"/>
+              </w:rPr>
+              <w:t>1</w:t>
+            </w:r>
+          </w:p>
+        </w:tc>
+        <w:tc>
+          <w:tcPr>
+            <w:tcW w:w="7785" w:type="dxa"/>
+            <w:tcBorders>
+              <w:top w:val="single" w:sz="6" w:space="0" w:color="auto"/>
+              <w:left w:val="nil"/>
+              <w:bottom w:val="single" w:sz="6" w:space="0" w:color="auto"/>
+              <w:right w:val="single" w:sz="6" w:space="0" w:color="auto"/>
+            </w:tcBorders>
+            <w:shd w:val="clear" w:color="auto" w:fill="auto"/>
+            <w:hideMark/>
+          </w:tcPr>
+          <w:p>
+            <w:pPr>
+              <w:spacing w:after="0" w:line="240" w:lineRule="auto"/>
+              <w:jc w:val="center"/>
+              <w:textAlignment w:val="baseline"/>
+              <w:rPr>
+                <w:rFonts w:asciiTheme="majorHAnsi" w:eastAsia="Times New Roman" w:hAnsiTheme="majorHAnsi" w:cs="Times New Roman"/>
+                <w:color w:val="auto"/>
+                <w:sz w:val="24"/>
+                <w:szCs w:val="24"/>
+                <w:lang w:eastAsia="it-IT"/>
+              </w:rPr>
+            </w:pPr>
+            <w:r>
+              <w:rPr>
+                <w:rFonts w:asciiTheme="majorHAnsi" w:eastAsia="Times New Roman" w:hAnsiTheme="majorHAnsi" w:cs="Calibri"/>
+                <w:color w:val="auto"/>
+                <w:sz w:val="22"/>
+                <w:szCs w:val="22"/>
+                <w:lang w:eastAsia="it-IT"/>
+              </w:rPr>
+              <w:t xml:space="preserve">Il sistema deve essere in grado di poter </w:t>
+            </w:r>
+            <w:r>
+              <w:rPr>
+                <w:rFonts w:asciiTheme="majorHAnsi" w:eastAsia="Times New Roman" w:hAnsiTheme="majorHAnsi" w:cs="Calibri"/>
+                <w:color w:val="auto"/>
+                <w:sz w:val="22"/>
+                <w:szCs w:val="22"/>
+                <w:lang w:eastAsia="it-IT"/>
+              </w:rPr>
+              <w:t>aprire un ticket per ogni prodotto da inviare in assistenza</w:t>
+            </w:r>
+          </w:p>
+        </w:tc>
+      </w:tr>
+      <w:tr>
+        <w:tc>
+          <w:tcPr>
+            <w:tcW w:w="930" w:type="dxa"/>
+            <w:tcBorders>
+              <w:top w:val="nil"/>
+              <w:left w:val="single" w:sz="6" w:space="0" w:color="auto"/>
+              <w:bottom w:val="single" w:sz="6" w:space="0" w:color="auto"/>
+              <w:right w:val="single" w:sz="6" w:space="0" w:color="auto"/>
+            </w:tcBorders>
+            <w:shd w:val="clear" w:color="auto" w:fill="2E74B5"/>
+            <w:hideMark/>
+          </w:tcPr>
+          <w:p>
+            <w:pPr>
+              <w:spacing w:after="0" w:line="240" w:lineRule="auto"/>
+              <w:jc w:val="center"/>
+              <w:textAlignment w:val="baseline"/>
+              <w:rPr>
+                <w:rFonts w:asciiTheme="majorHAnsi" w:eastAsia="Times New Roman" w:hAnsiTheme="majorHAnsi" w:cs="Times New Roman"/>
+                <w:color w:val="FFFFFF" w:themeColor="background1"/>
+                <w:sz w:val="24"/>
+                <w:szCs w:val="24"/>
+                <w:lang w:eastAsia="it-IT"/>
+              </w:rPr>
+            </w:pPr>
+            <w:r>
+              <w:rPr>
+                <w:rFonts w:asciiTheme="majorHAnsi" w:eastAsia="Times New Roman" w:hAnsiTheme="majorHAnsi" w:cs="Calibri"/>
+                <w:color w:val="FFFFFF" w:themeColor="background1"/>
+                <w:sz w:val="22"/>
+                <w:szCs w:val="22"/>
+                <w:lang w:eastAsia="it-IT"/>
+              </w:rPr>
+              <w:t>RF_</w:t>
+            </w:r>
+            <w:r>
+              <w:rPr>
+                <w:rFonts w:asciiTheme="majorHAnsi" w:eastAsia="Times New Roman" w:hAnsiTheme="majorHAnsi" w:cs="Calibri"/>
+                <w:color w:val="FFFFFF" w:themeColor="background1"/>
+                <w:sz w:val="22"/>
+                <w:szCs w:val="22"/>
+                <w:lang w:eastAsia="it-IT"/>
+              </w:rPr>
+              <w:t>17</w:t>
+            </w:r>
+          </w:p>
+        </w:tc>
+        <w:tc>
+          <w:tcPr>
+            <w:tcW w:w="900" w:type="dxa"/>
+            <w:tcBorders>
+              <w:top w:val="nil"/>
+              <w:left w:val="nil"/>
+              <w:bottom w:val="single" w:sz="6" w:space="0" w:color="auto"/>
+              <w:right w:val="single" w:sz="6" w:space="0" w:color="auto"/>
+            </w:tcBorders>
+            <w:shd w:val="clear" w:color="auto" w:fill="2E74B5"/>
+            <w:hideMark/>
+          </w:tcPr>
+          <w:p>
+            <w:pPr>
+              <w:spacing w:after="0" w:line="240" w:lineRule="auto"/>
+              <w:jc w:val="center"/>
+              <w:textAlignment w:val="baseline"/>
+              <w:rPr>
+                <w:rFonts w:asciiTheme="majorHAnsi" w:eastAsia="Times New Roman" w:hAnsiTheme="majorHAnsi" w:cs="Times New Roman"/>
+                <w:color w:val="FFFFFF" w:themeColor="background1"/>
+                <w:sz w:val="24"/>
+                <w:szCs w:val="24"/>
+                <w:lang w:eastAsia="it-IT"/>
+              </w:rPr>
+            </w:pPr>
+            <w:r>
+              <w:rPr>
+                <w:rFonts w:asciiTheme="majorHAnsi" w:eastAsia="Times New Roman" w:hAnsiTheme="majorHAnsi" w:cs="Times New Roman"/>
+                <w:color w:val="FFFFFF" w:themeColor="background1"/>
+                <w:sz w:val="24"/>
+                <w:szCs w:val="24"/>
+                <w:lang w:eastAsia="it-IT"/>
+              </w:rPr>
+              <w:t>1</w:t>
+            </w:r>
+          </w:p>
+        </w:tc>
+        <w:tc>
+          <w:tcPr>
+            <w:tcW w:w="7785" w:type="dxa"/>
+            <w:tcBorders>
+              <w:top w:val="nil"/>
+              <w:left w:val="nil"/>
+              <w:bottom w:val="single" w:sz="6" w:space="0" w:color="auto"/>
+              <w:right w:val="single" w:sz="6" w:space="0" w:color="auto"/>
+            </w:tcBorders>
+            <w:shd w:val="clear" w:color="auto" w:fill="auto"/>
+            <w:hideMark/>
+          </w:tcPr>
+          <w:p>
+            <w:pPr>
+              <w:spacing w:after="0" w:line="240" w:lineRule="auto"/>
+              <w:jc w:val="center"/>
+              <w:textAlignment w:val="baseline"/>
+              <w:rPr>
+                <w:rFonts w:asciiTheme="majorHAnsi" w:eastAsia="Times New Roman" w:hAnsiTheme="majorHAnsi" w:cs="Times New Roman"/>
+                <w:color w:val="auto"/>
+                <w:sz w:val="24"/>
+                <w:szCs w:val="24"/>
+                <w:lang w:eastAsia="it-IT"/>
+              </w:rPr>
+            </w:pPr>
+            <w:r>
+              <w:rPr>
+                <w:rFonts w:asciiTheme="majorHAnsi" w:eastAsia="Times New Roman" w:hAnsiTheme="majorHAnsi" w:cs="Calibri"/>
+                <w:color w:val="auto"/>
+                <w:sz w:val="22"/>
+                <w:szCs w:val="22"/>
+                <w:lang w:eastAsia="it-IT"/>
+              </w:rPr>
+              <w:t xml:space="preserve">l sistema deve essere in grado di </w:t>
+            </w:r>
+            <w:r>
+              <w:rPr>
+                <w:rFonts w:asciiTheme="majorHAnsi" w:eastAsia="Times New Roman" w:hAnsiTheme="majorHAnsi" w:cs="Calibri"/>
+                <w:color w:val="auto"/>
+                <w:sz w:val="22"/>
+                <w:szCs w:val="22"/>
+                <w:lang w:eastAsia="it-IT"/>
+              </w:rPr>
+              <w:t xml:space="preserve">fare una previsione sulla quantità di prodotti da acquistare, </w:t>
+            </w:r>
+            <w:r>
+              <w:rPr>
+                <w:rFonts w:asciiTheme="majorHAnsi" w:eastAsia="Times New Roman" w:hAnsiTheme="majorHAnsi" w:cs="Calibri"/>
+                <w:color w:val="auto"/>
+                <w:sz w:val="22"/>
+                <w:szCs w:val="22"/>
+                <w:lang w:eastAsia="it-IT"/>
+              </w:rPr>
+              <w:t>tramite un modulo di IA</w:t>
+            </w:r>
+          </w:p>
+        </w:tc>
+      </w:tr>
+      <w:tr>
+        <w:tc>
+          <w:tcPr>
+            <w:tcW w:w="930" w:type="dxa"/>
+            <w:tcBorders>
+              <w:top w:val="nil"/>
+              <w:left w:val="single" w:sz="6" w:space="0" w:color="auto"/>
+              <w:bottom w:val="single" w:sz="6" w:space="0" w:color="auto"/>
+              <w:right w:val="single" w:sz="6" w:space="0" w:color="auto"/>
+            </w:tcBorders>
+            <w:shd w:val="clear" w:color="auto" w:fill="2E74B5"/>
+            <w:hideMark/>
+          </w:tcPr>
+          <w:p>
+            <w:pPr>
+              <w:spacing w:after="0" w:line="240" w:lineRule="auto"/>
+              <w:jc w:val="center"/>
+              <w:textAlignment w:val="baseline"/>
+              <w:rPr>
+                <w:rFonts w:asciiTheme="majorHAnsi" w:eastAsia="Times New Roman" w:hAnsiTheme="majorHAnsi" w:cs="Times New Roman"/>
+                <w:color w:val="FFFFFF" w:themeColor="background1"/>
+                <w:sz w:val="24"/>
+                <w:szCs w:val="24"/>
+                <w:lang w:eastAsia="it-IT"/>
+              </w:rPr>
+            </w:pPr>
+            <w:r>
+              <w:rPr>
+                <w:rFonts w:asciiTheme="majorHAnsi" w:eastAsia="Times New Roman" w:hAnsiTheme="majorHAnsi" w:cs="Calibri"/>
+                <w:color w:val="FFFFFF" w:themeColor="background1"/>
+                <w:sz w:val="22"/>
+                <w:szCs w:val="22"/>
+                <w:lang w:eastAsia="it-IT"/>
+              </w:rPr>
+              <w:t>RF_</w:t>
+            </w:r>
+            <w:r>
+              <w:rPr>
+                <w:rFonts w:asciiTheme="majorHAnsi" w:eastAsia="Times New Roman" w:hAnsiTheme="majorHAnsi" w:cs="Calibri"/>
+                <w:color w:val="FFFFFF" w:themeColor="background1"/>
+                <w:sz w:val="22"/>
+                <w:szCs w:val="22"/>
+                <w:lang w:eastAsia="it-IT"/>
+              </w:rPr>
+              <w:t>18</w:t>
+            </w:r>
+          </w:p>
+        </w:tc>
+        <w:tc>
+          <w:tcPr>
+            <w:tcW w:w="900" w:type="dxa"/>
+            <w:tcBorders>
+              <w:top w:val="nil"/>
+              <w:left w:val="nil"/>
+              <w:bottom w:val="single" w:sz="6" w:space="0" w:color="auto"/>
+              <w:right w:val="single" w:sz="6" w:space="0" w:color="auto"/>
+            </w:tcBorders>
+            <w:shd w:val="clear" w:color="auto" w:fill="2E74B5"/>
+            <w:hideMark/>
+          </w:tcPr>
+          <w:p>
+            <w:pPr>
+              <w:spacing w:after="0" w:line="240" w:lineRule="auto"/>
+              <w:jc w:val="center"/>
+              <w:textAlignment w:val="baseline"/>
+              <w:rPr>
+                <w:rFonts w:asciiTheme="majorHAnsi" w:eastAsia="Times New Roman" w:hAnsiTheme="majorHAnsi" w:cs="Times New Roman"/>
+                <w:color w:val="FFFFFF" w:themeColor="background1"/>
+                <w:sz w:val="24"/>
+                <w:szCs w:val="24"/>
+                <w:lang w:eastAsia="it-IT"/>
+              </w:rPr>
+            </w:pPr>
+            <w:r>
+              <w:rPr>
+                <w:rFonts w:asciiTheme="majorHAnsi" w:eastAsia="Times New Roman" w:hAnsiTheme="majorHAnsi" w:cs="Times New Roman"/>
+                <w:color w:val="FFFFFF" w:themeColor="background1"/>
+                <w:sz w:val="24"/>
+                <w:szCs w:val="24"/>
+                <w:lang w:eastAsia="it-IT"/>
+              </w:rPr>
+              <w:t>1</w:t>
+            </w:r>
+          </w:p>
+        </w:tc>
+        <w:tc>
+          <w:tcPr>
+            <w:tcW w:w="7785" w:type="dxa"/>
+            <w:tcBorders>
+              <w:top w:val="nil"/>
+              <w:left w:val="nil"/>
+              <w:bottom w:val="single" w:sz="6" w:space="0" w:color="auto"/>
+              <w:right w:val="single" w:sz="6" w:space="0" w:color="auto"/>
+            </w:tcBorders>
+            <w:shd w:val="clear" w:color="auto" w:fill="auto"/>
+            <w:hideMark/>
+          </w:tcPr>
+          <w:p>
+            <w:pPr>
+              <w:spacing w:after="0" w:line="240" w:lineRule="auto"/>
+              <w:jc w:val="center"/>
+              <w:textAlignment w:val="baseline"/>
+              <w:rPr>
+                <w:rFonts w:asciiTheme="majorHAnsi" w:eastAsia="Times New Roman" w:hAnsiTheme="majorHAnsi" w:cs="Times New Roman"/>
+                <w:color w:val="auto"/>
+                <w:sz w:val="24"/>
+                <w:szCs w:val="24"/>
+                <w:lang w:eastAsia="it-IT"/>
+              </w:rPr>
+            </w:pPr>
+            <w:r>
+              <w:rPr>
+                <w:rFonts w:asciiTheme="majorHAnsi" w:eastAsia="Times New Roman" w:hAnsiTheme="majorHAnsi" w:cs="Calibri"/>
+                <w:color w:val="auto"/>
+                <w:sz w:val="22"/>
+                <w:szCs w:val="22"/>
+                <w:lang w:eastAsia="it-IT"/>
+              </w:rPr>
+              <w:t>Il sistema deve aggiornare l</w:t>
+            </w:r>
+            <w:r>
+              <w:rPr>
+                <w:rFonts w:asciiTheme="majorHAnsi" w:eastAsia="Times New Roman" w:hAnsiTheme="majorHAnsi" w:cs="Calibri"/>
+                <w:color w:val="auto"/>
+                <w:sz w:val="22"/>
+                <w:szCs w:val="22"/>
+                <w:lang w:eastAsia="it-IT"/>
+              </w:rPr>
+              <w:t>e</w:t>
+            </w:r>
+            <w:r>
+              <w:rPr>
+                <w:rFonts w:asciiTheme="majorHAnsi" w:eastAsia="Times New Roman" w:hAnsiTheme="majorHAnsi" w:cs="Calibri"/>
+                <w:color w:val="auto"/>
+                <w:sz w:val="22"/>
+                <w:szCs w:val="22"/>
+                <w:lang w:eastAsia="it-IT"/>
+              </w:rPr>
+              <w:t xml:space="preserve"> quantità dei prodotti in magazzino ogni volta che viene effettuato un acquisto</w:t>
+            </w:r>
+          </w:p>
+        </w:tc>
+      </w:tr>
+      <w:tr>
+        <w:tc>
+          <w:tcPr>
+            <w:tcW w:w="930" w:type="dxa"/>
+            <w:tcBorders>
+              <w:top w:val="nil"/>
+              <w:left w:val="single" w:sz="6" w:space="0" w:color="auto"/>
+              <w:bottom w:val="single" w:sz="6" w:space="0" w:color="auto"/>
+              <w:right w:val="single" w:sz="6" w:space="0" w:color="auto"/>
+            </w:tcBorders>
+            <w:shd w:val="clear" w:color="auto" w:fill="2E74B5"/>
+            <w:hideMark/>
+          </w:tcPr>
+          <w:p>
+            <w:pPr>
+              <w:spacing w:after="0" w:line="240" w:lineRule="auto"/>
+              <w:jc w:val="center"/>
+              <w:textAlignment w:val="baseline"/>
+              <w:rPr>
+                <w:rFonts w:asciiTheme="majorHAnsi" w:eastAsia="Times New Roman" w:hAnsiTheme="majorHAnsi" w:cs="Times New Roman"/>
+                <w:color w:val="FFFFFF" w:themeColor="background1"/>
+                <w:sz w:val="24"/>
+                <w:szCs w:val="24"/>
+                <w:lang w:eastAsia="it-IT"/>
+              </w:rPr>
+            </w:pPr>
+            <w:r>
+              <w:rPr>
+                <w:rFonts w:asciiTheme="majorHAnsi" w:eastAsia="Times New Roman" w:hAnsiTheme="majorHAnsi" w:cs="Calibri"/>
+                <w:color w:val="FFFFFF" w:themeColor="background1"/>
+                <w:sz w:val="22"/>
+                <w:szCs w:val="22"/>
+                <w:lang w:eastAsia="it-IT"/>
+              </w:rPr>
+              <w:t>RF_</w:t>
+            </w:r>
+            <w:r>
+              <w:rPr>
+                <w:rFonts w:asciiTheme="majorHAnsi" w:eastAsia="Times New Roman" w:hAnsiTheme="majorHAnsi" w:cs="Calibri"/>
+                <w:color w:val="FFFFFF" w:themeColor="background1"/>
+                <w:sz w:val="22"/>
+                <w:szCs w:val="22"/>
+                <w:lang w:eastAsia="it-IT"/>
+              </w:rPr>
+              <w:t>19</w:t>
+            </w:r>
+          </w:p>
+        </w:tc>
+        <w:tc>
+          <w:tcPr>
+            <w:tcW w:w="900" w:type="dxa"/>
+            <w:tcBorders>
+              <w:top w:val="nil"/>
+              <w:left w:val="nil"/>
+              <w:bottom w:val="single" w:sz="6" w:space="0" w:color="auto"/>
+              <w:right w:val="single" w:sz="6" w:space="0" w:color="auto"/>
+            </w:tcBorders>
+            <w:shd w:val="clear" w:color="auto" w:fill="2E74B5"/>
+            <w:hideMark/>
+          </w:tcPr>
+          <w:p>
+            <w:pPr>
+              <w:spacing w:after="0" w:line="240" w:lineRule="auto"/>
+              <w:jc w:val="center"/>
+              <w:textAlignment w:val="baseline"/>
+              <w:rPr>
+                <w:rFonts w:asciiTheme="majorHAnsi" w:eastAsia="Times New Roman" w:hAnsiTheme="majorHAnsi" w:cs="Times New Roman"/>
+                <w:color w:val="FFFFFF" w:themeColor="background1"/>
+                <w:sz w:val="24"/>
+                <w:szCs w:val="24"/>
+                <w:lang w:eastAsia="it-IT"/>
+              </w:rPr>
+            </w:pPr>
+            <w:r>
+              <w:rPr>
+                <w:rFonts w:asciiTheme="majorHAnsi" w:eastAsia="Times New Roman" w:hAnsiTheme="majorHAnsi" w:cs="Times New Roman"/>
+                <w:color w:val="FFFFFF" w:themeColor="background1"/>
+                <w:sz w:val="24"/>
+                <w:szCs w:val="24"/>
+                <w:lang w:eastAsia="it-IT"/>
+              </w:rPr>
+              <w:t>3</w:t>
+            </w:r>
+          </w:p>
+        </w:tc>
+        <w:tc>
+          <w:tcPr>
+            <w:tcW w:w="7785" w:type="dxa"/>
+            <w:tcBorders>
+              <w:top w:val="nil"/>
+              <w:left w:val="nil"/>
+              <w:bottom w:val="single" w:sz="6" w:space="0" w:color="auto"/>
+              <w:right w:val="single" w:sz="6" w:space="0" w:color="auto"/>
+            </w:tcBorders>
+            <w:shd w:val="clear" w:color="auto" w:fill="auto"/>
+            <w:hideMark/>
+          </w:tcPr>
+          <w:p>
+            <w:pPr>
+              <w:spacing w:after="0" w:line="240" w:lineRule="auto"/>
+              <w:jc w:val="center"/>
+              <w:textAlignment w:val="baseline"/>
+              <w:rPr>
+                <w:rFonts w:asciiTheme="majorHAnsi" w:eastAsia="Times New Roman" w:hAnsiTheme="majorHAnsi" w:cs="Times New Roman"/>
+                <w:color w:val="auto"/>
+                <w:sz w:val="24"/>
+                <w:szCs w:val="24"/>
+                <w:lang w:eastAsia="it-IT"/>
+              </w:rPr>
+            </w:pPr>
+            <w:r>
+              <w:rPr>
+                <w:rFonts w:asciiTheme="majorHAnsi" w:eastAsia="Times New Roman" w:hAnsiTheme="majorHAnsi" w:cs="Calibri"/>
+                <w:color w:val="auto"/>
+                <w:sz w:val="22"/>
+                <w:szCs w:val="22"/>
+                <w:lang w:eastAsia="it-IT"/>
+              </w:rPr>
+              <w:t xml:space="preserve">l sistema deve essere in grado di </w:t>
+            </w:r>
+            <w:r>
+              <w:rPr>
+                <w:rFonts w:asciiTheme="majorHAnsi" w:eastAsia="Times New Roman" w:hAnsiTheme="majorHAnsi" w:cs="Calibri"/>
+                <w:color w:val="auto"/>
+                <w:sz w:val="22"/>
+                <w:szCs w:val="22"/>
+                <w:lang w:eastAsia="it-IT"/>
+              </w:rPr>
+              <w:t>chiudere un ticket dopo la consegna del prodotto al cliente</w:t>
+            </w:r>
+          </w:p>
+        </w:tc>
+      </w:tr>
+    </w:tbl>
+    <w:p>
+      <w:pPr>
+        <w:rPr>
+          <w:color w:val="000000" w:themeColor="text1"/>
+          <w:sz w:val="24"/>
+          <w:szCs w:val="24"/>
+        </w:rPr>
+      </w:pPr>
+    </w:p>
+    <w:p>
+      <w:pPr>
         <w:pStyle w:val="Titolo2"/>
       </w:pPr>
-      <w:bookmarkStart w:id="16" w:name="_Toc57565266"/>
+      <w:bookmarkStart w:id="17" w:name="_Toc57565266"/>
       <w:r>
         <w:t xml:space="preserve">3.3 </w:t>
       </w:r>
@@ -10058,20 +11596,20 @@
       <w:r>
         <w:t xml:space="preserve"> funzionali</w:t>
       </w:r>
-      <w:bookmarkEnd w:id="16"/>
+      <w:bookmarkEnd w:id="17"/>
     </w:p>
     <w:p>
       <w:pPr>
         <w:pStyle w:val="Titolo3"/>
       </w:pPr>
-      <w:bookmarkStart w:id="17" w:name="_Toc57565267"/>
+      <w:bookmarkStart w:id="18" w:name="_Toc57565267"/>
       <w:r>
         <w:t xml:space="preserve">3.3.1 </w:t>
       </w:r>
       <w:r>
         <w:t>Usabilità</w:t>
       </w:r>
-      <w:bookmarkEnd w:id="17"/>
+      <w:bookmarkEnd w:id="18"/>
     </w:p>
     <w:p>
       <w:pPr>
@@ -10229,15 +11767,14 @@
       <w:pPr>
         <w:pStyle w:val="Titolo3"/>
       </w:pPr>
-      <w:bookmarkStart w:id="18" w:name="_Toc57565268"/>
+      <w:bookmarkStart w:id="19" w:name="_Toc57565268"/>
       <w:r>
-        <w:lastRenderedPageBreak/>
         <w:t xml:space="preserve">3.3.2 </w:t>
       </w:r>
       <w:r>
         <w:t>Affidabilità</w:t>
       </w:r>
-      <w:bookmarkEnd w:id="18"/>
+      <w:bookmarkEnd w:id="19"/>
     </w:p>
     <w:p>
       <w:pPr>
@@ -10380,14 +11917,14 @@
       <w:pPr>
         <w:pStyle w:val="Titolo3"/>
       </w:pPr>
-      <w:bookmarkStart w:id="19" w:name="_Toc57565269"/>
+      <w:bookmarkStart w:id="20" w:name="_Toc57565269"/>
       <w:r>
         <w:t xml:space="preserve">3.3.3 </w:t>
       </w:r>
       <w:r>
         <w:t>Prestazioni</w:t>
       </w:r>
-      <w:bookmarkEnd w:id="19"/>
+      <w:bookmarkEnd w:id="20"/>
     </w:p>
     <w:p>
       <w:pPr>
@@ -10551,6 +12088,7 @@
           <w:shd w:val="clear" w:color="auto" w:fill="FFFFFF"/>
           <w:lang w:val="it-IT"/>
         </w:rPr>
+        <w:lastRenderedPageBreak/>
         <w:t>RNF-P</w:t>
       </w:r>
       <w:r>
@@ -10694,14 +12232,14 @@
       <w:pPr>
         <w:pStyle w:val="Titolo3"/>
       </w:pPr>
-      <w:bookmarkStart w:id="20" w:name="_Toc57565270"/>
+      <w:bookmarkStart w:id="21" w:name="_Toc57565270"/>
       <w:r>
         <w:t xml:space="preserve">3.3.4 </w:t>
       </w:r>
       <w:r>
         <w:t>Supportabilità</w:t>
       </w:r>
-      <w:bookmarkEnd w:id="20"/>
+      <w:bookmarkEnd w:id="21"/>
     </w:p>
     <w:p>
       <w:pPr>
@@ -10789,14 +12327,14 @@
       <w:pPr>
         <w:pStyle w:val="Titolo3"/>
       </w:pPr>
-      <w:bookmarkStart w:id="21" w:name="_Toc57565271"/>
+      <w:bookmarkStart w:id="22" w:name="_Toc57565271"/>
       <w:r>
         <w:t xml:space="preserve">3.3.5 </w:t>
       </w:r>
       <w:r>
         <w:t>Implementazione</w:t>
       </w:r>
-      <w:bookmarkEnd w:id="21"/>
+      <w:bookmarkEnd w:id="22"/>
     </w:p>
     <w:p>
       <w:pPr>
@@ -10837,14 +12375,14 @@
       <w:pPr>
         <w:pStyle w:val="Titolo3"/>
       </w:pPr>
-      <w:bookmarkStart w:id="22" w:name="_Toc57565272"/>
+      <w:bookmarkStart w:id="23" w:name="_Toc57565272"/>
       <w:r>
         <w:t xml:space="preserve">3.3.6 </w:t>
       </w:r>
       <w:r>
         <w:t>Interfaccia</w:t>
       </w:r>
-      <w:bookmarkEnd w:id="22"/>
+      <w:bookmarkEnd w:id="23"/>
     </w:p>
     <w:p>
       <w:pPr>
@@ -10885,11 +12423,11 @@
       <w:pPr>
         <w:pStyle w:val="Titolo3"/>
       </w:pPr>
-      <w:bookmarkStart w:id="23" w:name="_Toc57565273"/>
+      <w:bookmarkStart w:id="24" w:name="_Toc57565273"/>
       <w:r>
         <w:t>3.3.7 Packaging</w:t>
       </w:r>
-      <w:bookmarkEnd w:id="23"/>
+      <w:bookmarkEnd w:id="24"/>
     </w:p>
     <w:p>
       <w:pPr>
@@ -10930,14 +12468,14 @@
       <w:pPr>
         <w:pStyle w:val="Titolo3"/>
       </w:pPr>
-      <w:bookmarkStart w:id="24" w:name="_Toc57565274"/>
+      <w:bookmarkStart w:id="25" w:name="_Toc57565274"/>
       <w:r>
         <w:t xml:space="preserve">3.3.8 </w:t>
       </w:r>
       <w:r>
         <w:t>Legali</w:t>
       </w:r>
-      <w:bookmarkEnd w:id="24"/>
+      <w:bookmarkEnd w:id="25"/>
     </w:p>
     <w:p>
       <w:pPr>
@@ -10973,27 +12511,27 @@
       <w:pPr>
         <w:pStyle w:val="Titolo2"/>
       </w:pPr>
-      <w:bookmarkStart w:id="25" w:name="_Toc57565275"/>
+      <w:bookmarkStart w:id="26" w:name="_Toc57565275"/>
       <w:r>
         <w:t xml:space="preserve">3.4 </w:t>
       </w:r>
       <w:r>
         <w:t>Modello di sistema</w:t>
       </w:r>
-      <w:bookmarkEnd w:id="25"/>
+      <w:bookmarkEnd w:id="26"/>
     </w:p>
     <w:p>
       <w:pPr>
         <w:pStyle w:val="Titolo3"/>
       </w:pPr>
-      <w:bookmarkStart w:id="26" w:name="_Toc57565276"/>
+      <w:bookmarkStart w:id="27" w:name="_Toc57565276"/>
       <w:r>
         <w:t xml:space="preserve">3.4.1 </w:t>
       </w:r>
       <w:r>
         <w:t>Scenari</w:t>
       </w:r>
-      <w:bookmarkEnd w:id="26"/>
+      <w:bookmarkEnd w:id="27"/>
     </w:p>
     <w:p/>
     <w:p/>
@@ -11023,7 +12561,7 @@
                 <w:szCs w:val="22"/>
               </w:rPr>
             </w:pPr>
-            <w:bookmarkStart w:id="27" w:name="_Hlk57540827"/>
+            <w:bookmarkStart w:id="28" w:name="_Hlk57540827"/>
             <w:r>
               <w:rPr>
                 <w:rFonts w:asciiTheme="majorHAnsi" w:hAnsiTheme="majorHAnsi"/>
@@ -11448,7 +12986,18 @@
                 <w:szCs w:val="22"/>
                 <w:lang w:val="it-IT"/>
               </w:rPr>
-              <w:t xml:space="preserve">Pasquale prende singolarmente ogni prodotto e scannerizza il suo codice </w:t>
+              <w:t xml:space="preserve">Pasquale prende singolarmente ogni prodotto e </w:t>
+            </w:r>
+            <w:r>
+              <w:rPr>
+                <w:rFonts w:asciiTheme="majorHAnsi" w:hAnsiTheme="majorHAnsi"/>
+                <w:color w:val="000000" w:themeColor="text1"/>
+                <w:sz w:val="22"/>
+                <w:szCs w:val="22"/>
+                <w:lang w:val="it-IT"/>
+              </w:rPr>
+              <w:lastRenderedPageBreak/>
+              <w:t xml:space="preserve">scannerizza il suo codice </w:t>
             </w:r>
           </w:p>
         </w:tc>
@@ -12193,7 +13742,7 @@
           </w:p>
         </w:tc>
       </w:tr>
-      <w:bookmarkEnd w:id="27"/>
+      <w:bookmarkEnd w:id="28"/>
     </w:tbl>
     <w:p/>
     <w:tbl>
@@ -12637,17 +14186,7 @@
                 <w:sz w:val="22"/>
                 <w:szCs w:val="22"/>
               </w:rPr>
-              <w:t xml:space="preserve">Il sistema mostra un form per </w:t>
-            </w:r>
-            <w:r>
-              <w:rPr>
-                <w:rFonts w:asciiTheme="majorHAnsi" w:hAnsiTheme="majorHAnsi"/>
-                <w:color w:val="000000" w:themeColor="text1"/>
-                <w:sz w:val="22"/>
-                <w:szCs w:val="22"/>
-              </w:rPr>
-              <w:lastRenderedPageBreak/>
-              <w:t>l’inserimento dei dati del rifornimento del prodotto</w:t>
+              <w:t>Il sistema mostra un form per l’inserimento dei dati del rifornimento del prodotto</w:t>
             </w:r>
           </w:p>
         </w:tc>
@@ -13780,17 +15319,7 @@
                 <w:sz w:val="22"/>
                 <w:szCs w:val="22"/>
               </w:rPr>
-              <w:t xml:space="preserve">Saverio inserisce il problema e </w:t>
-            </w:r>
-            <w:r>
-              <w:rPr>
-                <w:rFonts w:asciiTheme="majorHAnsi" w:hAnsiTheme="majorHAnsi"/>
-                <w:color w:val="000000" w:themeColor="text1"/>
-                <w:sz w:val="22"/>
-                <w:szCs w:val="22"/>
-              </w:rPr>
-              <w:lastRenderedPageBreak/>
-              <w:t>conferma</w:t>
+              <w:t>Saverio inserisce il problema e conferma</w:t>
             </w:r>
           </w:p>
         </w:tc>
@@ -15370,7 +16899,6 @@
                 <w:sz w:val="22"/>
                 <w:szCs w:val="22"/>
               </w:rPr>
-              <w:lastRenderedPageBreak/>
               <w:t>“</w:t>
             </w:r>
             <w:r>
@@ -15792,7 +17320,7 @@
                 <w:szCs w:val="22"/>
               </w:rPr>
             </w:pPr>
-            <w:bookmarkStart w:id="28" w:name="_Hlk57543874"/>
+            <w:bookmarkStart w:id="29" w:name="_Hlk57543874"/>
             <w:r>
               <w:rPr>
                 <w:rFonts w:asciiTheme="majorHAnsi" w:hAnsiTheme="majorHAnsi"/>
@@ -16358,7 +17886,7 @@
           </w:p>
         </w:tc>
       </w:tr>
-      <w:bookmarkEnd w:id="28"/>
+      <w:bookmarkEnd w:id="29"/>
     </w:tbl>
     <w:p>
       <w:pPr>
@@ -17169,7 +18697,7 @@
           <w:lang w:val="en-GB"/>
         </w:rPr>
       </w:pPr>
-      <w:bookmarkStart w:id="29" w:name="_Toc57565277"/>
+      <w:bookmarkStart w:id="30" w:name="_Toc57565277"/>
       <w:r>
         <w:rPr>
           <w:lang w:val="en-GB"/>
@@ -17194,7 +18722,7 @@
         </w:rPr>
         <w:t>iagram</w:t>
       </w:r>
-      <w:bookmarkEnd w:id="29"/>
+      <w:bookmarkEnd w:id="30"/>
     </w:p>
     <w:p>
       <w:pPr>
@@ -17227,6 +18755,7 @@
         <w:rPr>
           <w:noProof/>
         </w:rPr>
+        <w:lastRenderedPageBreak/>
         <w:drawing>
           <wp:inline distT="0" distB="0" distL="0" distR="0" wp14:anchorId="2D4451B6" wp14:editId="53872F0D">
             <wp:extent cx="5760085" cy="2880042"/>
@@ -17345,7 +18874,6 @@
         <w:rPr>
           <w:noProof/>
         </w:rPr>
-        <w:lastRenderedPageBreak/>
         <w:drawing>
           <wp:inline distT="0" distB="0" distL="0" distR="0" wp14:anchorId="12596281" wp14:editId="45902CAB">
             <wp:extent cx="4286250" cy="1352550"/>
@@ -17405,6 +18933,7 @@
         <w:rPr>
           <w:noProof/>
         </w:rPr>
+        <w:lastRenderedPageBreak/>
         <w:drawing>
           <wp:inline distT="0" distB="0" distL="0" distR="0" wp14:anchorId="3B985FDD" wp14:editId="569CDA9A">
             <wp:extent cx="3581400" cy="2676525"/>
@@ -17508,14 +19037,14 @@
           <w:lang w:val="en-GB"/>
         </w:rPr>
       </w:pPr>
-      <w:bookmarkStart w:id="30" w:name="_Toc57565278"/>
+      <w:bookmarkStart w:id="31" w:name="_Toc57565278"/>
       <w:r>
         <w:rPr>
           <w:lang w:val="en-GB"/>
         </w:rPr>
         <w:t>3.4.2 Use Case</w:t>
       </w:r>
-      <w:bookmarkEnd w:id="30"/>
+      <w:bookmarkEnd w:id="31"/>
     </w:p>
     <w:p/>
     <w:tbl>
@@ -18096,7 +19625,6 @@
                 <w:sz w:val="22"/>
                 <w:szCs w:val="22"/>
               </w:rPr>
-              <w:lastRenderedPageBreak/>
               <w:t>Attore Principale</w:t>
             </w:r>
           </w:p>
@@ -18797,6 +20325,7 @@
                 <w:sz w:val="22"/>
                 <w:szCs w:val="22"/>
               </w:rPr>
+              <w:lastRenderedPageBreak/>
               <w:t>Flusso di Eventi Principale/Main Scenario</w:t>
             </w:r>
           </w:p>
@@ -21377,7 +22906,6 @@
                 <w:sz w:val="22"/>
                 <w:szCs w:val="22"/>
               </w:rPr>
-              <w:lastRenderedPageBreak/>
               <w:t>Generalization of</w:t>
             </w:r>
           </w:p>
@@ -22358,6 +23886,7 @@
                 <w:sz w:val="22"/>
                 <w:szCs w:val="22"/>
               </w:rPr>
+              <w:lastRenderedPageBreak/>
               <w:t>I Scenario/Flusso di eventi di ERRORE: codice inserito non corretto</w:t>
             </w:r>
           </w:p>
@@ -24393,7 +25922,6 @@
                 <w:rFonts w:asciiTheme="majorHAnsi" w:hAnsiTheme="majorHAnsi"/>
                 <w:color w:val="000000" w:themeColor="text1"/>
               </w:rPr>
-              <w:lastRenderedPageBreak/>
               <w:t>codice prodotto</w:t>
             </w:r>
           </w:p>
@@ -24517,7 +26045,6 @@
                 <w:sz w:val="22"/>
                 <w:szCs w:val="22"/>
               </w:rPr>
-              <w:lastRenderedPageBreak/>
               <w:t>4</w:t>
             </w:r>
           </w:p>
@@ -28533,6 +30060,7 @@
                 <w:sz w:val="22"/>
                 <w:szCs w:val="22"/>
               </w:rPr>
+              <w:lastRenderedPageBreak/>
               <w:t>Generalization of</w:t>
             </w:r>
           </w:p>
@@ -30825,7 +32353,6 @@
                 <w:sz w:val="22"/>
                 <w:szCs w:val="22"/>
               </w:rPr>
-              <w:lastRenderedPageBreak/>
               <w:t>On success</w:t>
             </w:r>
           </w:p>
@@ -30859,7 +32386,6 @@
                 <w:sz w:val="22"/>
                 <w:szCs w:val="22"/>
               </w:rPr>
-              <w:lastRenderedPageBreak/>
               <w:t>Il nuovo prodotto risulta correttamente inserito nel sistema</w:t>
             </w:r>
           </w:p>
@@ -31818,6 +33344,7 @@
                 <w:sz w:val="22"/>
                 <w:szCs w:val="22"/>
               </w:rPr>
+              <w:lastRenderedPageBreak/>
               <w:t>5</w:t>
             </w:r>
           </w:p>
@@ -33901,7 +35428,6 @@
                 <w:rFonts w:asciiTheme="majorHAnsi" w:hAnsiTheme="majorHAnsi"/>
                 <w:color w:val="000000" w:themeColor="text1"/>
               </w:rPr>
-              <w:lastRenderedPageBreak/>
               <w:t>Magazzino</w:t>
             </w:r>
           </w:p>
@@ -33981,7 +35507,6 @@
                 <w:sz w:val="22"/>
                 <w:szCs w:val="22"/>
               </w:rPr>
-              <w:lastRenderedPageBreak/>
               <w:t>3</w:t>
             </w:r>
           </w:p>
@@ -34536,7 +36061,7 @@
       <w:pPr>
         <w:pStyle w:val="Titolo3"/>
       </w:pPr>
-      <w:bookmarkStart w:id="31" w:name="_Toc57565279"/>
+      <w:bookmarkStart w:id="32" w:name="_Toc57565279"/>
       <w:r>
         <w:t>3.4.</w:t>
       </w:r>
@@ -34549,7 +36074,7 @@
       <w:r>
         <w:t>Modello ad oggetti</w:t>
       </w:r>
-      <w:bookmarkEnd w:id="31"/>
+      <w:bookmarkEnd w:id="32"/>
     </w:p>
     <w:p>
       <w:pPr>
@@ -34565,9 +36090,10 @@
         <w:pStyle w:val="Titolo3"/>
       </w:pPr>
       <w:r>
+        <w:lastRenderedPageBreak/>
         <w:tab/>
       </w:r>
-      <w:bookmarkStart w:id="32" w:name="_Toc57565280"/>
+      <w:bookmarkStart w:id="33" w:name="_Toc57565280"/>
       <w:r>
         <w:rPr>
           <w:sz w:val="23"/>
@@ -34603,7 +36129,7 @@
         </w:rPr>
         <w:t xml:space="preserve"> Object Diagram</w:t>
       </w:r>
-      <w:bookmarkEnd w:id="32"/>
+      <w:bookmarkEnd w:id="33"/>
       <w:r>
         <w:tab/>
       </w:r>
@@ -35307,7 +36833,6 @@
           <w:iCs/>
           <w:noProof/>
         </w:rPr>
-        <w:lastRenderedPageBreak/>
         <w:drawing>
           <wp:inline distT="0" distB="0" distL="0" distR="0" wp14:anchorId="1756BB74" wp14:editId="103B1DC6">
             <wp:extent cx="5760085" cy="2055175"/>
@@ -35467,6 +36992,7 @@
                 <w:color w:val="000000" w:themeColor="text1"/>
                 <w:sz w:val="24"/>
               </w:rPr>
+              <w:lastRenderedPageBreak/>
               <w:t>FormProdottiMag</w:t>
             </w:r>
           </w:p>
@@ -36046,7 +37572,6 @@
                 <w:color w:val="000000" w:themeColor="text1"/>
                 <w:sz w:val="24"/>
               </w:rPr>
-              <w:lastRenderedPageBreak/>
               <w:t>Ticket</w:t>
             </w:r>
             <w:r>
@@ -36312,6 +37837,7 @@
           <w:iCs/>
           <w:noProof/>
         </w:rPr>
+        <w:lastRenderedPageBreak/>
         <w:drawing>
           <wp:inline distT="0" distB="0" distL="0" distR="0" wp14:anchorId="7E7627B5" wp14:editId="19E08742">
             <wp:extent cx="5760085" cy="2622550"/>
@@ -36849,7 +38375,6 @@
           <w:i/>
           <w:iCs/>
         </w:rPr>
-        <w:lastRenderedPageBreak/>
         <w:t>OD_5</w:t>
       </w:r>
       <w:r>
@@ -36942,6 +38467,7 @@
                 <w:bCs/>
                 <w:sz w:val="24"/>
               </w:rPr>
+              <w:lastRenderedPageBreak/>
               <w:t>Nome oggetto</w:t>
             </w:r>
           </w:p>
@@ -37504,7 +39030,6 @@
                 <w:color w:val="000000" w:themeColor="text1"/>
                 <w:sz w:val="24"/>
               </w:rPr>
-              <w:lastRenderedPageBreak/>
               <w:t>NewProduct</w:t>
             </w:r>
           </w:p>
@@ -37808,8 +39333,9 @@
       <w:pPr>
         <w:pStyle w:val="Titolo3"/>
       </w:pPr>
-      <w:bookmarkStart w:id="33" w:name="_Toc57565281"/>
+      <w:bookmarkStart w:id="34" w:name="_Toc57565281"/>
       <w:r>
+        <w:lastRenderedPageBreak/>
         <w:t>3.4.</w:t>
       </w:r>
       <w:r>
@@ -37821,17 +39347,17 @@
       <w:r>
         <w:t>Modelli dinamici</w:t>
       </w:r>
-      <w:bookmarkEnd w:id="33"/>
+      <w:bookmarkEnd w:id="34"/>
     </w:p>
     <w:p>
       <w:pPr>
         <w:pStyle w:val="Titolo3"/>
       </w:pPr>
-      <w:bookmarkStart w:id="34" w:name="_Toc57565282"/>
+      <w:bookmarkStart w:id="35" w:name="_Toc57565282"/>
       <w:r>
         <w:t>3.4.5.1 Sequence Diagram</w:t>
       </w:r>
-      <w:bookmarkEnd w:id="34"/>
+      <w:bookmarkEnd w:id="35"/>
     </w:p>
     <w:p>
       <w:pPr>
@@ -38631,7 +40157,7 @@
           <w:lang w:val="en-GB"/>
         </w:rPr>
       </w:pPr>
-      <w:bookmarkStart w:id="35" w:name="_Toc57565283"/>
+      <w:bookmarkStart w:id="36" w:name="_Toc57565283"/>
       <w:r>
         <w:rPr>
           <w:lang w:val="en-GB"/>
@@ -38663,7 +40189,7 @@
         </w:rPr>
         <w:t xml:space="preserve"> Statechart</w:t>
       </w:r>
-      <w:bookmarkEnd w:id="35"/>
+      <w:bookmarkEnd w:id="36"/>
     </w:p>
     <w:p>
       <w:pPr>
@@ -38829,7 +40355,7 @@
       <w:pPr>
         <w:pStyle w:val="Titolo3"/>
       </w:pPr>
-      <w:bookmarkStart w:id="36" w:name="_Toc57565284"/>
+      <w:bookmarkStart w:id="37" w:name="_Toc57565284"/>
       <w:r>
         <w:lastRenderedPageBreak/>
         <w:t>3.4.</w:t>
@@ -38846,18 +40372,18 @@
       <w:r>
         <w:t xml:space="preserve"> mock-ups</w:t>
       </w:r>
-      <w:bookmarkEnd w:id="36"/>
+      <w:bookmarkEnd w:id="37"/>
     </w:p>
     <w:p>
       <w:pPr>
         <w:pStyle w:val="Titolo3"/>
         <w:ind w:left="720"/>
       </w:pPr>
-      <w:bookmarkStart w:id="37" w:name="_Toc57565285"/>
+      <w:bookmarkStart w:id="38" w:name="_Toc57565285"/>
       <w:r>
         <w:t>3.4.6.1 Mock_Ups</w:t>
       </w:r>
-      <w:bookmarkEnd w:id="37"/>
+      <w:bookmarkEnd w:id="38"/>
     </w:p>
     <w:p>
       <w:pPr>
@@ -40552,12 +42078,12 @@
       <w:pPr>
         <w:pStyle w:val="Titolo3"/>
       </w:pPr>
-      <w:bookmarkStart w:id="38" w:name="_Toc57565286"/>
+      <w:bookmarkStart w:id="39" w:name="_Toc57565286"/>
       <w:r>
         <w:lastRenderedPageBreak/>
         <w:t>3.4.6.1 Navigation path</w:t>
       </w:r>
-      <w:bookmarkEnd w:id="38"/>
+      <w:bookmarkEnd w:id="39"/>
     </w:p>
     <w:p>
       <w:r>
@@ -40616,14 +42142,14 @@
           <w:bottom w:val="single" w:sz="2" w:space="0" w:color="DEEAF6"/>
         </w:pBdr>
       </w:pPr>
-      <w:bookmarkStart w:id="39" w:name="_Toc57565287"/>
+      <w:bookmarkStart w:id="40" w:name="_Toc57565287"/>
       <w:r>
         <w:t>4.</w:t>
       </w:r>
       <w:r>
         <w:t>Glossario</w:t>
       </w:r>
-      <w:bookmarkEnd w:id="39"/>
+      <w:bookmarkEnd w:id="40"/>
       <w:r>
         <w:rPr>
           <w:sz w:val="24"/>
@@ -41306,7 +42832,6 @@
         <w:docPartUnique/>
       </w:docPartObj>
     </w:sdtPr>
-    <w:sdtEndPr/>
     <w:sdtContent>
       <w:sdt>
         <w:sdtPr>
@@ -41316,7 +42841,6 @@
             <w:docPartUnique/>
           </w:docPartObj>
         </w:sdtPr>
-        <w:sdtEndPr/>
         <w:sdtContent>
           <w:p>
             <w:pPr>
@@ -43820,8 +45344,8 @@
   <w:abstractNum w:abstractNumId="18" w15:restartNumberingAfterBreak="0">
     <w:nsid w:val="4AE56C24"/>
     <w:multiLevelType w:val="hybridMultilevel"/>
-    <w:tmpl w:val="74C4FB2E"/>
-    <w:lvl w:ilvl="0" w:tplc="9F540A1A">
+    <w:tmpl w:val="B680F83C"/>
+    <w:lvl w:ilvl="0" w:tplc="C876FFFA">
       <w:start w:val="1"/>
       <w:numFmt w:val="upperRoman"/>
       <w:pStyle w:val="Sommario1"/>
@@ -45283,7 +46807,7 @@
   <w:style w:type="paragraph" w:default="1" w:styleId="Normale">
     <w:name w:val="Normal"/>
     <w:qFormat/>
-    <w:rsid w:val="00967CDF"/>
+    <w:rsid w:val="00FD583C"/>
     <w:rPr>
       <w:lang w:val="it-IT"/>
     </w:rPr>
@@ -45639,7 +47163,7 @@
     <w:autoRedefine/>
     <w:uiPriority w:val="39"/>
     <w:unhideWhenUsed/>
-    <w:rsid w:val="00CB019C"/>
+    <w:rsid w:val="00B76326"/>
     <w:pPr>
       <w:numPr>
         <w:numId w:val="1"/>
@@ -45647,7 +47171,7 @@
       <w:tabs>
         <w:tab w:val="right" w:leader="dot" w:pos="9061"/>
       </w:tabs>
-      <w:spacing w:after="140" w:line="240" w:lineRule="auto"/>
+      <w:spacing w:after="0" w:line="240" w:lineRule="auto"/>
       <w:ind w:right="3240"/>
     </w:pPr>
     <w:rPr>
@@ -46225,6 +47749,19 @@
 </file>
 
 <file path=customXml/item3.xml><?xml version="1.0" encoding="utf-8"?>
+<?mso-contentType ?>
+<FormTemplates xmlns="http://schemas.microsoft.com/sharepoint/v3/contenttype/forms">
+  <Display>DocumentLibraryForm</Display>
+  <Edit>DocumentLibraryForm</Edit>
+  <New>DocumentLibraryForm</New>
+</FormTemplates>
+</file>
+
+<file path=customXml/item4.xml><?xml version="1.0" encoding="utf-8"?>
+<b:Sources xmlns:b="http://schemas.openxmlformats.org/officeDocument/2006/bibliography" SelectedStyle="\apasixtheditionofficeonline.xsl" StyleName="APA" Version="6"/>
+</file>
+
+<file path=customXml/item5.xml><?xml version="1.0" encoding="utf-8"?>
 <ct:contentTypeSchema xmlns:ct="http://schemas.microsoft.com/office/2006/metadata/contentType" xmlns:ma="http://schemas.microsoft.com/office/2006/metadata/properties/metaAttributes" ct:_="" ma:_="" ma:contentTypeName="Documento" ma:contentTypeID="0x010100840053E01BAC1847A33C5CEC6AC3E775" ma:contentTypeVersion="6" ma:contentTypeDescription="Creare un nuovo documento." ma:contentTypeScope="" ma:versionID="57b0dcc9f6eb1763dd72ab6fe9c9e81e">
   <xsd:schema xmlns:xsd="http://www.w3.org/2001/XMLSchema" xmlns:xs="http://www.w3.org/2001/XMLSchema" xmlns:p="http://schemas.microsoft.com/office/2006/metadata/properties" xmlns:ns2="74079e45-7f65-4138-97dc-157eadf0f424" targetNamespace="http://schemas.microsoft.com/office/2006/metadata/properties" ma:root="true" ma:fieldsID="873e157d534e492989b59cf24606d719" ns2:_="">
     <xsd:import namespace="74079e45-7f65-4138-97dc-157eadf0f424"/>
@@ -46382,19 +47919,6 @@
 </ct:contentTypeSchema>
 </file>
 
-<file path=customXml/item4.xml><?xml version="1.0" encoding="utf-8"?>
-<b:Sources xmlns:b="http://schemas.openxmlformats.org/officeDocument/2006/bibliography" SelectedStyle="\apasixtheditionofficeonline.xsl" StyleName="APA" Version="6"/>
-</file>
-
-<file path=customXml/item5.xml><?xml version="1.0" encoding="utf-8"?>
-<?mso-contentType ?>
-<FormTemplates xmlns="http://schemas.microsoft.com/sharepoint/v3/contenttype/forms">
-  <Display>DocumentLibraryForm</Display>
-  <Edit>DocumentLibraryForm</Edit>
-  <New>DocumentLibraryForm</New>
-</FormTemplates>
-</file>
-
 <file path=customXml/itemProps1.xml><?xml version="1.0" encoding="utf-8"?>
 <ds:datastoreItem xmlns:ds="http://schemas.openxmlformats.org/officeDocument/2006/customXml" ds:itemID="{55AF091B-3C7A-41E3-B477-F2FDAA23CFDA}">
   <ds:schemaRefs>
@@ -46413,6 +47937,22 @@
 </file>
 
 <file path=customXml/itemProps3.xml><?xml version="1.0" encoding="utf-8"?>
+<ds:datastoreItem xmlns:ds="http://schemas.openxmlformats.org/officeDocument/2006/customXml" ds:itemID="{08640AF7-34B6-48E9-8C2A-C480C5D3D602}">
+  <ds:schemaRefs>
+    <ds:schemaRef ds:uri="http://schemas.microsoft.com/sharepoint/v3/contenttype/forms"/>
+  </ds:schemaRefs>
+</ds:datastoreItem>
+</file>
+
+<file path=customXml/itemProps4.xml><?xml version="1.0" encoding="utf-8"?>
+<ds:datastoreItem xmlns:ds="http://schemas.openxmlformats.org/officeDocument/2006/customXml" ds:itemID="{106745A0-09F1-4AA9-AFF0-06A09A42E428}">
+  <ds:schemaRefs>
+    <ds:schemaRef ds:uri="http://schemas.openxmlformats.org/officeDocument/2006/bibliography"/>
+  </ds:schemaRefs>
+</ds:datastoreItem>
+</file>
+
+<file path=customXml/itemProps5.xml><?xml version="1.0" encoding="utf-8"?>
 <ds:datastoreItem xmlns:ds="http://schemas.openxmlformats.org/officeDocument/2006/customXml" ds:itemID="{DEF1F08F-7FAD-494A-A181-358746C6C4FA}">
   <ds:schemaRefs>
     <ds:schemaRef ds:uri="http://schemas.microsoft.com/office/2006/metadata/contentType"/>
@@ -46428,20 +47968,4 @@
     <ds:schemaRef ds:uri="http://schemas.microsoft.com/internal/obd"/>
   </ds:schemaRefs>
 </ds:datastoreItem>
-</file>
-
-<file path=customXml/itemProps4.xml><?xml version="1.0" encoding="utf-8"?>
-<ds:datastoreItem xmlns:ds="http://schemas.openxmlformats.org/officeDocument/2006/customXml" ds:itemID="{106745A0-09F1-4AA9-AFF0-06A09A42E428}">
-  <ds:schemaRefs>
-    <ds:schemaRef ds:uri="http://schemas.openxmlformats.org/officeDocument/2006/bibliography"/>
-  </ds:schemaRefs>
-</ds:datastoreItem>
-</file>
-
-<file path=customXml/itemProps5.xml><?xml version="1.0" encoding="utf-8"?>
-<ds:datastoreItem xmlns:ds="http://schemas.openxmlformats.org/officeDocument/2006/customXml" ds:itemID="{08640AF7-34B6-48E9-8C2A-C480C5D3D602}">
-  <ds:schemaRefs>
-    <ds:schemaRef ds:uri="http://schemas.microsoft.com/sharepoint/v3/contenttype/forms"/>
-  </ds:schemaRefs>
-</ds:datastoreItem>
 </file>
</xml_diff>

<commit_message>
Modifiche SD1, UC 1, UC2
</commit_message>
<xml_diff>
--- a/documentazioneRAD/rad/RAD_NewDM_V_2.0.docx
+++ b/documentazioneRAD/rad/RAD_NewDM_V_2.0.docx
@@ -1,6 +1,6 @@
 
 <file path=word/document.xml><?xml version="1.0" encoding="utf-8"?>
-<w:document xmlns:wpc="http://schemas.microsoft.com/office/word/2010/wordprocessingCanvas" xmlns:cx="http://schemas.microsoft.com/office/drawing/2014/chartex" xmlns:cx1="http://schemas.microsoft.com/office/drawing/2015/9/8/chartex" xmlns:cx2="http://schemas.microsoft.com/office/drawing/2015/10/21/chartex" xmlns:cx3="http://schemas.microsoft.com/office/drawing/2016/5/9/chartex" xmlns:cx4="http://schemas.microsoft.com/office/drawing/2016/5/10/chartex" xmlns:cx5="http://schemas.microsoft.com/office/drawing/2016/5/11/chartex" xmlns:cx6="http://schemas.microsoft.com/office/drawing/2016/5/12/chartex" xmlns:cx7="http://schemas.microsoft.com/office/drawing/2016/5/13/chartex" xmlns:cx8="http://schemas.microsoft.com/office/drawing/2016/5/14/chartex" xmlns:mc="http://schemas.openxmlformats.org/markup-compatibility/2006" xmlns:aink="http://schemas.microsoft.com/office/drawing/2016/ink" xmlns:am3d="http://schemas.microsoft.com/office/drawing/2017/model3d" xmlns:o="urn:schemas-microsoft-com:office:office" xmlns:r="http://schemas.openxmlformats.org/officeDocument/2006/relationships" xmlns:m="http://schemas.openxmlformats.org/officeDocument/2006/math" xmlns:v="urn:schemas-microsoft-com:vml" xmlns:wp14="http://schemas.microsoft.com/office/word/2010/wordprocessingDrawing" xmlns:wp="http://schemas.openxmlformats.org/drawingml/2006/wordprocessingDrawing" xmlns:w10="urn:schemas-microsoft-com:office:word" xmlns:w="http://schemas.openxmlformats.org/wordprocessingml/2006/main" xmlns:w14="http://schemas.microsoft.com/office/word/2010/wordml" xmlns:w15="http://schemas.microsoft.com/office/word/2012/wordml" xmlns:w16cex="http://schemas.microsoft.com/office/word/2018/wordml/cex" xmlns:w16cid="http://schemas.microsoft.com/office/word/2016/wordml/cid" xmlns:w16="http://schemas.microsoft.com/office/word/2018/wordml" xmlns:w16se="http://schemas.microsoft.com/office/word/2015/wordml/symex" xmlns:wpg="http://schemas.microsoft.com/office/word/2010/wordprocessingGroup" xmlns:wpi="http://schemas.microsoft.com/office/word/2010/wordprocessingInk" xmlns:wne="http://schemas.microsoft.com/office/word/2006/wordml" xmlns:wps="http://schemas.microsoft.com/office/word/2010/wordprocessingShape" mc:Ignorable="w14 w15 w16se w16cid w16 w16cex wp14">
+<w:document xmlns:wpc="http://schemas.microsoft.com/office/word/2010/wordprocessingCanvas" xmlns:cx="http://schemas.microsoft.com/office/drawing/2014/chartex" xmlns:cx1="http://schemas.microsoft.com/office/drawing/2015/9/8/chartex" xmlns:mc="http://schemas.openxmlformats.org/markup-compatibility/2006" xmlns:o="urn:schemas-microsoft-com:office:office" xmlns:r="http://schemas.openxmlformats.org/officeDocument/2006/relationships" xmlns:m="http://schemas.openxmlformats.org/officeDocument/2006/math" xmlns:v="urn:schemas-microsoft-com:vml" xmlns:wp14="http://schemas.microsoft.com/office/word/2010/wordprocessingDrawing" xmlns:wp="http://schemas.openxmlformats.org/drawingml/2006/wordprocessingDrawing" xmlns:w10="urn:schemas-microsoft-com:office:word" xmlns:w="http://schemas.openxmlformats.org/wordprocessingml/2006/main" xmlns:w14="http://schemas.microsoft.com/office/word/2010/wordml" xmlns:w15="http://schemas.microsoft.com/office/word/2012/wordml" xmlns:w16se="http://schemas.microsoft.com/office/word/2015/wordml/symex" xmlns:wpg="http://schemas.microsoft.com/office/word/2010/wordprocessingGroup" xmlns:wpi="http://schemas.microsoft.com/office/word/2010/wordprocessingInk" xmlns:wne="http://schemas.microsoft.com/office/word/2006/wordml" xmlns:wps="http://schemas.microsoft.com/office/word/2010/wordprocessingShape" mc:Ignorable="w14 w15 w16se wp14">
   <w:body>
     <w:sdt>
       <w:sdtPr>
@@ -1528,6 +1528,7 @@
           <w:r>
             <w:rPr>
               <w:noProof/>
+              <w:lang w:eastAsia="it-IT"/>
             </w:rPr>
             <w:drawing>
               <wp:inline distT="0" distB="0" distL="0" distR="0" wp14:anchorId="6D953089" wp14:editId="29B3B9D8">
@@ -5233,7 +5234,21 @@
                 <w:rStyle w:val="Collegamentoipertestuale"/>
                 <w:noProof/>
               </w:rPr>
-              <w:t>3.4.4.1 Object Diagram</w:t>
+              <w:t>3.4.4.1 Object</w:t>
+            </w:r>
+            <w:r>
+              <w:rPr>
+                <w:rStyle w:val="Collegamentoipertestuale"/>
+                <w:noProof/>
+              </w:rPr>
+              <w:t xml:space="preserve"> </w:t>
+            </w:r>
+            <w:r>
+              <w:rPr>
+                <w:rStyle w:val="Collegamentoipertestuale"/>
+                <w:noProof/>
+              </w:rPr>
+              <w:t>Diagram</w:t>
             </w:r>
             <w:r>
               <w:rPr>
@@ -7002,43 +7017,7 @@
           <w:szCs w:val="24"/>
           <w:lang w:val="it-IT"/>
         </w:rPr>
-        <w:t xml:space="preserve">La sezione </w:t>
-      </w:r>
-      <w:r>
-        <w:rPr>
-          <w:color w:val="000000" w:themeColor="text1"/>
-          <w:sz w:val="24"/>
-          <w:szCs w:val="24"/>
-          <w:lang w:val="it-IT"/>
-        </w:rPr>
-        <w:t xml:space="preserve">sistema proposto </w:t>
-      </w:r>
-      <w:r>
-        <w:rPr>
-          <w:color w:val="000000" w:themeColor="text1"/>
-          <w:sz w:val="24"/>
-          <w:szCs w:val="24"/>
-          <w:lang w:val="it-IT"/>
-        </w:rPr>
-        <w:t>si conclude con l'</w:t>
-      </w:r>
-      <w:r>
-        <w:rPr>
-          <w:color w:val="000000" w:themeColor="text1"/>
-          <w:sz w:val="24"/>
-          <w:szCs w:val="24"/>
-          <w:lang w:val="it-IT"/>
-        </w:rPr>
-        <w:t>interfaccia utente: mock-ups e navigational path</w:t>
-      </w:r>
-      <w:r>
-        <w:rPr>
-          <w:color w:val="000000" w:themeColor="text1"/>
-          <w:sz w:val="24"/>
-          <w:szCs w:val="24"/>
-          <w:lang w:val="it-IT"/>
-        </w:rPr>
-        <w:t>.</w:t>
+        <w:t>La sezione sistema proposto si conclude con l'interfaccia utente: mock-ups e navigational path.</w:t>
       </w:r>
     </w:p>
     <w:p>
@@ -7340,7 +7319,7 @@
           <w:sz w:val="24"/>
           <w:szCs w:val="24"/>
           <w:shd w:val="clear" w:color="auto" w:fill="FFFFFF"/>
-          <w:lang w:val="it-IT"/>
+          <w:lang w:val="it-IT" w:eastAsia="it-IT"/>
         </w:rPr>
         <w:lastRenderedPageBreak/>
         <w:drawing>
@@ -7880,9 +7859,8 @@
           <w:color w:val="000000" w:themeColor="text1"/>
           <w:sz w:val="24"/>
           <w:szCs w:val="24"/>
-          <w:lang w:val="it-IT"/>
-        </w:rPr>
-        <w:lastRenderedPageBreak/>
+          <w:lang w:val="it-IT" w:eastAsia="it-IT"/>
+        </w:rPr>
         <w:drawing>
           <wp:inline distT="0" distB="0" distL="0" distR="0" wp14:anchorId="2A610FF6" wp14:editId="109AF5C5">
             <wp:extent cx="6464300" cy="3177540"/>
@@ -10351,7 +10329,18 @@
                 <w:szCs w:val="22"/>
                 <w:lang w:eastAsia="it-IT"/>
               </w:rPr>
-              <w:t>L'addetto all’assistenza deve poter aprire un ticket per ogni prodotto da inviare in assistenza</w:t>
+              <w:t xml:space="preserve">L'addetto all’assistenza deve poter aprire un ticket per ogni </w:t>
+            </w:r>
+            <w:r>
+              <w:rPr>
+                <w:rFonts w:asciiTheme="majorHAnsi" w:eastAsia="Times New Roman" w:hAnsiTheme="majorHAnsi" w:cs="Calibri"/>
+                <w:color w:val="auto"/>
+                <w:sz w:val="22"/>
+                <w:szCs w:val="22"/>
+                <w:lang w:eastAsia="it-IT"/>
+              </w:rPr>
+              <w:lastRenderedPageBreak/>
+              <w:t>prodotto da inviare in assistenza</w:t>
             </w:r>
           </w:p>
         </w:tc>
@@ -11051,17 +11040,7 @@
                 <w:szCs w:val="22"/>
                 <w:lang w:eastAsia="it-IT"/>
               </w:rPr>
-              <w:t>RF_1</w:t>
-            </w:r>
-            <w:r>
-              <w:rPr>
-                <w:rFonts w:asciiTheme="majorHAnsi" w:eastAsia="Times New Roman" w:hAnsiTheme="majorHAnsi" w:cs="Calibri"/>
-                <w:color w:val="FFFFFF" w:themeColor="background1"/>
-                <w:sz w:val="22"/>
-                <w:szCs w:val="22"/>
-                <w:lang w:eastAsia="it-IT"/>
-              </w:rPr>
-              <w:t>6</w:t>
+              <w:t>RF_16</w:t>
             </w:r>
           </w:p>
         </w:tc>
@@ -11184,17 +11163,7 @@
                 <w:szCs w:val="22"/>
                 <w:lang w:eastAsia="it-IT"/>
               </w:rPr>
-              <w:t>RF_</w:t>
-            </w:r>
-            <w:r>
-              <w:rPr>
-                <w:rFonts w:asciiTheme="majorHAnsi" w:eastAsia="Times New Roman" w:hAnsiTheme="majorHAnsi" w:cs="Calibri"/>
-                <w:color w:val="FFFFFF" w:themeColor="background1"/>
-                <w:sz w:val="22"/>
-                <w:szCs w:val="22"/>
-                <w:lang w:eastAsia="it-IT"/>
-              </w:rPr>
-              <w:t>17</w:t>
+              <w:t>RF_17</w:t>
             </w:r>
           </w:p>
         </w:tc>
@@ -11278,17 +11247,7 @@
                 <w:szCs w:val="22"/>
                 <w:lang w:eastAsia="it-IT"/>
               </w:rPr>
-              <w:t xml:space="preserve">fare una previsione sulla quantità di prodotti da acquistare, </w:t>
-            </w:r>
-            <w:r>
-              <w:rPr>
-                <w:rFonts w:asciiTheme="majorHAnsi" w:eastAsia="Times New Roman" w:hAnsiTheme="majorHAnsi" w:cs="Calibri"/>
-                <w:color w:val="auto"/>
-                <w:sz w:val="22"/>
-                <w:szCs w:val="22"/>
-                <w:lang w:eastAsia="it-IT"/>
-              </w:rPr>
-              <w:t>tramite un modulo di IA</w:t>
+              <w:t>fare una previsione sulla quantità di prodotti da acquistare, tramite un modulo di IA</w:t>
             </w:r>
           </w:p>
         </w:tc>
@@ -11327,17 +11286,7 @@
                 <w:szCs w:val="22"/>
                 <w:lang w:eastAsia="it-IT"/>
               </w:rPr>
-              <w:t>RF_</w:t>
-            </w:r>
-            <w:r>
-              <w:rPr>
-                <w:rFonts w:asciiTheme="majorHAnsi" w:eastAsia="Times New Roman" w:hAnsiTheme="majorHAnsi" w:cs="Calibri"/>
-                <w:color w:val="FFFFFF" w:themeColor="background1"/>
-                <w:sz w:val="22"/>
-                <w:szCs w:val="22"/>
-                <w:lang w:eastAsia="it-IT"/>
-              </w:rPr>
-              <w:t>18</w:t>
+              <w:t>RF_18</w:t>
             </w:r>
           </w:p>
         </w:tc>
@@ -11470,17 +11419,7 @@
                 <w:szCs w:val="22"/>
                 <w:lang w:eastAsia="it-IT"/>
               </w:rPr>
-              <w:t>RF_</w:t>
-            </w:r>
-            <w:r>
-              <w:rPr>
-                <w:rFonts w:asciiTheme="majorHAnsi" w:eastAsia="Times New Roman" w:hAnsiTheme="majorHAnsi" w:cs="Calibri"/>
-                <w:color w:val="FFFFFF" w:themeColor="background1"/>
-                <w:sz w:val="22"/>
-                <w:szCs w:val="22"/>
-                <w:lang w:eastAsia="it-IT"/>
-              </w:rPr>
-              <w:t>19</w:t>
+              <w:t>RF_19</w:t>
             </w:r>
           </w:p>
         </w:tc>
@@ -12654,42 +12593,6 @@
                 <w:sz w:val="22"/>
                 <w:szCs w:val="22"/>
               </w:rPr>
-              <w:t>Alberto</w:t>
-            </w:r>
-            <w:r>
-              <w:rPr>
-                <w:rFonts w:asciiTheme="majorHAnsi" w:hAnsiTheme="majorHAnsi"/>
-                <w:color w:val="000000" w:themeColor="text1"/>
-                <w:sz w:val="22"/>
-                <w:szCs w:val="22"/>
-              </w:rPr>
-              <w:t>:Cliente</w:t>
-            </w:r>
-            <w:r>
-              <w:rPr>
-                <w:rFonts w:asciiTheme="majorHAnsi" w:hAnsiTheme="majorHAnsi"/>
-                <w:color w:val="000000" w:themeColor="text1"/>
-                <w:sz w:val="22"/>
-                <w:szCs w:val="22"/>
-              </w:rPr>
-              <w:t>,</w:t>
-            </w:r>
-            <w:r>
-              <w:rPr>
-                <w:rFonts w:asciiTheme="majorHAnsi" w:hAnsiTheme="majorHAnsi"/>
-                <w:color w:val="000000" w:themeColor="text1"/>
-                <w:sz w:val="22"/>
-                <w:szCs w:val="22"/>
-              </w:rPr>
-              <w:t xml:space="preserve"> </w:t>
-            </w:r>
-            <w:r>
-              <w:rPr>
-                <w:rFonts w:asciiTheme="majorHAnsi" w:hAnsiTheme="majorHAnsi"/>
-                <w:color w:val="000000" w:themeColor="text1"/>
-                <w:sz w:val="22"/>
-                <w:szCs w:val="22"/>
-              </w:rPr>
               <w:t>Pasquale</w:t>
             </w:r>
             <w:r>
@@ -12699,7 +12602,16 @@
                 <w:sz w:val="22"/>
                 <w:szCs w:val="22"/>
               </w:rPr>
-              <w:t>:Commesso</w:t>
+              <w:t>:</w:t>
+            </w:r>
+            <w:r>
+              <w:rPr>
+                <w:rFonts w:asciiTheme="majorHAnsi" w:hAnsiTheme="majorHAnsi"/>
+                <w:color w:val="000000" w:themeColor="text1"/>
+                <w:sz w:val="22"/>
+                <w:szCs w:val="22"/>
+              </w:rPr>
+              <w:t>Cassiere</w:t>
             </w:r>
             <w:r>
               <w:rPr>
@@ -12763,7 +12675,7 @@
                 <w:sz w:val="22"/>
                 <w:szCs w:val="22"/>
               </w:rPr>
-              <w:t>Il Cliente Alberto vuole acquistare dei prodotti nella filiale 1 del Gruppo “I Giardinetti”</w:t>
+              <w:t>Il cassiere Pasquale vuole richiedere l’emissione di uno scontrino</w:t>
             </w:r>
           </w:p>
         </w:tc>
@@ -12902,102 +12814,19 @@
                 <w:color w:val="000000" w:themeColor="text1"/>
                 <w:sz w:val="22"/>
                 <w:szCs w:val="22"/>
-                <w:lang w:val="it-IT"/>
-              </w:rPr>
-            </w:pPr>
-            <w:r>
-              <w:rPr>
-                <w:rFonts w:asciiTheme="majorHAnsi" w:hAnsiTheme="majorHAnsi"/>
-                <w:color w:val="000000" w:themeColor="text1"/>
-                <w:sz w:val="22"/>
-                <w:szCs w:val="22"/>
-                <w:lang w:val="it-IT"/>
-              </w:rPr>
-              <w:t>Alberto si avvicina alla cassa e deposita un barattolo di nutella, una confezione di fesa di tacchino, il petto di pollo e il pane sul nastro trasportatore</w:t>
-            </w:r>
-          </w:p>
-        </w:tc>
-        <w:tc>
-          <w:tcPr>
-            <w:tcW w:w="3559" w:type="dxa"/>
-            <w:shd w:val="clear" w:color="auto" w:fill="FFFFFF" w:themeFill="background1"/>
-          </w:tcPr>
-          <w:p>
-            <w:pPr>
-              <w:pStyle w:val="Nessunaspaziatura"/>
-              <w:jc w:val="center"/>
-              <w:rPr>
-                <w:rFonts w:asciiTheme="majorHAnsi" w:hAnsiTheme="majorHAnsi"/>
-                <w:color w:val="000000" w:themeColor="text1"/>
-                <w:sz w:val="22"/>
-                <w:szCs w:val="22"/>
                 <w:u w:val="single"/>
                 <w:lang w:val="it-IT"/>
               </w:rPr>
             </w:pPr>
-          </w:p>
-        </w:tc>
-      </w:tr>
-      <w:tr>
-        <w:trPr>
-          <w:trHeight w:val="562"/>
-        </w:trPr>
-        <w:tc>
-          <w:tcPr>
-            <w:tcW w:w="2093" w:type="dxa"/>
-            <w:vMerge/>
-            <w:shd w:val="clear" w:color="auto" w:fill="2E74B5"/>
-          </w:tcPr>
-          <w:p>
-            <w:pPr>
-              <w:jc w:val="center"/>
-              <w:rPr>
-                <w:rFonts w:asciiTheme="majorHAnsi" w:hAnsiTheme="majorHAnsi"/>
-                <w:color w:val="FFFFFF" w:themeColor="background1"/>
-                <w:sz w:val="22"/>
-                <w:szCs w:val="22"/>
-              </w:rPr>
-            </w:pPr>
-          </w:p>
-        </w:tc>
-        <w:tc>
-          <w:tcPr>
-            <w:tcW w:w="3559" w:type="dxa"/>
-            <w:shd w:val="clear" w:color="auto" w:fill="FFFFFF" w:themeFill="background1"/>
-          </w:tcPr>
-          <w:p>
-            <w:pPr>
-              <w:pStyle w:val="Nessunaspaziatura"/>
-              <w:jc w:val="center"/>
-              <w:rPr>
-                <w:rFonts w:asciiTheme="majorHAnsi" w:hAnsiTheme="majorHAnsi"/>
-                <w:color w:val="000000" w:themeColor="text1"/>
-                <w:sz w:val="22"/>
-                <w:szCs w:val="22"/>
-                <w:u w:val="single"/>
+            <w:r>
+              <w:rPr>
+                <w:rFonts w:asciiTheme="majorHAnsi" w:hAnsiTheme="majorHAnsi"/>
+                <w:color w:val="000000" w:themeColor="text1"/>
+                <w:sz w:val="22"/>
+                <w:szCs w:val="22"/>
                 <w:lang w:val="it-IT"/>
               </w:rPr>
-            </w:pPr>
-            <w:r>
-              <w:rPr>
-                <w:rFonts w:asciiTheme="majorHAnsi" w:hAnsiTheme="majorHAnsi"/>
-                <w:color w:val="000000" w:themeColor="text1"/>
-                <w:sz w:val="22"/>
-                <w:szCs w:val="22"/>
-                <w:lang w:val="it-IT"/>
-              </w:rPr>
-              <w:t xml:space="preserve">Pasquale prende singolarmente ogni prodotto e </w:t>
-            </w:r>
-            <w:r>
-              <w:rPr>
-                <w:rFonts w:asciiTheme="majorHAnsi" w:hAnsiTheme="majorHAnsi"/>
-                <w:color w:val="000000" w:themeColor="text1"/>
-                <w:sz w:val="22"/>
-                <w:szCs w:val="22"/>
-                <w:lang w:val="it-IT"/>
-              </w:rPr>
-              <w:lastRenderedPageBreak/>
-              <w:t xml:space="preserve">scannerizza il suo codice </w:t>
+              <w:t xml:space="preserve">Pasquale prende singolarmente ogni prodotto e scannerizza il suo codice </w:t>
             </w:r>
           </w:p>
         </w:tc>
@@ -13278,7 +13107,7 @@
       </w:tr>
       <w:tr>
         <w:trPr>
-          <w:trHeight w:val="93"/>
+          <w:trHeight w:val="89"/>
         </w:trPr>
         <w:tc>
           <w:tcPr>
@@ -13323,7 +13152,7 @@
                 <w:szCs w:val="22"/>
                 <w:lang w:val="it-IT"/>
               </w:rPr>
-              <w:t>Pasquale lo comunica ad Alberto</w:t>
+              <w:t xml:space="preserve">Pasquale comunica al sistema l’importo versato </w:t>
             </w:r>
           </w:p>
         </w:tc>
@@ -13386,16 +13215,6 @@
                 <w:lang w:val="it-IT"/>
               </w:rPr>
             </w:pPr>
-            <w:r>
-              <w:rPr>
-                <w:rFonts w:asciiTheme="majorHAnsi" w:hAnsiTheme="majorHAnsi"/>
-                <w:color w:val="000000" w:themeColor="text1"/>
-                <w:sz w:val="22"/>
-                <w:szCs w:val="22"/>
-                <w:lang w:val="it-IT"/>
-              </w:rPr>
-              <w:t>Alberto dà a Pasquale 30€</w:t>
-            </w:r>
           </w:p>
         </w:tc>
         <w:tc>
@@ -13415,40 +13234,7 @@
                 <w:lang w:val="it-IT"/>
               </w:rPr>
             </w:pPr>
-          </w:p>
-        </w:tc>
-      </w:tr>
-      <w:tr>
-        <w:trPr>
-          <w:trHeight w:val="89"/>
-        </w:trPr>
-        <w:tc>
-          <w:tcPr>
-            <w:tcW w:w="2093" w:type="dxa"/>
-            <w:vMerge/>
-            <w:shd w:val="clear" w:color="auto" w:fill="2E74B5"/>
-          </w:tcPr>
-          <w:p>
-            <w:pPr>
-              <w:jc w:val="center"/>
-              <w:rPr>
-                <w:rFonts w:asciiTheme="majorHAnsi" w:hAnsiTheme="majorHAnsi"/>
-                <w:color w:val="FFFFFF" w:themeColor="background1"/>
-                <w:sz w:val="22"/>
-                <w:szCs w:val="22"/>
-              </w:rPr>
-            </w:pPr>
-          </w:p>
-        </w:tc>
-        <w:tc>
-          <w:tcPr>
-            <w:tcW w:w="3559" w:type="dxa"/>
-            <w:shd w:val="clear" w:color="auto" w:fill="FFFFFF" w:themeFill="background1"/>
-          </w:tcPr>
-          <w:p>
-            <w:pPr>
-              <w:pStyle w:val="Nessunaspaziatura"/>
-              <w:jc w:val="center"/>
+            <w:r>
               <w:rPr>
                 <w:rFonts w:asciiTheme="majorHAnsi" w:hAnsiTheme="majorHAnsi"/>
                 <w:color w:val="000000" w:themeColor="text1"/>
@@ -13456,7 +13242,8 @@
                 <w:szCs w:val="22"/>
                 <w:lang w:val="it-IT"/>
               </w:rPr>
-            </w:pPr>
+              <w:t>I</w:t>
+            </w:r>
             <w:r>
               <w:rPr>
                 <w:rFonts w:asciiTheme="majorHAnsi" w:hAnsiTheme="majorHAnsi"/>
@@ -13465,19 +13252,9 @@
                 <w:szCs w:val="22"/>
                 <w:lang w:val="it-IT"/>
               </w:rPr>
-              <w:t>Pasquale comunica al sistema l’importo versato da Alberto</w:t>
-            </w:r>
-          </w:p>
-        </w:tc>
-        <w:tc>
-          <w:tcPr>
-            <w:tcW w:w="3559" w:type="dxa"/>
-            <w:shd w:val="clear" w:color="auto" w:fill="FFFFFF" w:themeFill="background1"/>
-          </w:tcPr>
-          <w:p>
-            <w:pPr>
-              <w:pStyle w:val="Nessunaspaziatura"/>
-              <w:jc w:val="center"/>
+              <w:t>l sistema crea lo scontrino co</w:t>
+            </w:r>
+            <w:r>
               <w:rPr>
                 <w:rFonts w:asciiTheme="majorHAnsi" w:hAnsiTheme="majorHAnsi"/>
                 <w:color w:val="000000" w:themeColor="text1"/>
@@ -13485,41 +13262,9 @@
                 <w:szCs w:val="22"/>
                 <w:lang w:val="it-IT"/>
               </w:rPr>
-            </w:pPr>
-          </w:p>
-        </w:tc>
-      </w:tr>
-      <w:tr>
-        <w:trPr>
-          <w:trHeight w:val="89"/>
-        </w:trPr>
-        <w:tc>
-          <w:tcPr>
-            <w:tcW w:w="2093" w:type="dxa"/>
-            <w:vMerge/>
-            <w:shd w:val="clear" w:color="auto" w:fill="2E74B5"/>
-          </w:tcPr>
-          <w:p>
-            <w:pPr>
-              <w:jc w:val="center"/>
-              <w:rPr>
-                <w:rFonts w:asciiTheme="majorHAnsi" w:hAnsiTheme="majorHAnsi"/>
-                <w:color w:val="FFFFFF" w:themeColor="background1"/>
-                <w:sz w:val="22"/>
-                <w:szCs w:val="22"/>
-              </w:rPr>
-            </w:pPr>
-          </w:p>
-        </w:tc>
-        <w:tc>
-          <w:tcPr>
-            <w:tcW w:w="3559" w:type="dxa"/>
-            <w:shd w:val="clear" w:color="auto" w:fill="FFFFFF" w:themeFill="background1"/>
-          </w:tcPr>
-          <w:p>
-            <w:pPr>
-              <w:pStyle w:val="Nessunaspaziatura"/>
-              <w:jc w:val="center"/>
+              <w:t>n la lista acquisti e comunica</w:t>
+            </w:r>
+            <w:r>
               <w:rPr>
                 <w:rFonts w:asciiTheme="majorHAnsi" w:hAnsiTheme="majorHAnsi"/>
                 <w:color w:val="000000" w:themeColor="text1"/>
@@ -13527,117 +13272,8 @@
                 <w:szCs w:val="22"/>
                 <w:lang w:val="it-IT"/>
               </w:rPr>
-            </w:pPr>
-          </w:p>
-        </w:tc>
-        <w:tc>
-          <w:tcPr>
-            <w:tcW w:w="3559" w:type="dxa"/>
-            <w:shd w:val="clear" w:color="auto" w:fill="FFFFFF" w:themeFill="background1"/>
-          </w:tcPr>
-          <w:p>
-            <w:pPr>
-              <w:pStyle w:val="Nessunaspaziatura"/>
-              <w:jc w:val="center"/>
-              <w:rPr>
-                <w:rFonts w:asciiTheme="majorHAnsi" w:hAnsiTheme="majorHAnsi"/>
-                <w:color w:val="000000" w:themeColor="text1"/>
-                <w:sz w:val="22"/>
-                <w:szCs w:val="22"/>
-                <w:lang w:val="it-IT"/>
-              </w:rPr>
-            </w:pPr>
-            <w:r>
-              <w:rPr>
-                <w:rFonts w:asciiTheme="majorHAnsi" w:hAnsiTheme="majorHAnsi"/>
-                <w:color w:val="000000" w:themeColor="text1"/>
-                <w:sz w:val="22"/>
-                <w:szCs w:val="22"/>
-                <w:lang w:val="it-IT"/>
-              </w:rPr>
-              <w:t>I</w:t>
-            </w:r>
-            <w:r>
-              <w:rPr>
-                <w:rFonts w:asciiTheme="majorHAnsi" w:hAnsiTheme="majorHAnsi"/>
-                <w:color w:val="000000" w:themeColor="text1"/>
-                <w:sz w:val="22"/>
-                <w:szCs w:val="22"/>
-                <w:lang w:val="it-IT"/>
-              </w:rPr>
-              <w:t>l sistema crea lo scontrino con la lista acquisti e comunica a Pasquale il resto da dare ad Alberto</w:t>
-            </w:r>
-          </w:p>
-        </w:tc>
-      </w:tr>
-      <w:tr>
-        <w:trPr>
-          <w:trHeight w:val="75"/>
-        </w:trPr>
-        <w:tc>
-          <w:tcPr>
-            <w:tcW w:w="2093" w:type="dxa"/>
-            <w:vMerge/>
-            <w:shd w:val="clear" w:color="auto" w:fill="2E74B5"/>
-          </w:tcPr>
-          <w:p>
-            <w:pPr>
-              <w:jc w:val="center"/>
-              <w:rPr>
-                <w:rFonts w:asciiTheme="majorHAnsi" w:hAnsiTheme="majorHAnsi"/>
-                <w:color w:val="FFFFFF" w:themeColor="background1"/>
-                <w:sz w:val="22"/>
-                <w:szCs w:val="22"/>
-              </w:rPr>
-            </w:pPr>
-          </w:p>
-        </w:tc>
-        <w:tc>
-          <w:tcPr>
-            <w:tcW w:w="3559" w:type="dxa"/>
-            <w:shd w:val="clear" w:color="auto" w:fill="FFFFFF" w:themeFill="background1"/>
-          </w:tcPr>
-          <w:p>
-            <w:pPr>
-              <w:pStyle w:val="Nessunaspaziatura"/>
-              <w:jc w:val="center"/>
-              <w:rPr>
-                <w:rFonts w:asciiTheme="majorHAnsi" w:hAnsiTheme="majorHAnsi"/>
-                <w:color w:val="000000" w:themeColor="text1"/>
-                <w:sz w:val="22"/>
-                <w:szCs w:val="22"/>
-                <w:lang w:val="it-IT"/>
-              </w:rPr>
-            </w:pPr>
-            <w:r>
-              <w:rPr>
-                <w:rFonts w:asciiTheme="majorHAnsi" w:hAnsiTheme="majorHAnsi"/>
-                <w:color w:val="000000" w:themeColor="text1"/>
-                <w:sz w:val="22"/>
-                <w:szCs w:val="22"/>
-                <w:lang w:val="it-IT"/>
-              </w:rPr>
-              <w:t>Pasquale dà il resto ad Alberto insieme allo scontrino</w:t>
-            </w:r>
-          </w:p>
-        </w:tc>
-        <w:tc>
-          <w:tcPr>
-            <w:tcW w:w="3559" w:type="dxa"/>
-            <w:shd w:val="clear" w:color="auto" w:fill="FFFFFF" w:themeFill="background1"/>
-          </w:tcPr>
-          <w:p>
-            <w:pPr>
-              <w:pStyle w:val="Nessunaspaziatura"/>
-              <w:jc w:val="center"/>
-              <w:rPr>
-                <w:rFonts w:asciiTheme="majorHAnsi" w:hAnsiTheme="majorHAnsi"/>
-                <w:color w:val="000000" w:themeColor="text1"/>
-                <w:sz w:val="22"/>
-                <w:szCs w:val="22"/>
-                <w:lang w:val="it-IT"/>
-              </w:rPr>
-            </w:pPr>
+              <w:t xml:space="preserve"> il resto </w:t>
+            </w:r>
           </w:p>
         </w:tc>
       </w:tr>
@@ -14634,25 +14270,7 @@
                 <w:sz w:val="22"/>
                 <w:szCs w:val="22"/>
               </w:rPr>
-              <w:t>Alberto</w:t>
-            </w:r>
-            <w:r>
-              <w:rPr>
-                <w:rFonts w:asciiTheme="majorHAnsi" w:hAnsiTheme="majorHAnsi"/>
-                <w:color w:val="000000" w:themeColor="text1"/>
-                <w:sz w:val="22"/>
-                <w:szCs w:val="22"/>
-              </w:rPr>
-              <w:t>:Cliente</w:t>
-            </w:r>
-            <w:r>
-              <w:rPr>
-                <w:rFonts w:asciiTheme="majorHAnsi" w:hAnsiTheme="majorHAnsi"/>
-                <w:color w:val="000000" w:themeColor="text1"/>
-                <w:sz w:val="22"/>
-                <w:szCs w:val="22"/>
-              </w:rPr>
-              <w:t>, Saverio</w:t>
+              <w:t>Saverio</w:t>
             </w:r>
             <w:r>
               <w:rPr>
@@ -14718,7 +14336,7 @@
                 <w:szCs w:val="22"/>
                 <w:lang w:val="it-IT"/>
               </w:rPr>
-              <w:t>Il cliente Alberto dopo aver acquistato un computer nel nostro punto vendita di Salerno ha bisogno di assistenza in quanto non si accende più.</w:t>
+              <w:t>Saverio vuole aprire un ticket in seguito ad una richiesta di assistenza per un prodotto</w:t>
             </w:r>
           </w:p>
         </w:tc>
@@ -14857,43 +14475,25 @@
                 <w:sz w:val="22"/>
                 <w:szCs w:val="22"/>
               </w:rPr>
-              <w:t>Alberto si reca presso il punto vendita in cui ha effettuato l’acquisto</w:t>
-            </w:r>
-            <w:r>
-              <w:rPr>
-                <w:rFonts w:asciiTheme="majorHAnsi" w:hAnsiTheme="majorHAnsi"/>
-                <w:color w:val="000000" w:themeColor="text1"/>
-                <w:sz w:val="22"/>
-                <w:szCs w:val="22"/>
-              </w:rPr>
-              <w:t xml:space="preserve">, </w:t>
-            </w:r>
-            <w:r>
-              <w:rPr>
-                <w:rFonts w:asciiTheme="majorHAnsi" w:hAnsiTheme="majorHAnsi"/>
-                <w:color w:val="000000" w:themeColor="text1"/>
-                <w:sz w:val="22"/>
-                <w:szCs w:val="22"/>
-              </w:rPr>
-              <w:t xml:space="preserve">richiede assistenza </w:t>
-            </w:r>
-            <w:r>
-              <w:rPr>
-                <w:rFonts w:asciiTheme="majorHAnsi" w:hAnsiTheme="majorHAnsi"/>
-                <w:color w:val="000000" w:themeColor="text1"/>
-                <w:sz w:val="22"/>
-                <w:szCs w:val="22"/>
-              </w:rPr>
-              <w:t xml:space="preserve">e </w:t>
-            </w:r>
-            <w:r>
-              <w:rPr>
-                <w:rFonts w:asciiTheme="majorHAnsi" w:hAnsiTheme="majorHAnsi"/>
-                <w:color w:val="000000" w:themeColor="text1"/>
-                <w:sz w:val="22"/>
-                <w:szCs w:val="22"/>
-              </w:rPr>
-              <w:t>consegna il computer e il relativo scontrino a Saverio</w:t>
+              <w:t xml:space="preserve">Saverio </w:t>
+            </w:r>
+            <w:r>
+              <w:rPr>
+                <w:rFonts w:asciiTheme="majorHAnsi" w:hAnsiTheme="majorHAnsi"/>
+                <w:color w:val="000000" w:themeColor="text1"/>
+                <w:sz w:val="22"/>
+                <w:szCs w:val="22"/>
+              </w:rPr>
+              <w:t xml:space="preserve">richiede l’apertura del ticket </w:t>
+            </w:r>
+            <w:r>
+              <w:rPr>
+                <w:rFonts w:asciiTheme="majorHAnsi" w:hAnsiTheme="majorHAnsi"/>
+                <w:color w:val="000000" w:themeColor="text1"/>
+                <w:sz w:val="22"/>
+                <w:szCs w:val="22"/>
+              </w:rPr>
+              <w:t>per la richiesta di assistenza</w:t>
             </w:r>
           </w:p>
         </w:tc>
@@ -14951,33 +14551,6 @@
                 <w:szCs w:val="22"/>
               </w:rPr>
             </w:pPr>
-            <w:r>
-              <w:rPr>
-                <w:rFonts w:asciiTheme="majorHAnsi" w:hAnsiTheme="majorHAnsi"/>
-                <w:color w:val="000000" w:themeColor="text1"/>
-                <w:sz w:val="22"/>
-                <w:szCs w:val="22"/>
-              </w:rPr>
-              <w:t xml:space="preserve">Saverio </w:t>
-            </w:r>
-            <w:r>
-              <w:rPr>
-                <w:rFonts w:asciiTheme="majorHAnsi" w:hAnsiTheme="majorHAnsi"/>
-                <w:color w:val="000000" w:themeColor="text1"/>
-                <w:sz w:val="22"/>
-                <w:szCs w:val="22"/>
-              </w:rPr>
-              <w:t xml:space="preserve">richiede l’apertura del ticket </w:t>
-            </w:r>
-            <w:r>
-              <w:rPr>
-                <w:rFonts w:asciiTheme="majorHAnsi" w:hAnsiTheme="majorHAnsi"/>
-                <w:color w:val="000000" w:themeColor="text1"/>
-                <w:sz w:val="22"/>
-                <w:szCs w:val="22"/>
-              </w:rPr>
-              <w:t>per la richiesta di assistenza</w:t>
-            </w:r>
           </w:p>
         </w:tc>
         <w:tc>
@@ -14995,6 +14568,263 @@
                 <w:szCs w:val="22"/>
               </w:rPr>
             </w:pPr>
+            <w:r>
+              <w:rPr>
+                <w:rFonts w:asciiTheme="majorHAnsi" w:hAnsiTheme="majorHAnsi"/>
+                <w:color w:val="000000" w:themeColor="text1"/>
+                <w:sz w:val="22"/>
+                <w:szCs w:val="22"/>
+              </w:rPr>
+              <w:t>Il sistema mostra un form per l’inserimento dei dati</w:t>
+            </w:r>
+            <w:r>
+              <w:rPr>
+                <w:rFonts w:asciiTheme="majorHAnsi" w:hAnsiTheme="majorHAnsi"/>
+                <w:color w:val="000000" w:themeColor="text1"/>
+                <w:sz w:val="22"/>
+                <w:szCs w:val="22"/>
+              </w:rPr>
+              <w:t xml:space="preserve"> del ticket:</w:t>
+            </w:r>
+          </w:p>
+          <w:p>
+            <w:pPr>
+              <w:pStyle w:val="Paragrafoelenco"/>
+              <w:numPr>
+                <w:ilvl w:val="0"/>
+                <w:numId w:val="12"/>
+              </w:numPr>
+              <w:spacing w:after="0" w:line="240" w:lineRule="auto"/>
+              <w:rPr>
+                <w:rFonts w:asciiTheme="majorHAnsi" w:hAnsiTheme="majorHAnsi"/>
+                <w:color w:val="000000" w:themeColor="text1"/>
+              </w:rPr>
+            </w:pPr>
+            <w:r>
+              <w:rPr>
+                <w:rFonts w:asciiTheme="majorHAnsi" w:hAnsiTheme="majorHAnsi"/>
+                <w:color w:val="000000" w:themeColor="text1"/>
+              </w:rPr>
+              <w:lastRenderedPageBreak/>
+              <w:t>nome e cognome cliente</w:t>
+            </w:r>
+          </w:p>
+          <w:p>
+            <w:pPr>
+              <w:pStyle w:val="Paragrafoelenco"/>
+              <w:numPr>
+                <w:ilvl w:val="0"/>
+                <w:numId w:val="12"/>
+              </w:numPr>
+              <w:spacing w:after="0" w:line="240" w:lineRule="auto"/>
+              <w:rPr>
+                <w:rFonts w:asciiTheme="majorHAnsi" w:hAnsiTheme="majorHAnsi"/>
+                <w:color w:val="000000" w:themeColor="text1"/>
+              </w:rPr>
+            </w:pPr>
+            <w:r>
+              <w:rPr>
+                <w:rFonts w:asciiTheme="majorHAnsi" w:hAnsiTheme="majorHAnsi"/>
+                <w:color w:val="000000" w:themeColor="text1"/>
+              </w:rPr>
+              <w:t>numero di telefono</w:t>
+            </w:r>
+          </w:p>
+          <w:p>
+            <w:pPr>
+              <w:pStyle w:val="Paragrafoelenco"/>
+              <w:numPr>
+                <w:ilvl w:val="0"/>
+                <w:numId w:val="12"/>
+              </w:numPr>
+              <w:spacing w:after="0" w:line="240" w:lineRule="auto"/>
+              <w:rPr>
+                <w:rFonts w:asciiTheme="majorHAnsi" w:hAnsiTheme="majorHAnsi"/>
+                <w:color w:val="000000" w:themeColor="text1"/>
+              </w:rPr>
+            </w:pPr>
+            <w:r>
+              <w:rPr>
+                <w:rFonts w:asciiTheme="majorHAnsi" w:hAnsiTheme="majorHAnsi"/>
+                <w:color w:val="000000" w:themeColor="text1"/>
+              </w:rPr>
+              <w:t>codice fiscale</w:t>
+            </w:r>
+          </w:p>
+          <w:p>
+            <w:pPr>
+              <w:pStyle w:val="Paragrafoelenco"/>
+              <w:numPr>
+                <w:ilvl w:val="0"/>
+                <w:numId w:val="12"/>
+              </w:numPr>
+              <w:spacing w:after="0" w:line="240" w:lineRule="auto"/>
+              <w:rPr>
+                <w:rFonts w:asciiTheme="majorHAnsi" w:hAnsiTheme="majorHAnsi"/>
+                <w:color w:val="000000" w:themeColor="text1"/>
+              </w:rPr>
+            </w:pPr>
+            <w:r>
+              <w:rPr>
+                <w:rFonts w:asciiTheme="majorHAnsi" w:hAnsiTheme="majorHAnsi"/>
+                <w:color w:val="000000" w:themeColor="text1"/>
+              </w:rPr>
+              <w:t>indirizzo di residenza</w:t>
+            </w:r>
+          </w:p>
+          <w:p>
+            <w:pPr>
+              <w:pStyle w:val="Paragrafoelenco"/>
+              <w:numPr>
+                <w:ilvl w:val="0"/>
+                <w:numId w:val="12"/>
+              </w:numPr>
+              <w:spacing w:after="0" w:line="240" w:lineRule="auto"/>
+              <w:rPr>
+                <w:rFonts w:asciiTheme="majorHAnsi" w:hAnsiTheme="majorHAnsi"/>
+                <w:color w:val="000000" w:themeColor="text1"/>
+              </w:rPr>
+            </w:pPr>
+            <w:r>
+              <w:rPr>
+                <w:rFonts w:asciiTheme="majorHAnsi" w:hAnsiTheme="majorHAnsi"/>
+                <w:color w:val="000000" w:themeColor="text1"/>
+              </w:rPr>
+              <w:t>tipo prodotto</w:t>
+            </w:r>
+          </w:p>
+          <w:p>
+            <w:pPr>
+              <w:pStyle w:val="Paragrafoelenco"/>
+              <w:numPr>
+                <w:ilvl w:val="0"/>
+                <w:numId w:val="12"/>
+              </w:numPr>
+              <w:spacing w:after="0" w:line="240" w:lineRule="auto"/>
+              <w:rPr>
+                <w:rFonts w:asciiTheme="majorHAnsi" w:hAnsiTheme="majorHAnsi"/>
+                <w:color w:val="000000" w:themeColor="text1"/>
+              </w:rPr>
+            </w:pPr>
+            <w:r>
+              <w:rPr>
+                <w:rFonts w:asciiTheme="majorHAnsi" w:hAnsiTheme="majorHAnsi"/>
+                <w:color w:val="000000" w:themeColor="text1"/>
+              </w:rPr>
+              <w:t>nome prodotto</w:t>
+            </w:r>
+          </w:p>
+          <w:p>
+            <w:pPr>
+              <w:pStyle w:val="Paragrafoelenco"/>
+              <w:numPr>
+                <w:ilvl w:val="0"/>
+                <w:numId w:val="12"/>
+              </w:numPr>
+              <w:spacing w:after="0" w:line="240" w:lineRule="auto"/>
+              <w:rPr>
+                <w:rFonts w:asciiTheme="majorHAnsi" w:hAnsiTheme="majorHAnsi"/>
+                <w:color w:val="000000" w:themeColor="text1"/>
+              </w:rPr>
+            </w:pPr>
+            <w:r>
+              <w:rPr>
+                <w:rFonts w:asciiTheme="majorHAnsi" w:hAnsiTheme="majorHAnsi"/>
+                <w:color w:val="000000" w:themeColor="text1"/>
+              </w:rPr>
+              <w:t>codice prodotto</w:t>
+            </w:r>
+          </w:p>
+          <w:p>
+            <w:pPr>
+              <w:pStyle w:val="Paragrafoelenco"/>
+              <w:numPr>
+                <w:ilvl w:val="0"/>
+                <w:numId w:val="12"/>
+              </w:numPr>
+              <w:spacing w:after="0" w:line="240" w:lineRule="auto"/>
+              <w:rPr>
+                <w:rFonts w:asciiTheme="majorHAnsi" w:hAnsiTheme="majorHAnsi"/>
+                <w:color w:val="000000" w:themeColor="text1"/>
+              </w:rPr>
+            </w:pPr>
+            <w:r>
+              <w:rPr>
+                <w:rFonts w:asciiTheme="majorHAnsi" w:hAnsiTheme="majorHAnsi"/>
+                <w:color w:val="000000" w:themeColor="text1"/>
+              </w:rPr>
+              <w:t>numero di serie</w:t>
+            </w:r>
+          </w:p>
+          <w:p>
+            <w:pPr>
+              <w:pStyle w:val="Paragrafoelenco"/>
+              <w:numPr>
+                <w:ilvl w:val="0"/>
+                <w:numId w:val="12"/>
+              </w:numPr>
+              <w:spacing w:after="0" w:line="240" w:lineRule="auto"/>
+              <w:rPr>
+                <w:rFonts w:asciiTheme="majorHAnsi" w:hAnsiTheme="majorHAnsi"/>
+                <w:color w:val="000000" w:themeColor="text1"/>
+              </w:rPr>
+            </w:pPr>
+            <w:r>
+              <w:rPr>
+                <w:rFonts w:asciiTheme="majorHAnsi" w:hAnsiTheme="majorHAnsi"/>
+                <w:color w:val="000000" w:themeColor="text1"/>
+              </w:rPr>
+              <w:t>numero scontrino acquisto</w:t>
+            </w:r>
+          </w:p>
+          <w:p>
+            <w:pPr>
+              <w:pStyle w:val="Paragrafoelenco"/>
+              <w:numPr>
+                <w:ilvl w:val="0"/>
+                <w:numId w:val="12"/>
+              </w:numPr>
+              <w:spacing w:after="0" w:line="240" w:lineRule="auto"/>
+              <w:rPr>
+                <w:rFonts w:asciiTheme="majorHAnsi" w:hAnsiTheme="majorHAnsi"/>
+                <w:color w:val="000000" w:themeColor="text1"/>
+              </w:rPr>
+            </w:pPr>
+            <w:r>
+              <w:rPr>
+                <w:rFonts w:asciiTheme="majorHAnsi" w:hAnsiTheme="majorHAnsi"/>
+                <w:color w:val="000000" w:themeColor="text1"/>
+              </w:rPr>
+              <w:t>data scontrino acquisto</w:t>
+            </w:r>
+            <w:r>
+              <w:rPr>
+                <w:rFonts w:asciiTheme="majorHAnsi" w:hAnsiTheme="majorHAnsi"/>
+                <w:color w:val="000000" w:themeColor="text1"/>
+              </w:rPr>
+              <w:t xml:space="preserve"> </w:t>
+            </w:r>
+          </w:p>
+          <w:p>
+            <w:pPr>
+              <w:pStyle w:val="Paragrafoelenco"/>
+              <w:numPr>
+                <w:ilvl w:val="0"/>
+                <w:numId w:val="12"/>
+              </w:numPr>
+              <w:spacing w:after="0" w:line="240" w:lineRule="auto"/>
+              <w:rPr>
+                <w:rFonts w:asciiTheme="majorHAnsi" w:hAnsiTheme="majorHAnsi"/>
+                <w:color w:val="000000" w:themeColor="text1"/>
+              </w:rPr>
+            </w:pPr>
+            <w:r>
+              <w:rPr>
+                <w:rFonts w:asciiTheme="majorHAnsi" w:hAnsiTheme="majorHAnsi"/>
+                <w:color w:val="000000" w:themeColor="text1"/>
+              </w:rPr>
+              <w:t>problema</w:t>
+            </w:r>
           </w:p>
         </w:tc>
       </w:tr>
@@ -15034,6 +14864,286 @@
                 <w:szCs w:val="22"/>
               </w:rPr>
             </w:pPr>
+            <w:r>
+              <w:rPr>
+                <w:rFonts w:asciiTheme="majorHAnsi" w:hAnsiTheme="majorHAnsi"/>
+                <w:color w:val="000000" w:themeColor="text1"/>
+                <w:sz w:val="22"/>
+                <w:szCs w:val="22"/>
+              </w:rPr>
+              <w:t xml:space="preserve">Saverio </w:t>
+            </w:r>
+            <w:r>
+              <w:rPr>
+                <w:rFonts w:asciiTheme="majorHAnsi" w:hAnsiTheme="majorHAnsi"/>
+                <w:color w:val="000000" w:themeColor="text1"/>
+                <w:sz w:val="22"/>
+                <w:szCs w:val="22"/>
+              </w:rPr>
+              <w:t xml:space="preserve">inserisce nel ticket tutti i dati </w:t>
+            </w:r>
+            <w:r>
+              <w:rPr>
+                <w:rFonts w:asciiTheme="majorHAnsi" w:hAnsiTheme="majorHAnsi"/>
+                <w:color w:val="000000" w:themeColor="text1"/>
+                <w:sz w:val="22"/>
+                <w:szCs w:val="22"/>
+              </w:rPr>
+              <w:t>:</w:t>
+            </w:r>
+          </w:p>
+          <w:p>
+            <w:pPr>
+              <w:pStyle w:val="Paragrafoelenco"/>
+              <w:numPr>
+                <w:ilvl w:val="0"/>
+                <w:numId w:val="29"/>
+              </w:numPr>
+              <w:spacing w:after="0" w:line="240" w:lineRule="auto"/>
+              <w:jc w:val="center"/>
+              <w:rPr>
+                <w:rFonts w:asciiTheme="majorHAnsi" w:hAnsiTheme="majorHAnsi"/>
+                <w:color w:val="000000" w:themeColor="text1"/>
+              </w:rPr>
+            </w:pPr>
+            <w:r>
+              <w:rPr>
+                <w:rFonts w:asciiTheme="majorHAnsi" w:hAnsiTheme="majorHAnsi"/>
+                <w:color w:val="000000" w:themeColor="text1"/>
+              </w:rPr>
+              <w:t>Alberto Spano</w:t>
+            </w:r>
+          </w:p>
+          <w:p>
+            <w:pPr>
+              <w:pStyle w:val="Paragrafoelenco"/>
+              <w:numPr>
+                <w:ilvl w:val="0"/>
+                <w:numId w:val="29"/>
+              </w:numPr>
+              <w:spacing w:after="0" w:line="240" w:lineRule="auto"/>
+              <w:jc w:val="center"/>
+              <w:rPr>
+                <w:rFonts w:asciiTheme="majorHAnsi" w:hAnsiTheme="majorHAnsi"/>
+                <w:color w:val="000000" w:themeColor="text1"/>
+              </w:rPr>
+            </w:pPr>
+            <w:r>
+              <w:rPr>
+                <w:rFonts w:asciiTheme="majorHAnsi" w:hAnsiTheme="majorHAnsi"/>
+                <w:color w:val="000000" w:themeColor="text1"/>
+              </w:rPr>
+              <w:t>3395321908</w:t>
+            </w:r>
+          </w:p>
+          <w:p>
+            <w:pPr>
+              <w:pStyle w:val="Paragrafoelenco"/>
+              <w:numPr>
+                <w:ilvl w:val="0"/>
+                <w:numId w:val="29"/>
+              </w:numPr>
+              <w:spacing w:after="0" w:line="240" w:lineRule="auto"/>
+              <w:jc w:val="center"/>
+              <w:rPr>
+                <w:rFonts w:asciiTheme="majorHAnsi" w:hAnsiTheme="majorHAnsi"/>
+                <w:color w:val="000000" w:themeColor="text1"/>
+              </w:rPr>
+            </w:pPr>
+            <w:r>
+              <w:rPr>
+                <w:rFonts w:asciiTheme="majorHAnsi" w:hAnsiTheme="majorHAnsi"/>
+                <w:color w:val="000000" w:themeColor="text1"/>
+              </w:rPr>
+              <w:t>SPNABR2839461826</w:t>
+            </w:r>
+          </w:p>
+          <w:p>
+            <w:pPr>
+              <w:pStyle w:val="Paragrafoelenco"/>
+              <w:numPr>
+                <w:ilvl w:val="0"/>
+                <w:numId w:val="29"/>
+              </w:numPr>
+              <w:spacing w:after="0" w:line="240" w:lineRule="auto"/>
+              <w:jc w:val="center"/>
+              <w:rPr>
+                <w:rFonts w:asciiTheme="majorHAnsi" w:hAnsiTheme="majorHAnsi"/>
+                <w:color w:val="000000" w:themeColor="text1"/>
+              </w:rPr>
+            </w:pPr>
+            <w:r>
+              <w:rPr>
+                <w:rFonts w:asciiTheme="majorHAnsi" w:hAnsiTheme="majorHAnsi"/>
+                <w:color w:val="000000" w:themeColor="text1"/>
+              </w:rPr>
+              <w:t>Scafati, via Pasquale Vitiello</w:t>
+            </w:r>
+          </w:p>
+          <w:p>
+            <w:pPr>
+              <w:pStyle w:val="Paragrafoelenco"/>
+              <w:numPr>
+                <w:ilvl w:val="0"/>
+                <w:numId w:val="29"/>
+              </w:numPr>
+              <w:spacing w:after="0" w:line="240" w:lineRule="auto"/>
+              <w:jc w:val="center"/>
+              <w:rPr>
+                <w:rFonts w:asciiTheme="majorHAnsi" w:hAnsiTheme="majorHAnsi"/>
+                <w:color w:val="000000" w:themeColor="text1"/>
+              </w:rPr>
+            </w:pPr>
+            <w:r>
+              <w:rPr>
+                <w:rFonts w:asciiTheme="majorHAnsi" w:hAnsiTheme="majorHAnsi"/>
+                <w:color w:val="000000" w:themeColor="text1"/>
+              </w:rPr>
+              <w:t>Elettronica</w:t>
+            </w:r>
+          </w:p>
+          <w:p>
+            <w:pPr>
+              <w:pStyle w:val="Paragrafoelenco"/>
+              <w:numPr>
+                <w:ilvl w:val="0"/>
+                <w:numId w:val="29"/>
+              </w:numPr>
+              <w:spacing w:after="0" w:line="240" w:lineRule="auto"/>
+              <w:jc w:val="center"/>
+              <w:rPr>
+                <w:rFonts w:asciiTheme="majorHAnsi" w:hAnsiTheme="majorHAnsi"/>
+                <w:color w:val="000000" w:themeColor="text1"/>
+              </w:rPr>
+            </w:pPr>
+            <w:r>
+              <w:rPr>
+                <w:rFonts w:asciiTheme="majorHAnsi" w:hAnsiTheme="majorHAnsi"/>
+                <w:color w:val="000000" w:themeColor="text1"/>
+              </w:rPr>
+              <w:t>Xiaomi Mi 10 Lite</w:t>
+            </w:r>
+          </w:p>
+          <w:p>
+            <w:pPr>
+              <w:pStyle w:val="Paragrafoelenco"/>
+              <w:numPr>
+                <w:ilvl w:val="0"/>
+                <w:numId w:val="29"/>
+              </w:numPr>
+              <w:spacing w:after="0" w:line="240" w:lineRule="auto"/>
+              <w:jc w:val="center"/>
+              <w:rPr>
+                <w:rFonts w:asciiTheme="majorHAnsi" w:hAnsiTheme="majorHAnsi"/>
+                <w:color w:val="000000" w:themeColor="text1"/>
+              </w:rPr>
+            </w:pPr>
+            <w:r>
+              <w:rPr>
+                <w:rFonts w:asciiTheme="majorHAnsi" w:hAnsiTheme="majorHAnsi"/>
+                <w:color w:val="000000" w:themeColor="text1"/>
+              </w:rPr>
+              <w:t>294827</w:t>
+            </w:r>
+          </w:p>
+          <w:p>
+            <w:pPr>
+              <w:pStyle w:val="Paragrafoelenco"/>
+              <w:numPr>
+                <w:ilvl w:val="0"/>
+                <w:numId w:val="29"/>
+              </w:numPr>
+              <w:spacing w:after="0" w:line="240" w:lineRule="auto"/>
+              <w:jc w:val="center"/>
+              <w:rPr>
+                <w:rFonts w:asciiTheme="majorHAnsi" w:hAnsiTheme="majorHAnsi"/>
+                <w:color w:val="000000" w:themeColor="text1"/>
+              </w:rPr>
+            </w:pPr>
+            <w:r>
+              <w:rPr>
+                <w:rFonts w:asciiTheme="majorHAnsi" w:hAnsiTheme="majorHAnsi"/>
+                <w:color w:val="000000" w:themeColor="text1"/>
+              </w:rPr>
+              <w:t>11199923</w:t>
+            </w:r>
+          </w:p>
+          <w:p>
+            <w:pPr>
+              <w:pStyle w:val="Paragrafoelenco"/>
+              <w:numPr>
+                <w:ilvl w:val="0"/>
+                <w:numId w:val="29"/>
+              </w:numPr>
+              <w:spacing w:after="0" w:line="240" w:lineRule="auto"/>
+              <w:jc w:val="center"/>
+              <w:rPr>
+                <w:rFonts w:asciiTheme="majorHAnsi" w:hAnsiTheme="majorHAnsi"/>
+                <w:color w:val="000000" w:themeColor="text1"/>
+              </w:rPr>
+            </w:pPr>
+            <w:r>
+              <w:rPr>
+                <w:rFonts w:asciiTheme="majorHAnsi" w:hAnsiTheme="majorHAnsi"/>
+                <w:color w:val="000000" w:themeColor="text1"/>
+              </w:rPr>
+              <w:t>388263</w:t>
+            </w:r>
+          </w:p>
+          <w:p>
+            <w:pPr>
+              <w:pStyle w:val="Paragrafoelenco"/>
+              <w:numPr>
+                <w:ilvl w:val="0"/>
+                <w:numId w:val="29"/>
+              </w:numPr>
+              <w:spacing w:after="0" w:line="240" w:lineRule="auto"/>
+              <w:jc w:val="center"/>
+              <w:rPr>
+                <w:rFonts w:asciiTheme="majorHAnsi" w:hAnsiTheme="majorHAnsi"/>
+                <w:color w:val="000000" w:themeColor="text1"/>
+              </w:rPr>
+            </w:pPr>
+            <w:r>
+              <w:rPr>
+                <w:rFonts w:asciiTheme="majorHAnsi" w:hAnsiTheme="majorHAnsi"/>
+                <w:color w:val="000000" w:themeColor="text1"/>
+              </w:rPr>
+              <w:t>01/11/2020</w:t>
+            </w:r>
+          </w:p>
+          <w:p>
+            <w:pPr>
+              <w:pStyle w:val="Paragrafoelenco"/>
+              <w:numPr>
+                <w:ilvl w:val="0"/>
+                <w:numId w:val="29"/>
+              </w:numPr>
+              <w:spacing w:after="0" w:line="240" w:lineRule="auto"/>
+              <w:jc w:val="center"/>
+              <w:rPr>
+                <w:rFonts w:asciiTheme="majorHAnsi" w:hAnsiTheme="majorHAnsi"/>
+                <w:color w:val="000000" w:themeColor="text1"/>
+              </w:rPr>
+            </w:pPr>
+            <w:r>
+              <w:rPr>
+                <w:rFonts w:asciiTheme="majorHAnsi" w:hAnsiTheme="majorHAnsi"/>
+                <w:color w:val="000000" w:themeColor="text1"/>
+              </w:rPr>
+              <w:t>Il telefono non si accende</w:t>
+            </w:r>
+          </w:p>
+          <w:p>
+            <w:pPr>
+              <w:jc w:val="center"/>
+              <w:rPr>
+                <w:rFonts w:asciiTheme="majorHAnsi" w:hAnsiTheme="majorHAnsi"/>
+                <w:color w:val="000000" w:themeColor="text1"/>
+                <w:sz w:val="22"/>
+                <w:szCs w:val="22"/>
+              </w:rPr>
+            </w:pPr>
           </w:p>
         </w:tc>
         <w:tc>
@@ -15051,15 +15161,6 @@
                 <w:szCs w:val="22"/>
               </w:rPr>
             </w:pPr>
-            <w:r>
-              <w:rPr>
-                <w:rFonts w:asciiTheme="majorHAnsi" w:hAnsiTheme="majorHAnsi"/>
-                <w:color w:val="000000" w:themeColor="text1"/>
-                <w:sz w:val="22"/>
-                <w:szCs w:val="22"/>
-              </w:rPr>
-              <w:t>Il sistema mostra un form per l’inserimento dei dati anagrafici del cliente</w:t>
-            </w:r>
           </w:p>
         </w:tc>
       </w:tr>
@@ -15099,24 +15200,6 @@
                 <w:szCs w:val="22"/>
               </w:rPr>
             </w:pPr>
-            <w:r>
-              <w:rPr>
-                <w:rFonts w:asciiTheme="majorHAnsi" w:hAnsiTheme="majorHAnsi"/>
-                <w:color w:val="000000" w:themeColor="text1"/>
-                <w:sz w:val="22"/>
-                <w:szCs w:val="22"/>
-              </w:rPr>
-              <w:t xml:space="preserve">Saverio </w:t>
-            </w:r>
-            <w:r>
-              <w:rPr>
-                <w:rFonts w:asciiTheme="majorHAnsi" w:hAnsiTheme="majorHAnsi"/>
-                <w:color w:val="000000" w:themeColor="text1"/>
-                <w:sz w:val="22"/>
-                <w:szCs w:val="22"/>
-              </w:rPr>
-              <w:t>inserisce nel ticket tutti i dati anagrafici di Alberto e in seguito controlla lo scontrino e osserva che la data di acquisto del computer risale al 10 ottobre 2019, quindi meno di 2 anni dalla data odierna.</w:t>
-            </w:r>
           </w:p>
         </w:tc>
         <w:tc>
@@ -15134,334 +15217,33 @@
                 <w:szCs w:val="22"/>
               </w:rPr>
             </w:pPr>
-          </w:p>
-        </w:tc>
-      </w:tr>
-      <w:tr>
-        <w:trPr>
-          <w:trHeight w:val="40"/>
-        </w:trPr>
-        <w:tc>
-          <w:tcPr>
-            <w:tcW w:w="2093" w:type="dxa"/>
-            <w:vMerge/>
-            <w:shd w:val="clear" w:color="auto" w:fill="2E74B5"/>
-          </w:tcPr>
-          <w:p>
-            <w:pPr>
-              <w:rPr>
-                <w:rFonts w:asciiTheme="majorHAnsi" w:hAnsiTheme="majorHAnsi"/>
-                <w:color w:val="FFFFFF" w:themeColor="background1"/>
-                <w:sz w:val="22"/>
-                <w:szCs w:val="22"/>
-              </w:rPr>
-            </w:pPr>
-          </w:p>
-        </w:tc>
-        <w:tc>
-          <w:tcPr>
-            <w:tcW w:w="3559" w:type="dxa"/>
-            <w:shd w:val="clear" w:color="auto" w:fill="FFFFFF" w:themeFill="background1"/>
-          </w:tcPr>
-          <w:p>
-            <w:pPr>
-              <w:jc w:val="center"/>
-              <w:rPr>
-                <w:rFonts w:asciiTheme="majorHAnsi" w:hAnsiTheme="majorHAnsi"/>
-                <w:color w:val="000000" w:themeColor="text1"/>
-                <w:sz w:val="22"/>
-                <w:szCs w:val="22"/>
-              </w:rPr>
-            </w:pPr>
-            <w:r>
-              <w:rPr>
-                <w:rFonts w:asciiTheme="majorHAnsi" w:hAnsiTheme="majorHAnsi"/>
-                <w:color w:val="000000" w:themeColor="text1"/>
-                <w:sz w:val="22"/>
-                <w:szCs w:val="22"/>
-              </w:rPr>
-              <w:t xml:space="preserve">Saverio a questo punto chiede ad Alberto una descrizione dettagliata del problema </w:t>
-            </w:r>
-            <w:r>
-              <w:rPr>
-                <w:rFonts w:asciiTheme="majorHAnsi" w:hAnsiTheme="majorHAnsi"/>
-                <w:color w:val="000000" w:themeColor="text1"/>
-                <w:sz w:val="22"/>
-                <w:szCs w:val="22"/>
-              </w:rPr>
-              <w:t>e fa una richiesta al sistema per inserirla</w:t>
-            </w:r>
-          </w:p>
-        </w:tc>
-        <w:tc>
-          <w:tcPr>
-            <w:tcW w:w="3559" w:type="dxa"/>
-            <w:shd w:val="clear" w:color="auto" w:fill="FFFFFF" w:themeFill="background1"/>
-          </w:tcPr>
-          <w:p>
-            <w:pPr>
-              <w:jc w:val="center"/>
-              <w:rPr>
-                <w:rFonts w:asciiTheme="majorHAnsi" w:hAnsiTheme="majorHAnsi"/>
-                <w:color w:val="000000" w:themeColor="text1"/>
-                <w:sz w:val="22"/>
-                <w:szCs w:val="22"/>
-              </w:rPr>
-            </w:pPr>
-          </w:p>
-        </w:tc>
-      </w:tr>
-      <w:tr>
-        <w:trPr>
-          <w:trHeight w:val="40"/>
-        </w:trPr>
-        <w:tc>
-          <w:tcPr>
-            <w:tcW w:w="2093" w:type="dxa"/>
-            <w:vMerge/>
-            <w:shd w:val="clear" w:color="auto" w:fill="2E74B5"/>
-          </w:tcPr>
-          <w:p>
-            <w:pPr>
-              <w:rPr>
-                <w:rFonts w:asciiTheme="majorHAnsi" w:hAnsiTheme="majorHAnsi"/>
-                <w:color w:val="FFFFFF" w:themeColor="background1"/>
-                <w:sz w:val="22"/>
-                <w:szCs w:val="22"/>
-              </w:rPr>
-            </w:pPr>
-          </w:p>
-        </w:tc>
-        <w:tc>
-          <w:tcPr>
-            <w:tcW w:w="3559" w:type="dxa"/>
-            <w:shd w:val="clear" w:color="auto" w:fill="FFFFFF" w:themeFill="background1"/>
-          </w:tcPr>
-          <w:p>
-            <w:pPr>
-              <w:jc w:val="center"/>
-              <w:rPr>
-                <w:rFonts w:asciiTheme="majorHAnsi" w:hAnsiTheme="majorHAnsi"/>
-                <w:color w:val="000000" w:themeColor="text1"/>
-                <w:sz w:val="22"/>
-                <w:szCs w:val="22"/>
-              </w:rPr>
-            </w:pPr>
-          </w:p>
-        </w:tc>
-        <w:tc>
-          <w:tcPr>
-            <w:tcW w:w="3559" w:type="dxa"/>
-            <w:shd w:val="clear" w:color="auto" w:fill="FFFFFF" w:themeFill="background1"/>
-          </w:tcPr>
-          <w:p>
-            <w:pPr>
-              <w:jc w:val="center"/>
-              <w:rPr>
-                <w:rFonts w:asciiTheme="majorHAnsi" w:hAnsiTheme="majorHAnsi"/>
-                <w:color w:val="000000" w:themeColor="text1"/>
-                <w:sz w:val="22"/>
-                <w:szCs w:val="22"/>
-              </w:rPr>
-            </w:pPr>
-            <w:r>
-              <w:rPr>
-                <w:rFonts w:asciiTheme="majorHAnsi" w:hAnsiTheme="majorHAnsi"/>
-                <w:color w:val="000000" w:themeColor="text1"/>
-                <w:sz w:val="22"/>
-                <w:szCs w:val="22"/>
-              </w:rPr>
-              <w:t>Il sistema mostra un form per l’inserimento del problema</w:t>
-            </w:r>
-          </w:p>
-        </w:tc>
-      </w:tr>
-      <w:tr>
-        <w:trPr>
-          <w:trHeight w:val="40"/>
-        </w:trPr>
-        <w:tc>
-          <w:tcPr>
-            <w:tcW w:w="2093" w:type="dxa"/>
-            <w:vMerge/>
-            <w:shd w:val="clear" w:color="auto" w:fill="2E74B5"/>
-          </w:tcPr>
-          <w:p>
-            <w:pPr>
-              <w:rPr>
-                <w:rFonts w:asciiTheme="majorHAnsi" w:hAnsiTheme="majorHAnsi"/>
-                <w:color w:val="FFFFFF" w:themeColor="background1"/>
-                <w:sz w:val="22"/>
-                <w:szCs w:val="22"/>
-              </w:rPr>
-            </w:pPr>
-          </w:p>
-        </w:tc>
-        <w:tc>
-          <w:tcPr>
-            <w:tcW w:w="3559" w:type="dxa"/>
-            <w:shd w:val="clear" w:color="auto" w:fill="FFFFFF" w:themeFill="background1"/>
-          </w:tcPr>
-          <w:p>
-            <w:pPr>
-              <w:jc w:val="center"/>
-              <w:rPr>
-                <w:rFonts w:asciiTheme="majorHAnsi" w:hAnsiTheme="majorHAnsi"/>
-                <w:color w:val="000000" w:themeColor="text1"/>
-                <w:sz w:val="22"/>
-                <w:szCs w:val="22"/>
-              </w:rPr>
-            </w:pPr>
-            <w:r>
-              <w:rPr>
-                <w:rFonts w:asciiTheme="majorHAnsi" w:hAnsiTheme="majorHAnsi"/>
-                <w:color w:val="000000" w:themeColor="text1"/>
-                <w:sz w:val="22"/>
-                <w:szCs w:val="22"/>
-              </w:rPr>
-              <w:t>Saverio inserisce il problema e conferma</w:t>
-            </w:r>
-          </w:p>
-        </w:tc>
-        <w:tc>
-          <w:tcPr>
-            <w:tcW w:w="3559" w:type="dxa"/>
-            <w:shd w:val="clear" w:color="auto" w:fill="FFFFFF" w:themeFill="background1"/>
-          </w:tcPr>
-          <w:p>
-            <w:pPr>
-              <w:jc w:val="center"/>
-              <w:rPr>
-                <w:rFonts w:asciiTheme="majorHAnsi" w:hAnsiTheme="majorHAnsi"/>
-                <w:color w:val="000000" w:themeColor="text1"/>
-                <w:sz w:val="22"/>
-                <w:szCs w:val="22"/>
-              </w:rPr>
-            </w:pPr>
-          </w:p>
-        </w:tc>
-      </w:tr>
-      <w:tr>
-        <w:trPr>
-          <w:trHeight w:val="40"/>
-        </w:trPr>
-        <w:tc>
-          <w:tcPr>
-            <w:tcW w:w="2093" w:type="dxa"/>
-            <w:vMerge/>
-            <w:shd w:val="clear" w:color="auto" w:fill="2E74B5"/>
-          </w:tcPr>
-          <w:p>
-            <w:pPr>
-              <w:rPr>
-                <w:rFonts w:asciiTheme="majorHAnsi" w:hAnsiTheme="majorHAnsi"/>
-                <w:color w:val="FFFFFF" w:themeColor="background1"/>
-                <w:sz w:val="22"/>
-                <w:szCs w:val="22"/>
-              </w:rPr>
-            </w:pPr>
-          </w:p>
-        </w:tc>
-        <w:tc>
-          <w:tcPr>
-            <w:tcW w:w="3559" w:type="dxa"/>
-            <w:shd w:val="clear" w:color="auto" w:fill="FFFFFF" w:themeFill="background1"/>
-          </w:tcPr>
-          <w:p>
-            <w:pPr>
-              <w:jc w:val="center"/>
-              <w:rPr>
-                <w:rFonts w:asciiTheme="majorHAnsi" w:hAnsiTheme="majorHAnsi"/>
-                <w:color w:val="000000" w:themeColor="text1"/>
-                <w:sz w:val="22"/>
-                <w:szCs w:val="22"/>
-              </w:rPr>
-            </w:pPr>
-          </w:p>
-        </w:tc>
-        <w:tc>
-          <w:tcPr>
-            <w:tcW w:w="3559" w:type="dxa"/>
-            <w:shd w:val="clear" w:color="auto" w:fill="FFFFFF" w:themeFill="background1"/>
-          </w:tcPr>
-          <w:p>
-            <w:pPr>
-              <w:jc w:val="center"/>
-              <w:rPr>
-                <w:rFonts w:asciiTheme="majorHAnsi" w:hAnsiTheme="majorHAnsi"/>
-                <w:color w:val="000000" w:themeColor="text1"/>
-                <w:sz w:val="22"/>
-                <w:szCs w:val="22"/>
-              </w:rPr>
-            </w:pPr>
-            <w:r>
-              <w:rPr>
-                <w:rFonts w:asciiTheme="majorHAnsi" w:hAnsiTheme="majorHAnsi"/>
-                <w:color w:val="000000" w:themeColor="text1"/>
-                <w:sz w:val="22"/>
-                <w:szCs w:val="22"/>
-              </w:rPr>
-              <w:t>Il sistema stampa una copia del ticket</w:t>
-            </w:r>
-          </w:p>
-        </w:tc>
-      </w:tr>
-      <w:tr>
-        <w:trPr>
-          <w:trHeight w:val="40"/>
-        </w:trPr>
-        <w:tc>
-          <w:tcPr>
-            <w:tcW w:w="2093" w:type="dxa"/>
-            <w:vMerge/>
-            <w:shd w:val="clear" w:color="auto" w:fill="2E74B5"/>
-          </w:tcPr>
-          <w:p>
-            <w:pPr>
-              <w:rPr>
-                <w:rFonts w:asciiTheme="majorHAnsi" w:hAnsiTheme="majorHAnsi"/>
-                <w:color w:val="FFFFFF" w:themeColor="background1"/>
-                <w:sz w:val="22"/>
-                <w:szCs w:val="22"/>
-              </w:rPr>
-            </w:pPr>
-          </w:p>
-        </w:tc>
-        <w:tc>
-          <w:tcPr>
-            <w:tcW w:w="3559" w:type="dxa"/>
-            <w:shd w:val="clear" w:color="auto" w:fill="FFFFFF" w:themeFill="background1"/>
-          </w:tcPr>
-          <w:p>
-            <w:pPr>
-              <w:jc w:val="center"/>
-            </w:pPr>
-            <w:r>
-              <w:rPr>
-                <w:rFonts w:asciiTheme="majorHAnsi" w:hAnsiTheme="majorHAnsi"/>
-                <w:color w:val="000000" w:themeColor="text1"/>
-                <w:sz w:val="22"/>
-                <w:szCs w:val="22"/>
-              </w:rPr>
-              <w:t>Saverio in fine consegna ad Alberto una copia del ticket da utilizzare al momento del ritiro.</w:t>
-            </w:r>
-          </w:p>
-        </w:tc>
-        <w:tc>
-          <w:tcPr>
-            <w:tcW w:w="3559" w:type="dxa"/>
-            <w:shd w:val="clear" w:color="auto" w:fill="FFFFFF" w:themeFill="background1"/>
-          </w:tcPr>
-          <w:p>
-            <w:pPr>
-              <w:jc w:val="center"/>
-              <w:rPr>
-                <w:rFonts w:asciiTheme="majorHAnsi" w:hAnsiTheme="majorHAnsi"/>
-                <w:color w:val="000000" w:themeColor="text1"/>
-                <w:sz w:val="22"/>
-                <w:szCs w:val="22"/>
-              </w:rPr>
-            </w:pPr>
+            <w:r>
+              <w:rPr>
+                <w:rFonts w:asciiTheme="majorHAnsi" w:hAnsiTheme="majorHAnsi"/>
+                <w:color w:val="000000" w:themeColor="text1"/>
+                <w:sz w:val="22"/>
+                <w:szCs w:val="22"/>
+              </w:rPr>
+              <w:t xml:space="preserve">Il sistema </w:t>
+            </w:r>
+            <w:r>
+              <w:rPr>
+                <w:rFonts w:asciiTheme="majorHAnsi" w:hAnsiTheme="majorHAnsi"/>
+                <w:color w:val="000000" w:themeColor="text1"/>
+                <w:sz w:val="22"/>
+                <w:szCs w:val="22"/>
+              </w:rPr>
+              <w:t xml:space="preserve">apre un </w:t>
+            </w:r>
+            <w:r>
+              <w:rPr>
+                <w:rFonts w:asciiTheme="majorHAnsi" w:hAnsiTheme="majorHAnsi"/>
+                <w:color w:val="000000" w:themeColor="text1"/>
+                <w:sz w:val="22"/>
+                <w:szCs w:val="22"/>
+              </w:rPr>
+              <w:t>ticket</w:t>
+            </w:r>
           </w:p>
         </w:tc>
       </w:tr>
@@ -17726,7 +17508,19 @@
                 <w:szCs w:val="22"/>
                 <w:lang w:val="it-IT"/>
               </w:rPr>
-              <w:t> Il sistema mostra di nuovo i dati e richiede conferma</w:t>
+              <w:t xml:space="preserve"> Il sistema mostra di nuovo i </w:t>
+            </w:r>
+            <w:r>
+              <w:rPr>
+                <w:rStyle w:val="normaltextrun"/>
+                <w:rFonts w:asciiTheme="majorHAnsi" w:hAnsiTheme="majorHAnsi" w:cstheme="minorHAnsi"/>
+                <w:color w:val="000000"/>
+                <w:sz w:val="22"/>
+                <w:szCs w:val="22"/>
+                <w:lang w:val="it-IT"/>
+              </w:rPr>
+              <w:lastRenderedPageBreak/>
+              <w:t>dati e richiede conferma</w:t>
             </w:r>
           </w:p>
         </w:tc>
@@ -18754,6 +18548,7 @@
       <w:r>
         <w:rPr>
           <w:noProof/>
+          <w:lang w:eastAsia="it-IT"/>
         </w:rPr>
         <w:lastRenderedPageBreak/>
         <w:drawing>
@@ -18814,6 +18609,7 @@
       <w:r>
         <w:rPr>
           <w:noProof/>
+          <w:lang w:eastAsia="it-IT"/>
         </w:rPr>
         <w:drawing>
           <wp:inline distT="0" distB="0" distL="0" distR="0" wp14:anchorId="4FF11C08" wp14:editId="2BBB9701">
@@ -18873,6 +18669,7 @@
       <w:r>
         <w:rPr>
           <w:noProof/>
+          <w:lang w:eastAsia="it-IT"/>
         </w:rPr>
         <w:drawing>
           <wp:inline distT="0" distB="0" distL="0" distR="0" wp14:anchorId="12596281" wp14:editId="45902CAB">
@@ -18932,6 +18729,7 @@
       <w:r>
         <w:rPr>
           <w:noProof/>
+          <w:lang w:eastAsia="it-IT"/>
         </w:rPr>
         <w:lastRenderedPageBreak/>
         <w:drawing>
@@ -18992,6 +18790,7 @@
       <w:r>
         <w:rPr>
           <w:noProof/>
+          <w:lang w:eastAsia="it-IT"/>
         </w:rPr>
         <w:drawing>
           <wp:inline distT="0" distB="0" distL="0" distR="0" wp14:anchorId="5615D451" wp14:editId="5A7B2C99">
@@ -19586,7 +19385,31 @@
                 <w:sz w:val="22"/>
                 <w:szCs w:val="22"/>
               </w:rPr>
-              <w:t>Il Cliente vuole acquistare dei prodotti</w:t>
+              <w:t>Il cassiere vuole richiedere l’emissione dello</w:t>
+            </w:r>
+          </w:p>
+          <w:p>
+            <w:pPr>
+              <w:jc w:val="center"/>
+              <w:rPr>
+                <w:rFonts w:asciiTheme="majorHAnsi" w:hAnsiTheme="majorHAnsi"/>
+                <w:i/>
+                <w:iCs/>
+                <w:color w:val="000000" w:themeColor="text1"/>
+                <w:sz w:val="22"/>
+                <w:szCs w:val="22"/>
+              </w:rPr>
+            </w:pPr>
+            <w:r>
+              <w:rPr>
+                <w:rFonts w:asciiTheme="majorHAnsi" w:hAnsiTheme="majorHAnsi"/>
+                <w:i/>
+                <w:iCs/>
+                <w:color w:val="000000" w:themeColor="text1"/>
+                <w:sz w:val="22"/>
+                <w:szCs w:val="22"/>
+              </w:rPr>
+              <w:t>scontrino</w:t>
             </w:r>
           </w:p>
         </w:tc>
@@ -19658,7 +19481,7 @@
                 <w:sz w:val="22"/>
                 <w:szCs w:val="22"/>
               </w:rPr>
-              <w:t>Commesso</w:t>
+              <w:t>Cassiere</w:t>
             </w:r>
           </w:p>
           <w:p>
@@ -19813,7 +19636,7 @@
                 <w:sz w:val="22"/>
                 <w:szCs w:val="22"/>
               </w:rPr>
-              <w:t>Il cliente seleziona i prodotti da acquistare</w:t>
+              <w:t>Il cassiere accede alla sua area di lavoro</w:t>
             </w:r>
           </w:p>
         </w:tc>
@@ -19905,7 +19728,16 @@
                 <w:sz w:val="22"/>
                 <w:szCs w:val="22"/>
               </w:rPr>
-              <w:t>Il commesso consegna lo scontrino e i prodotti al cliente</w:t>
+              <w:t xml:space="preserve">Il </w:t>
+            </w:r>
+            <w:r>
+              <w:rPr>
+                <w:rFonts w:asciiTheme="majorHAnsi" w:hAnsiTheme="majorHAnsi"/>
+                <w:color w:val="000000" w:themeColor="text1"/>
+                <w:sz w:val="22"/>
+                <w:szCs w:val="22"/>
+              </w:rPr>
+              <w:t>sistema emette lo scontrino</w:t>
             </w:r>
           </w:p>
         </w:tc>
@@ -19997,7 +19829,16 @@
                 <w:sz w:val="22"/>
                 <w:szCs w:val="22"/>
               </w:rPr>
-              <w:t>Il cliente non riceve lo scontrino e i prodotti</w:t>
+              <w:t xml:space="preserve">Il </w:t>
+            </w:r>
+            <w:r>
+              <w:rPr>
+                <w:rFonts w:asciiTheme="majorHAnsi" w:hAnsiTheme="majorHAnsi"/>
+                <w:color w:val="000000" w:themeColor="text1"/>
+                <w:sz w:val="22"/>
+                <w:szCs w:val="22"/>
+              </w:rPr>
+              <w:t>sistema non emette lo scontrino</w:t>
             </w:r>
           </w:p>
         </w:tc>
@@ -20254,6 +20095,7 @@
                 <w:sz w:val="22"/>
                 <w:szCs w:val="22"/>
               </w:rPr>
+              <w:lastRenderedPageBreak/>
               <w:t>Generalization of</w:t>
             </w:r>
           </w:p>
@@ -20325,7 +20167,6 @@
                 <w:sz w:val="22"/>
                 <w:szCs w:val="22"/>
               </w:rPr>
-              <w:lastRenderedPageBreak/>
               <w:t>Flusso di Eventi Principale/Main Scenario</w:t>
             </w:r>
           </w:p>
@@ -20396,7 +20237,16 @@
                 <w:sz w:val="22"/>
                 <w:szCs w:val="22"/>
               </w:rPr>
-              <w:t>Commesso:</w:t>
+              <w:t>Cassiere</w:t>
+            </w:r>
+            <w:r>
+              <w:rPr>
+                <w:rFonts w:asciiTheme="majorHAnsi" w:hAnsiTheme="majorHAnsi"/>
+                <w:color w:val="FFFFFF" w:themeColor="background1"/>
+                <w:sz w:val="22"/>
+                <w:szCs w:val="22"/>
+              </w:rPr>
+              <w:t>:</w:t>
             </w:r>
           </w:p>
         </w:tc>
@@ -20602,7 +20452,16 @@
                 <w:sz w:val="22"/>
                 <w:szCs w:val="22"/>
               </w:rPr>
-              <w:t>Commesso:</w:t>
+              <w:t>Cassiere</w:t>
+            </w:r>
+            <w:r>
+              <w:rPr>
+                <w:rFonts w:asciiTheme="majorHAnsi" w:hAnsiTheme="majorHAnsi"/>
+                <w:color w:val="FFFFFF" w:themeColor="background1"/>
+                <w:sz w:val="22"/>
+                <w:szCs w:val="22"/>
+              </w:rPr>
+              <w:t>:</w:t>
             </w:r>
           </w:p>
         </w:tc>
@@ -20812,7 +20671,16 @@
                 <w:sz w:val="22"/>
                 <w:szCs w:val="22"/>
               </w:rPr>
-              <w:t>Commesso:</w:t>
+              <w:t>Cassiere</w:t>
+            </w:r>
+            <w:r>
+              <w:rPr>
+                <w:rFonts w:asciiTheme="majorHAnsi" w:hAnsiTheme="majorHAnsi"/>
+                <w:color w:val="FFFFFF" w:themeColor="background1"/>
+                <w:sz w:val="22"/>
+                <w:szCs w:val="22"/>
+              </w:rPr>
+              <w:t>:</w:t>
             </w:r>
           </w:p>
         </w:tc>
@@ -20847,17 +20715,7 @@
                 <w:sz w:val="22"/>
                 <w:szCs w:val="22"/>
               </w:rPr>
-              <w:t>comunica al cliente il prezzo totale</w:t>
-            </w:r>
-            <w:r>
-              <w:rPr>
-                <w:rFonts w:asciiTheme="majorHAnsi" w:hAnsiTheme="majorHAnsi"/>
-                <w:iCs/>
-                <w:color w:val="000000" w:themeColor="text1"/>
-                <w:sz w:val="22"/>
-                <w:szCs w:val="22"/>
-              </w:rPr>
-              <w:t xml:space="preserve"> e inserisce la somma versata dal cliente</w:t>
+              <w:t>inserisce la somma versata</w:t>
             </w:r>
           </w:p>
         </w:tc>
@@ -20962,7 +20820,17 @@
                 <w:sz w:val="22"/>
                 <w:szCs w:val="22"/>
               </w:rPr>
-              <w:t>mostra il resto da dare al cliente</w:t>
+              <w:t>m</w:t>
+            </w:r>
+            <w:r>
+              <w:rPr>
+                <w:rFonts w:asciiTheme="majorHAnsi" w:hAnsiTheme="majorHAnsi"/>
+                <w:iCs/>
+                <w:color w:val="000000" w:themeColor="text1"/>
+                <w:sz w:val="22"/>
+                <w:szCs w:val="22"/>
+              </w:rPr>
+              <w:t>ostra il resto</w:t>
             </w:r>
             <w:r>
               <w:rPr>
@@ -21192,7 +21060,16 @@
                 <w:sz w:val="22"/>
                 <w:szCs w:val="22"/>
               </w:rPr>
-              <w:t>Commesso:</w:t>
+              <w:t>Cassiere</w:t>
+            </w:r>
+            <w:r>
+              <w:rPr>
+                <w:rFonts w:asciiTheme="majorHAnsi" w:hAnsiTheme="majorHAnsi"/>
+                <w:color w:val="FFFFFF" w:themeColor="background1"/>
+                <w:sz w:val="22"/>
+                <w:szCs w:val="22"/>
+              </w:rPr>
+              <w:t>:</w:t>
             </w:r>
           </w:p>
         </w:tc>
@@ -21611,7 +21488,16 @@
                 <w:sz w:val="22"/>
                 <w:szCs w:val="22"/>
               </w:rPr>
-              <w:t>Commesso:</w:t>
+              <w:t>Cassiere</w:t>
+            </w:r>
+            <w:r>
+              <w:rPr>
+                <w:rFonts w:asciiTheme="majorHAnsi" w:hAnsiTheme="majorHAnsi"/>
+                <w:color w:val="FFFFFF" w:themeColor="background1"/>
+                <w:sz w:val="22"/>
+                <w:szCs w:val="22"/>
+              </w:rPr>
+              <w:t>:</w:t>
             </w:r>
           </w:p>
         </w:tc>
@@ -23780,6 +23666,7 @@
                 <w:sz w:val="22"/>
                 <w:szCs w:val="22"/>
               </w:rPr>
+              <w:lastRenderedPageBreak/>
               <w:t>6</w:t>
             </w:r>
           </w:p>
@@ -23886,7 +23773,6 @@
                 <w:sz w:val="22"/>
                 <w:szCs w:val="22"/>
               </w:rPr>
-              <w:lastRenderedPageBreak/>
               <w:t>I Scenario/Flusso di eventi di ERRORE: codice inserito non corretto</w:t>
             </w:r>
           </w:p>
@@ -24813,7 +24699,18 @@
                 <w:sz w:val="22"/>
                 <w:szCs w:val="22"/>
               </w:rPr>
-              <w:t>Un cliente dopo aver acquistato un prodotto ha bisogno di assistenza</w:t>
+              <w:t xml:space="preserve">L’addetto assistenza </w:t>
+            </w:r>
+            <w:r>
+              <w:rPr>
+                <w:rFonts w:asciiTheme="majorHAnsi" w:hAnsiTheme="majorHAnsi"/>
+                <w:i/>
+                <w:iCs/>
+                <w:color w:val="000000" w:themeColor="text1"/>
+                <w:sz w:val="22"/>
+                <w:szCs w:val="22"/>
+              </w:rPr>
+              <w:t xml:space="preserve"> vuole aprire un ticket per un prodotto da assistere</w:t>
             </w:r>
           </w:p>
         </w:tc>
@@ -24885,7 +24782,7 @@
                 <w:sz w:val="22"/>
                 <w:szCs w:val="22"/>
               </w:rPr>
-              <w:t>Commesso</w:t>
+              <w:t>Addetto assistenza</w:t>
             </w:r>
           </w:p>
           <w:p>
@@ -25040,16 +24937,7 @@
                 <w:sz w:val="22"/>
                 <w:szCs w:val="22"/>
               </w:rPr>
-              <w:t xml:space="preserve">Il prodotto è stato acquistato </w:t>
-            </w:r>
-            <w:r>
-              <w:rPr>
-                <w:rFonts w:asciiTheme="majorHAnsi" w:hAnsiTheme="majorHAnsi"/>
-                <w:color w:val="000000" w:themeColor="text1"/>
-                <w:sz w:val="22"/>
-                <w:szCs w:val="22"/>
-              </w:rPr>
-              <w:t>in un punto vendita della catena.</w:t>
+              <w:t>L’addetto assistenza accede alla proprio area di lavoro</w:t>
             </w:r>
           </w:p>
         </w:tc>
@@ -25141,7 +25029,16 @@
                 <w:sz w:val="22"/>
                 <w:szCs w:val="22"/>
               </w:rPr>
-              <w:t>Richiesta accettata.</w:t>
+              <w:t>Ticket aperto</w:t>
+            </w:r>
+            <w:r>
+              <w:rPr>
+                <w:rFonts w:asciiTheme="majorHAnsi" w:hAnsiTheme="majorHAnsi"/>
+                <w:color w:val="000000" w:themeColor="text1"/>
+                <w:sz w:val="22"/>
+                <w:szCs w:val="22"/>
+              </w:rPr>
+              <w:t>.</w:t>
             </w:r>
           </w:p>
         </w:tc>
@@ -25233,7 +25130,16 @@
                 <w:sz w:val="22"/>
                 <w:szCs w:val="22"/>
               </w:rPr>
-              <w:t>Richiesta rifiutata.</w:t>
+              <w:t>Ticket non aperto</w:t>
+            </w:r>
+            <w:r>
+              <w:rPr>
+                <w:rFonts w:asciiTheme="majorHAnsi" w:hAnsiTheme="majorHAnsi"/>
+                <w:color w:val="000000" w:themeColor="text1"/>
+                <w:sz w:val="22"/>
+                <w:szCs w:val="22"/>
+              </w:rPr>
+              <w:t>.</w:t>
             </w:r>
           </w:p>
         </w:tc>
@@ -25597,7 +25503,7 @@
                 <w:sz w:val="22"/>
                 <w:szCs w:val="22"/>
               </w:rPr>
-              <w:t>2</w:t>
+              <w:t>1</w:t>
             </w:r>
           </w:p>
         </w:tc>
@@ -25632,7 +25538,16 @@
                 <w:sz w:val="22"/>
                 <w:szCs w:val="22"/>
               </w:rPr>
-              <w:t>Commesso:</w:t>
+              <w:t>Addetto assistenza</w:t>
+            </w:r>
+            <w:r>
+              <w:rPr>
+                <w:rFonts w:asciiTheme="majorHAnsi" w:hAnsiTheme="majorHAnsi"/>
+                <w:color w:val="FFFFFF" w:themeColor="background1"/>
+                <w:sz w:val="22"/>
+                <w:szCs w:val="22"/>
+              </w:rPr>
+              <w:t>:</w:t>
             </w:r>
           </w:p>
         </w:tc>
@@ -25665,7 +25580,16 @@
                 <w:sz w:val="22"/>
                 <w:szCs w:val="22"/>
               </w:rPr>
-              <w:t>Accede all’area assistenza ed apre la sezione per la creazione di un nuovo ticket</w:t>
+              <w:t>A</w:t>
+            </w:r>
+            <w:r>
+              <w:rPr>
+                <w:rFonts w:asciiTheme="majorHAnsi" w:hAnsiTheme="majorHAnsi"/>
+                <w:color w:val="000000" w:themeColor="text1"/>
+                <w:sz w:val="22"/>
+                <w:szCs w:val="22"/>
+              </w:rPr>
+              <w:t>pre la sezione per la creazione di un nuovo ticket</w:t>
             </w:r>
           </w:p>
         </w:tc>
@@ -25700,7 +25624,7 @@
                 <w:sz w:val="22"/>
                 <w:szCs w:val="22"/>
               </w:rPr>
-              <w:t>3</w:t>
+              <w:t>2</w:t>
             </w:r>
           </w:p>
         </w:tc>
@@ -26045,7 +25969,7 @@
                 <w:sz w:val="22"/>
                 <w:szCs w:val="22"/>
               </w:rPr>
-              <w:t>4</w:t>
+              <w:t>3</w:t>
             </w:r>
           </w:p>
         </w:tc>
@@ -26079,7 +26003,16 @@
                 <w:sz w:val="22"/>
                 <w:szCs w:val="22"/>
               </w:rPr>
-              <w:t>Commesso:</w:t>
+              <w:t>Addetto assistenza</w:t>
+            </w:r>
+            <w:r>
+              <w:rPr>
+                <w:rFonts w:asciiTheme="majorHAnsi" w:hAnsiTheme="majorHAnsi"/>
+                <w:color w:val="FFFFFF" w:themeColor="background1"/>
+                <w:sz w:val="22"/>
+                <w:szCs w:val="22"/>
+              </w:rPr>
+              <w:t>:</w:t>
             </w:r>
           </w:p>
         </w:tc>
@@ -26147,7 +26080,7 @@
                 <w:sz w:val="22"/>
                 <w:szCs w:val="22"/>
               </w:rPr>
-              <w:t>5</w:t>
+              <w:t>4</w:t>
             </w:r>
           </w:p>
         </w:tc>
@@ -26284,7 +26217,7 @@
                 <w:sz w:val="22"/>
                 <w:szCs w:val="22"/>
               </w:rPr>
-              <w:t>5</w:t>
+              <w:t>4</w:t>
             </w:r>
             <w:r>
               <w:rPr>
@@ -26360,7 +26293,25 @@
                 <w:sz w:val="22"/>
                 <w:szCs w:val="22"/>
               </w:rPr>
-              <w:t>Avvisa il commesso che il prodotto è fuori garanzia.</w:t>
+              <w:t xml:space="preserve">Avvisa il </w:t>
+            </w:r>
+            <w:r>
+              <w:rPr>
+                <w:rFonts w:asciiTheme="majorHAnsi" w:hAnsiTheme="majorHAnsi"/>
+                <w:color w:val="000000" w:themeColor="text1"/>
+                <w:sz w:val="22"/>
+                <w:szCs w:val="22"/>
+              </w:rPr>
+              <w:t>cassiere</w:t>
+            </w:r>
+            <w:r>
+              <w:rPr>
+                <w:rFonts w:asciiTheme="majorHAnsi" w:hAnsiTheme="majorHAnsi"/>
+                <w:color w:val="000000" w:themeColor="text1"/>
+                <w:sz w:val="22"/>
+                <w:szCs w:val="22"/>
+              </w:rPr>
+              <w:t xml:space="preserve"> che il prodotto è fuori garanzia.</w:t>
             </w:r>
           </w:p>
         </w:tc>
@@ -26396,7 +26347,7 @@
                 <w:sz w:val="22"/>
                 <w:szCs w:val="22"/>
               </w:rPr>
-              <w:t>5</w:t>
+              <w:t>4</w:t>
             </w:r>
             <w:r>
               <w:rPr>
@@ -26542,6 +26493,7 @@
                 <w:sz w:val="22"/>
                 <w:szCs w:val="22"/>
               </w:rPr>
+              <w:lastRenderedPageBreak/>
               <w:t>Identificativo</w:t>
             </w:r>
           </w:p>
@@ -29914,6 +29866,7 @@
                 <w:sz w:val="22"/>
                 <w:szCs w:val="22"/>
               </w:rPr>
+              <w:lastRenderedPageBreak/>
               <w:t>Frequenza stimata</w:t>
             </w:r>
           </w:p>
@@ -30060,7 +30013,6 @@
                 <w:sz w:val="22"/>
                 <w:szCs w:val="22"/>
               </w:rPr>
-              <w:lastRenderedPageBreak/>
               <w:t>Generalization of</w:t>
             </w:r>
           </w:p>
@@ -33103,6 +33055,7 @@
                 <w:rFonts w:asciiTheme="majorHAnsi" w:hAnsiTheme="majorHAnsi"/>
                 <w:color w:val="000000" w:themeColor="text1"/>
               </w:rPr>
+              <w:lastRenderedPageBreak/>
               <w:t>Prezzo</w:t>
             </w:r>
           </w:p>
@@ -33138,6 +33091,7 @@
                 <w:sz w:val="22"/>
                 <w:szCs w:val="22"/>
               </w:rPr>
+              <w:lastRenderedPageBreak/>
               <w:t>3</w:t>
             </w:r>
           </w:p>
@@ -33344,7 +33298,6 @@
                 <w:sz w:val="22"/>
                 <w:szCs w:val="22"/>
               </w:rPr>
-              <w:lastRenderedPageBreak/>
               <w:t>5</w:t>
             </w:r>
           </w:p>
@@ -36063,6 +36016,7 @@
       </w:pPr>
       <w:bookmarkStart w:id="32" w:name="_Toc57565279"/>
       <w:r>
+        <w:lastRenderedPageBreak/>
         <w:t>3.4.</w:t>
       </w:r>
       <w:r>
@@ -36090,7 +36044,6 @@
         <w:pStyle w:val="Titolo3"/>
       </w:pPr>
       <w:r>
-        <w:lastRenderedPageBreak/>
         <w:tab/>
       </w:r>
       <w:bookmarkStart w:id="33" w:name="_Toc57565280"/>
@@ -36173,6 +36126,7 @@
       <w:r>
         <w:rPr>
           <w:noProof/>
+          <w:lang w:eastAsia="it-IT"/>
         </w:rPr>
         <w:drawing>
           <wp:inline distT="0" distB="0" distL="0" distR="0" wp14:anchorId="5B4A44A4" wp14:editId="6D5EAAE5">
@@ -36832,7 +36786,9 @@
           <w:i/>
           <w:iCs/>
           <w:noProof/>
-        </w:rPr>
+          <w:lang w:eastAsia="it-IT"/>
+        </w:rPr>
+        <w:lastRenderedPageBreak/>
         <w:drawing>
           <wp:inline distT="0" distB="0" distL="0" distR="0" wp14:anchorId="1756BB74" wp14:editId="103B1DC6">
             <wp:extent cx="5760085" cy="2055175"/>
@@ -36992,7 +36948,6 @@
                 <w:color w:val="000000" w:themeColor="text1"/>
                 <w:sz w:val="24"/>
               </w:rPr>
-              <w:lastRenderedPageBreak/>
               <w:t>FormProdottiMag</w:t>
             </w:r>
           </w:p>
@@ -37326,6 +37281,7 @@
           <w:i/>
           <w:iCs/>
           <w:noProof/>
+          <w:lang w:eastAsia="it-IT"/>
         </w:rPr>
         <w:drawing>
           <wp:inline distT="0" distB="0" distL="0" distR="0" wp14:anchorId="7A357187" wp14:editId="37F50E1C">
@@ -37572,6 +37528,7 @@
                 <w:color w:val="000000" w:themeColor="text1"/>
                 <w:sz w:val="24"/>
               </w:rPr>
+              <w:lastRenderedPageBreak/>
               <w:t>Ticket</w:t>
             </w:r>
             <w:r>
@@ -37836,8 +37793,8 @@
           <w:i/>
           <w:iCs/>
           <w:noProof/>
-        </w:rPr>
-        <w:lastRenderedPageBreak/>
+          <w:lang w:eastAsia="it-IT"/>
+        </w:rPr>
         <w:drawing>
           <wp:inline distT="0" distB="0" distL="0" distR="0" wp14:anchorId="7E7627B5" wp14:editId="19E08742">
             <wp:extent cx="5760085" cy="2622550"/>
@@ -38375,6 +38332,7 @@
           <w:i/>
           <w:iCs/>
         </w:rPr>
+        <w:lastRenderedPageBreak/>
         <w:t>OD_5</w:t>
       </w:r>
       <w:r>
@@ -38384,6 +38342,7 @@
           <w:i/>
           <w:iCs/>
           <w:noProof/>
+          <w:lang w:eastAsia="it-IT"/>
         </w:rPr>
         <w:drawing>
           <wp:inline distT="0" distB="0" distL="0" distR="0" wp14:anchorId="2EF7A615" wp14:editId="366FCD49">
@@ -38467,7 +38426,6 @@
                 <w:bCs/>
                 <w:sz w:val="24"/>
               </w:rPr>
-              <w:lastRenderedPageBreak/>
               <w:t>Nome oggetto</w:t>
             </w:r>
           </w:p>
@@ -38870,6 +38828,7 @@
           <w:i/>
           <w:iCs/>
           <w:noProof/>
+          <w:lang w:eastAsia="it-IT"/>
         </w:rPr>
         <w:drawing>
           <wp:inline distT="0" distB="0" distL="0" distR="0" wp14:anchorId="20579DD1" wp14:editId="511F2DBA">
@@ -39030,6 +38989,7 @@
                 <w:color w:val="000000" w:themeColor="text1"/>
                 <w:sz w:val="24"/>
               </w:rPr>
+              <w:lastRenderedPageBreak/>
               <w:t>NewProduct</w:t>
             </w:r>
           </w:p>
@@ -39335,7 +39295,6 @@
       </w:pPr>
       <w:bookmarkStart w:id="34" w:name="_Toc57565281"/>
       <w:r>
-        <w:lastRenderedPageBreak/>
         <w:t>3.4.</w:t>
       </w:r>
       <w:r>
@@ -39395,6 +39354,7 @@
           <w:szCs w:val="23"/>
         </w:rPr>
       </w:pPr>
+      <w:bookmarkStart w:id="36" w:name="_GoBack"/>
       <w:r>
         <w:rPr>
           <w:b/>
@@ -39404,43 +39364,34 @@
           <w:noProof/>
           <w:sz w:val="23"/>
           <w:szCs w:val="23"/>
-        </w:rPr>
-        <w:drawing>
-          <wp:inline distT="0" distB="0" distL="0" distR="0" wp14:anchorId="79FACD70" wp14:editId="49CF6B0E">
-            <wp:extent cx="5760085" cy="3318519"/>
-            <wp:effectExtent l="0" t="0" r="0" b="0"/>
-            <wp:docPr id="12" name="Immagine 12"/>
-            <wp:cNvGraphicFramePr>
-              <a:graphicFrameLocks xmlns:a="http://schemas.openxmlformats.org/drawingml/2006/main" noChangeAspect="1"/>
-            </wp:cNvGraphicFramePr>
-            <a:graphic xmlns:a="http://schemas.openxmlformats.org/drawingml/2006/main">
-              <a:graphicData uri="http://schemas.openxmlformats.org/drawingml/2006/picture">
-                <pic:pic xmlns:pic="http://schemas.openxmlformats.org/drawingml/2006/picture">
-                  <pic:nvPicPr>
-                    <pic:cNvPr id="12" name="Immagine 12"/>
-                    <pic:cNvPicPr/>
-                  </pic:nvPicPr>
-                  <pic:blipFill>
-                    <a:blip r:embed="rId29"/>
-                    <a:stretch>
-                      <a:fillRect/>
-                    </a:stretch>
-                  </pic:blipFill>
-                  <pic:spPr>
-                    <a:xfrm>
-                      <a:off x="0" y="0"/>
-                      <a:ext cx="5760085" cy="3318519"/>
-                    </a:xfrm>
-                    <a:prstGeom prst="rect">
-                      <a:avLst/>
-                    </a:prstGeom>
-                  </pic:spPr>
-                </pic:pic>
-              </a:graphicData>
-            </a:graphic>
-          </wp:inline>
-        </w:drawing>
+          <w:lang w:eastAsia="it-IT"/>
+        </w:rPr>
+        <w:pict w14:anchorId="05EF6AAD">
+          <v:shapetype id="_x0000_t75" coordsize="21600,21600" o:spt="75" o:preferrelative="t" path="m@4@5l@4@11@9@11@9@5xe" filled="f" stroked="f">
+            <v:stroke joinstyle="miter"/>
+            <v:formulas>
+              <v:f eqn="if lineDrawn pixelLineWidth 0"/>
+              <v:f eqn="sum @0 1 0"/>
+              <v:f eqn="sum 0 0 @1"/>
+              <v:f eqn="prod @2 1 2"/>
+              <v:f eqn="prod @3 21600 pixelWidth"/>
+              <v:f eqn="prod @3 21600 pixelHeight"/>
+              <v:f eqn="sum @0 0 1"/>
+              <v:f eqn="prod @6 1 2"/>
+              <v:f eqn="prod @7 21600 pixelWidth"/>
+              <v:f eqn="sum @8 21600 0"/>
+              <v:f eqn="prod @7 21600 pixelHeight"/>
+              <v:f eqn="sum @10 21600 0"/>
+            </v:formulas>
+            <v:path o:extrusionok="f" gradientshapeok="t" o:connecttype="rect"/>
+            <o:lock v:ext="edit" aspectratio="t"/>
+          </v:shapetype>
+          <v:shape id="_x0000_i1025" type="#_x0000_t75" style="width:367.45pt;height:379pt">
+            <v:imagedata r:id="rId29" o:title="SD_1"/>
+          </v:shape>
+        </w:pict>
       </w:r>
+      <w:bookmarkEnd w:id="36"/>
     </w:p>
     <w:p>
       <w:pPr>
@@ -39475,6 +39426,7 @@
           <w:noProof/>
           <w:sz w:val="23"/>
           <w:szCs w:val="23"/>
+          <w:lang w:eastAsia="it-IT"/>
         </w:rPr>
         <w:drawing>
           <wp:inline distT="0" distB="0" distL="0" distR="0" wp14:anchorId="52D0B57C" wp14:editId="1452AC87">
@@ -39650,6 +39602,7 @@
           <w:noProof/>
           <w:sz w:val="23"/>
           <w:szCs w:val="23"/>
+          <w:lang w:eastAsia="it-IT"/>
         </w:rPr>
         <w:drawing>
           <wp:inline distT="0" distB="0" distL="0" distR="0" wp14:anchorId="58B90217" wp14:editId="4C920DD6">
@@ -39799,6 +39752,7 @@
           <w:noProof/>
           <w:sz w:val="23"/>
           <w:szCs w:val="23"/>
+          <w:lang w:eastAsia="it-IT"/>
         </w:rPr>
         <w:drawing>
           <wp:inline distT="0" distB="0" distL="0" distR="0" wp14:anchorId="405CDD48" wp14:editId="62AD573C">
@@ -40039,6 +39993,7 @@
           <w:noProof/>
           <w:sz w:val="23"/>
           <w:szCs w:val="23"/>
+          <w:lang w:eastAsia="it-IT"/>
         </w:rPr>
         <w:drawing>
           <wp:inline distT="0" distB="0" distL="0" distR="0" wp14:anchorId="3AA44318" wp14:editId="1AB7A028">
@@ -40112,6 +40067,7 @@
           <w:noProof/>
           <w:sz w:val="23"/>
           <w:szCs w:val="23"/>
+          <w:lang w:eastAsia="it-IT"/>
         </w:rPr>
         <w:drawing>
           <wp:inline distT="0" distB="0" distL="0" distR="0" wp14:anchorId="7F616579" wp14:editId="645C791C">
@@ -40157,7 +40113,7 @@
           <w:lang w:val="en-GB"/>
         </w:rPr>
       </w:pPr>
-      <w:bookmarkStart w:id="36" w:name="_Toc57565283"/>
+      <w:bookmarkStart w:id="37" w:name="_Toc57565283"/>
       <w:r>
         <w:rPr>
           <w:lang w:val="en-GB"/>
@@ -40189,7 +40145,7 @@
         </w:rPr>
         <w:t xml:space="preserve"> Statechart</w:t>
       </w:r>
-      <w:bookmarkEnd w:id="36"/>
+      <w:bookmarkEnd w:id="37"/>
     </w:p>
     <w:p>
       <w:pPr>
@@ -40225,6 +40181,7 @@
           <w:i/>
           <w:iCs/>
           <w:noProof/>
+          <w:lang w:eastAsia="it-IT"/>
         </w:rPr>
         <w:drawing>
           <wp:inline distT="0" distB="0" distL="0" distR="0" wp14:anchorId="297470F2" wp14:editId="1DD259E2">
@@ -40302,6 +40259,7 @@
           <w:i/>
           <w:iCs/>
           <w:noProof/>
+          <w:lang w:eastAsia="it-IT"/>
         </w:rPr>
         <w:drawing>
           <wp:inline distT="0" distB="0" distL="0" distR="0" wp14:anchorId="25895CBD" wp14:editId="0637D10E">
@@ -40355,7 +40313,7 @@
       <w:pPr>
         <w:pStyle w:val="Titolo3"/>
       </w:pPr>
-      <w:bookmarkStart w:id="37" w:name="_Toc57565284"/>
+      <w:bookmarkStart w:id="38" w:name="_Toc57565284"/>
       <w:r>
         <w:lastRenderedPageBreak/>
         <w:t>3.4.</w:t>
@@ -40372,18 +40330,18 @@
       <w:r>
         <w:t xml:space="preserve"> mock-ups</w:t>
       </w:r>
-      <w:bookmarkEnd w:id="37"/>
+      <w:bookmarkEnd w:id="38"/>
     </w:p>
     <w:p>
       <w:pPr>
         <w:pStyle w:val="Titolo3"/>
         <w:ind w:left="720"/>
       </w:pPr>
-      <w:bookmarkStart w:id="38" w:name="_Toc57565285"/>
+      <w:bookmarkStart w:id="39" w:name="_Toc57565285"/>
       <w:r>
         <w:t>3.4.6.1 Mock_Ups</w:t>
       </w:r>
-      <w:bookmarkEnd w:id="38"/>
+      <w:bookmarkEnd w:id="39"/>
     </w:p>
     <w:p>
       <w:pPr>
@@ -40417,6 +40375,7 @@
           <w:iCs/>
           <w:noProof/>
           <w:color w:val="000000" w:themeColor="text1"/>
+          <w:lang w:eastAsia="it-IT"/>
         </w:rPr>
         <w:drawing>
           <wp:inline distT="0" distB="0" distL="0" distR="0" wp14:anchorId="617D7DCC" wp14:editId="3733E7B7">
@@ -40487,6 +40446,7 @@
           <w:noProof/>
           <w:sz w:val="24"/>
           <w:szCs w:val="24"/>
+          <w:lang w:eastAsia="it-IT"/>
         </w:rPr>
         <w:drawing>
           <wp:inline distT="0" distB="0" distL="0" distR="0" wp14:anchorId="750229B8" wp14:editId="55ACE2BB">
@@ -40555,6 +40515,7 @@
           <w:noProof/>
           <w:sz w:val="24"/>
           <w:szCs w:val="24"/>
+          <w:lang w:eastAsia="it-IT"/>
         </w:rPr>
         <w:drawing>
           <wp:inline distT="0" distB="0" distL="0" distR="0" wp14:anchorId="46241B8B" wp14:editId="1575FF1F">
@@ -40614,6 +40575,7 @@
       <w:r>
         <w:rPr>
           <w:noProof/>
+          <w:lang w:eastAsia="it-IT"/>
         </w:rPr>
         <w:drawing>
           <wp:inline distT="0" distB="0" distL="0" distR="0" wp14:anchorId="6BB704A0" wp14:editId="48D2E088">
@@ -40707,6 +40669,7 @@
           <w:noProof/>
           <w:sz w:val="24"/>
           <w:szCs w:val="24"/>
+          <w:lang w:eastAsia="it-IT"/>
         </w:rPr>
         <w:drawing>
           <wp:inline distT="0" distB="0" distL="0" distR="0" wp14:anchorId="5AF8C763" wp14:editId="2BBDFBAC">
@@ -40810,6 +40773,7 @@
           <w:noProof/>
           <w:sz w:val="24"/>
           <w:szCs w:val="24"/>
+          <w:lang w:eastAsia="it-IT"/>
         </w:rPr>
         <w:drawing>
           <wp:inline distT="0" distB="0" distL="0" distR="0" wp14:anchorId="4CAB1301" wp14:editId="0E21A4DF">
@@ -40923,6 +40887,7 @@
           <w:color w:val="000000" w:themeColor="text1"/>
           <w:sz w:val="24"/>
           <w:szCs w:val="24"/>
+          <w:lang w:eastAsia="it-IT"/>
         </w:rPr>
         <w:drawing>
           <wp:inline distT="0" distB="0" distL="0" distR="0" wp14:anchorId="22DC2E40" wp14:editId="06A17B6A">
@@ -41010,6 +40975,7 @@
           <w:noProof/>
           <w:sz w:val="24"/>
           <w:szCs w:val="24"/>
+          <w:lang w:eastAsia="it-IT"/>
         </w:rPr>
         <w:drawing>
           <wp:inline distT="0" distB="0" distL="0" distR="0" wp14:anchorId="5908C424" wp14:editId="575F34E1">
@@ -41109,6 +41075,7 @@
           <w:noProof/>
           <w:sz w:val="24"/>
           <w:szCs w:val="24"/>
+          <w:lang w:eastAsia="it-IT"/>
         </w:rPr>
         <w:drawing>
           <wp:inline distT="0" distB="0" distL="0" distR="0" wp14:anchorId="4272867F" wp14:editId="48FB233F">
@@ -41212,6 +41179,7 @@
           <w:i/>
           <w:iCs/>
           <w:noProof/>
+          <w:lang w:eastAsia="it-IT"/>
         </w:rPr>
         <w:drawing>
           <wp:inline distT="0" distB="0" distL="0" distR="0" wp14:anchorId="46C167A5" wp14:editId="075B8361">
@@ -41315,6 +41283,7 @@
           <w:i/>
           <w:iCs/>
           <w:noProof/>
+          <w:lang w:eastAsia="it-IT"/>
         </w:rPr>
         <w:drawing>
           <wp:inline distT="0" distB="0" distL="0" distR="0" wp14:anchorId="66054981" wp14:editId="53B0A8AC">
@@ -41418,6 +41387,7 @@
           <w:i/>
           <w:iCs/>
           <w:noProof/>
+          <w:lang w:eastAsia="it-IT"/>
         </w:rPr>
         <w:drawing>
           <wp:inline distT="0" distB="0" distL="0" distR="0" wp14:anchorId="5ACEC266" wp14:editId="2FE96620">
@@ -41501,6 +41471,7 @@
           <w:i/>
           <w:iCs/>
           <w:noProof/>
+          <w:lang w:eastAsia="it-IT"/>
         </w:rPr>
         <w:drawing>
           <wp:inline distT="0" distB="0" distL="0" distR="0" wp14:anchorId="03BD505C" wp14:editId="681C28D9">
@@ -41586,6 +41557,7 @@
           <w:iCs/>
           <w:noProof/>
           <w:color w:val="000000" w:themeColor="text1"/>
+          <w:lang w:eastAsia="it-IT"/>
         </w:rPr>
         <w:drawing>
           <wp:inline distT="0" distB="0" distL="0" distR="0" wp14:anchorId="5E47E8FF" wp14:editId="452F9D8D">
@@ -41671,6 +41643,7 @@
           <w:iCs/>
           <w:noProof/>
           <w:color w:val="000000" w:themeColor="text1"/>
+          <w:lang w:eastAsia="it-IT"/>
         </w:rPr>
         <w:drawing>
           <wp:inline distT="0" distB="0" distL="0" distR="0" wp14:anchorId="770300A7" wp14:editId="698937B3">
@@ -41749,6 +41722,7 @@
           <w:i/>
           <w:iCs/>
           <w:noProof/>
+          <w:lang w:eastAsia="it-IT"/>
         </w:rPr>
         <w:drawing>
           <wp:inline distT="0" distB="0" distL="0" distR="0" wp14:anchorId="315BE371" wp14:editId="71A387DA">
@@ -41850,6 +41824,7 @@
           <w:iCs/>
           <w:noProof/>
           <w:color w:val="000000" w:themeColor="text1"/>
+          <w:lang w:eastAsia="it-IT"/>
         </w:rPr>
         <w:drawing>
           <wp:inline distT="0" distB="0" distL="0" distR="0" wp14:anchorId="0C352CE3" wp14:editId="7D7A059E">
@@ -41951,6 +41926,7 @@
           <w:iCs/>
           <w:noProof/>
           <w:color w:val="000000" w:themeColor="text1"/>
+          <w:lang w:eastAsia="it-IT"/>
         </w:rPr>
         <w:drawing>
           <wp:inline distT="0" distB="0" distL="0" distR="0" wp14:anchorId="76E2CCCD" wp14:editId="5030D287">
@@ -42036,6 +42012,7 @@
           <w:iCs/>
           <w:noProof/>
           <w:color w:val="000000" w:themeColor="text1"/>
+          <w:lang w:eastAsia="it-IT"/>
         </w:rPr>
         <w:drawing>
           <wp:inline distT="0" distB="0" distL="0" distR="0" wp14:anchorId="39EBCFBB" wp14:editId="57629D1D">
@@ -42078,17 +42055,18 @@
       <w:pPr>
         <w:pStyle w:val="Titolo3"/>
       </w:pPr>
-      <w:bookmarkStart w:id="39" w:name="_Toc57565286"/>
+      <w:bookmarkStart w:id="40" w:name="_Toc57565286"/>
       <w:r>
         <w:lastRenderedPageBreak/>
         <w:t>3.4.6.1 Navigation path</w:t>
       </w:r>
-      <w:bookmarkEnd w:id="39"/>
+      <w:bookmarkEnd w:id="40"/>
     </w:p>
     <w:p>
       <w:r>
         <w:rPr>
           <w:noProof/>
+          <w:lang w:eastAsia="it-IT"/>
         </w:rPr>
         <w:drawing>
           <wp:inline distT="0" distB="0" distL="0" distR="0" wp14:anchorId="322471FF" wp14:editId="7C695E82">
@@ -42142,14 +42120,14 @@
           <w:bottom w:val="single" w:sz="2" w:space="0" w:color="DEEAF6"/>
         </w:pBdr>
       </w:pPr>
-      <w:bookmarkStart w:id="40" w:name="_Toc57565287"/>
+      <w:bookmarkStart w:id="41" w:name="_Toc57565287"/>
       <w:r>
         <w:t>4.</w:t>
       </w:r>
       <w:r>
         <w:t>Glossario</w:t>
       </w:r>
-      <w:bookmarkEnd w:id="40"/>
+      <w:bookmarkEnd w:id="41"/>
       <w:r>
         <w:rPr>
           <w:sz w:val="24"/>
@@ -42617,7 +42595,7 @@
 </file>
 
 <file path=word/endnotes.xml><?xml version="1.0" encoding="utf-8"?>
-<w:endnotes xmlns:wpc="http://schemas.microsoft.com/office/word/2010/wordprocessingCanvas" xmlns:cx="http://schemas.microsoft.com/office/drawing/2014/chartex" xmlns:cx1="http://schemas.microsoft.com/office/drawing/2015/9/8/chartex" xmlns:cx2="http://schemas.microsoft.com/office/drawing/2015/10/21/chartex" xmlns:cx3="http://schemas.microsoft.com/office/drawing/2016/5/9/chartex" xmlns:cx4="http://schemas.microsoft.com/office/drawing/2016/5/10/chartex" xmlns:cx5="http://schemas.microsoft.com/office/drawing/2016/5/11/chartex" xmlns:cx6="http://schemas.microsoft.com/office/drawing/2016/5/12/chartex" xmlns:cx7="http://schemas.microsoft.com/office/drawing/2016/5/13/chartex" xmlns:cx8="http://schemas.microsoft.com/office/drawing/2016/5/14/chartex" xmlns:mc="http://schemas.openxmlformats.org/markup-compatibility/2006" xmlns:aink="http://schemas.microsoft.com/office/drawing/2016/ink" xmlns:am3d="http://schemas.microsoft.com/office/drawing/2017/model3d" xmlns:o="urn:schemas-microsoft-com:office:office" xmlns:r="http://schemas.openxmlformats.org/officeDocument/2006/relationships" xmlns:m="http://schemas.openxmlformats.org/officeDocument/2006/math" xmlns:v="urn:schemas-microsoft-com:vml" xmlns:wp14="http://schemas.microsoft.com/office/word/2010/wordprocessingDrawing" xmlns:wp="http://schemas.openxmlformats.org/drawingml/2006/wordprocessingDrawing" xmlns:w10="urn:schemas-microsoft-com:office:word" xmlns:w="http://schemas.openxmlformats.org/wordprocessingml/2006/main" xmlns:w14="http://schemas.microsoft.com/office/word/2010/wordml" xmlns:w15="http://schemas.microsoft.com/office/word/2012/wordml" xmlns:w16cex="http://schemas.microsoft.com/office/word/2018/wordml/cex" xmlns:w16cid="http://schemas.microsoft.com/office/word/2016/wordml/cid" xmlns:w16="http://schemas.microsoft.com/office/word/2018/wordml" xmlns:w16se="http://schemas.microsoft.com/office/word/2015/wordml/symex" xmlns:wpg="http://schemas.microsoft.com/office/word/2010/wordprocessingGroup" xmlns:wpi="http://schemas.microsoft.com/office/word/2010/wordprocessingInk" xmlns:wne="http://schemas.microsoft.com/office/word/2006/wordml" xmlns:wps="http://schemas.microsoft.com/office/word/2010/wordprocessingShape" mc:Ignorable="w14 w15 w16se w16cid w16 w16cex wp14">
+<w:endnotes xmlns:wpc="http://schemas.microsoft.com/office/word/2010/wordprocessingCanvas" xmlns:cx="http://schemas.microsoft.com/office/drawing/2014/chartex" xmlns:cx1="http://schemas.microsoft.com/office/drawing/2015/9/8/chartex" xmlns:mc="http://schemas.openxmlformats.org/markup-compatibility/2006" xmlns:o="urn:schemas-microsoft-com:office:office" xmlns:r="http://schemas.openxmlformats.org/officeDocument/2006/relationships" xmlns:m="http://schemas.openxmlformats.org/officeDocument/2006/math" xmlns:v="urn:schemas-microsoft-com:vml" xmlns:wp14="http://schemas.microsoft.com/office/word/2010/wordprocessingDrawing" xmlns:wp="http://schemas.openxmlformats.org/drawingml/2006/wordprocessingDrawing" xmlns:w10="urn:schemas-microsoft-com:office:word" xmlns:w="http://schemas.openxmlformats.org/wordprocessingml/2006/main" xmlns:w14="http://schemas.microsoft.com/office/word/2010/wordml" xmlns:w15="http://schemas.microsoft.com/office/word/2012/wordml" xmlns:w16se="http://schemas.microsoft.com/office/word/2015/wordml/symex" xmlns:wpg="http://schemas.microsoft.com/office/word/2010/wordprocessingGroup" xmlns:wpi="http://schemas.microsoft.com/office/word/2010/wordprocessingInk" xmlns:wne="http://schemas.microsoft.com/office/word/2006/wordml" xmlns:wps="http://schemas.microsoft.com/office/word/2010/wordprocessingShape" mc:Ignorable="w14 w15 w16se wp14">
   <w:endnote w:type="separator" w:id="-1">
     <w:p>
       <w:pPr>
@@ -42642,7 +42620,7 @@
 </file>
 
 <file path=word/footer1.xml><?xml version="1.0" encoding="utf-8"?>
-<w:ftr xmlns:wpc="http://schemas.microsoft.com/office/word/2010/wordprocessingCanvas" xmlns:cx="http://schemas.microsoft.com/office/drawing/2014/chartex" xmlns:cx1="http://schemas.microsoft.com/office/drawing/2015/9/8/chartex" xmlns:cx2="http://schemas.microsoft.com/office/drawing/2015/10/21/chartex" xmlns:cx3="http://schemas.microsoft.com/office/drawing/2016/5/9/chartex" xmlns:cx4="http://schemas.microsoft.com/office/drawing/2016/5/10/chartex" xmlns:cx5="http://schemas.microsoft.com/office/drawing/2016/5/11/chartex" xmlns:cx6="http://schemas.microsoft.com/office/drawing/2016/5/12/chartex" xmlns:cx7="http://schemas.microsoft.com/office/drawing/2016/5/13/chartex" xmlns:cx8="http://schemas.microsoft.com/office/drawing/2016/5/14/chartex" xmlns:mc="http://schemas.openxmlformats.org/markup-compatibility/2006" xmlns:aink="http://schemas.microsoft.com/office/drawing/2016/ink" xmlns:am3d="http://schemas.microsoft.com/office/drawing/2017/model3d" xmlns:o="urn:schemas-microsoft-com:office:office" xmlns:r="http://schemas.openxmlformats.org/officeDocument/2006/relationships" xmlns:m="http://schemas.openxmlformats.org/officeDocument/2006/math" xmlns:v="urn:schemas-microsoft-com:vml" xmlns:wp14="http://schemas.microsoft.com/office/word/2010/wordprocessingDrawing" xmlns:wp="http://schemas.openxmlformats.org/drawingml/2006/wordprocessingDrawing" xmlns:w10="urn:schemas-microsoft-com:office:word" xmlns:w="http://schemas.openxmlformats.org/wordprocessingml/2006/main" xmlns:w14="http://schemas.microsoft.com/office/word/2010/wordml" xmlns:w15="http://schemas.microsoft.com/office/word/2012/wordml" xmlns:w16cex="http://schemas.microsoft.com/office/word/2018/wordml/cex" xmlns:w16cid="http://schemas.microsoft.com/office/word/2016/wordml/cid" xmlns:w16="http://schemas.microsoft.com/office/word/2018/wordml" xmlns:w16se="http://schemas.microsoft.com/office/word/2015/wordml/symex" xmlns:wpg="http://schemas.microsoft.com/office/word/2010/wordprocessingGroup" xmlns:wpi="http://schemas.microsoft.com/office/word/2010/wordprocessingInk" xmlns:wne="http://schemas.microsoft.com/office/word/2006/wordml" xmlns:wps="http://schemas.microsoft.com/office/word/2010/wordprocessingShape" mc:Ignorable="w14 w15 w16se w16cid w16 w16cex wp14">
+<w:ftr xmlns:wpc="http://schemas.microsoft.com/office/word/2010/wordprocessingCanvas" xmlns:cx="http://schemas.microsoft.com/office/drawing/2014/chartex" xmlns:cx1="http://schemas.microsoft.com/office/drawing/2015/9/8/chartex" xmlns:mc="http://schemas.openxmlformats.org/markup-compatibility/2006" xmlns:o="urn:schemas-microsoft-com:office:office" xmlns:r="http://schemas.openxmlformats.org/officeDocument/2006/relationships" xmlns:m="http://schemas.openxmlformats.org/officeDocument/2006/math" xmlns:v="urn:schemas-microsoft-com:vml" xmlns:wp14="http://schemas.microsoft.com/office/word/2010/wordprocessingDrawing" xmlns:wp="http://schemas.openxmlformats.org/drawingml/2006/wordprocessingDrawing" xmlns:w10="urn:schemas-microsoft-com:office:word" xmlns:w="http://schemas.openxmlformats.org/wordprocessingml/2006/main" xmlns:w14="http://schemas.microsoft.com/office/word/2010/wordml" xmlns:w15="http://schemas.microsoft.com/office/word/2012/wordml" xmlns:w16se="http://schemas.microsoft.com/office/word/2015/wordml/symex" xmlns:wpg="http://schemas.microsoft.com/office/word/2010/wordprocessingGroup" xmlns:wpi="http://schemas.microsoft.com/office/word/2010/wordprocessingInk" xmlns:wne="http://schemas.microsoft.com/office/word/2006/wordml" xmlns:wps="http://schemas.microsoft.com/office/word/2010/wordprocessingShape" mc:Ignorable="w14 w15 w16se wp14">
   <w:sdt>
     <w:sdtPr>
       <w:id w:val="-1102651135"/>
@@ -42720,10 +42698,11 @@
               <w:rPr>
                 <w:b/>
                 <w:bCs/>
+                <w:noProof/>
                 <w:color w:val="0070C0"/>
                 <w:lang w:val="en-GB"/>
               </w:rPr>
-              <w:t>2</w:t>
+              <w:t>3</w:t>
             </w:r>
             <w:r>
               <w:rPr>
@@ -42775,10 +42754,11 @@
               <w:rPr>
                 <w:b/>
                 <w:bCs/>
+                <w:noProof/>
                 <w:color w:val="0070C0"/>
                 <w:lang w:val="en-GB"/>
               </w:rPr>
-              <w:t>2</w:t>
+              <w:t>52</w:t>
             </w:r>
             <w:r>
               <w:rPr>
@@ -42823,7 +42803,7 @@
 </file>
 
 <file path=word/footer2.xml><?xml version="1.0" encoding="utf-8"?>
-<w:ftr xmlns:wpc="http://schemas.microsoft.com/office/word/2010/wordprocessingCanvas" xmlns:cx="http://schemas.microsoft.com/office/drawing/2014/chartex" xmlns:cx1="http://schemas.microsoft.com/office/drawing/2015/9/8/chartex" xmlns:cx2="http://schemas.microsoft.com/office/drawing/2015/10/21/chartex" xmlns:cx3="http://schemas.microsoft.com/office/drawing/2016/5/9/chartex" xmlns:cx4="http://schemas.microsoft.com/office/drawing/2016/5/10/chartex" xmlns:cx5="http://schemas.microsoft.com/office/drawing/2016/5/11/chartex" xmlns:cx6="http://schemas.microsoft.com/office/drawing/2016/5/12/chartex" xmlns:cx7="http://schemas.microsoft.com/office/drawing/2016/5/13/chartex" xmlns:cx8="http://schemas.microsoft.com/office/drawing/2016/5/14/chartex" xmlns:mc="http://schemas.openxmlformats.org/markup-compatibility/2006" xmlns:aink="http://schemas.microsoft.com/office/drawing/2016/ink" xmlns:am3d="http://schemas.microsoft.com/office/drawing/2017/model3d" xmlns:o="urn:schemas-microsoft-com:office:office" xmlns:r="http://schemas.openxmlformats.org/officeDocument/2006/relationships" xmlns:m="http://schemas.openxmlformats.org/officeDocument/2006/math" xmlns:v="urn:schemas-microsoft-com:vml" xmlns:wp14="http://schemas.microsoft.com/office/word/2010/wordprocessingDrawing" xmlns:wp="http://schemas.openxmlformats.org/drawingml/2006/wordprocessingDrawing" xmlns:w10="urn:schemas-microsoft-com:office:word" xmlns:w="http://schemas.openxmlformats.org/wordprocessingml/2006/main" xmlns:w14="http://schemas.microsoft.com/office/word/2010/wordml" xmlns:w15="http://schemas.microsoft.com/office/word/2012/wordml" xmlns:w16cex="http://schemas.microsoft.com/office/word/2018/wordml/cex" xmlns:w16cid="http://schemas.microsoft.com/office/word/2016/wordml/cid" xmlns:w16="http://schemas.microsoft.com/office/word/2018/wordml" xmlns:w16se="http://schemas.microsoft.com/office/word/2015/wordml/symex" xmlns:wpg="http://schemas.microsoft.com/office/word/2010/wordprocessingGroup" xmlns:wpi="http://schemas.microsoft.com/office/word/2010/wordprocessingInk" xmlns:wne="http://schemas.microsoft.com/office/word/2006/wordml" xmlns:wps="http://schemas.microsoft.com/office/word/2010/wordprocessingShape" mc:Ignorable="w14 w15 w16se w16cid w16 w16cex wp14">
+<w:ftr xmlns:wpc="http://schemas.microsoft.com/office/word/2010/wordprocessingCanvas" xmlns:cx="http://schemas.microsoft.com/office/drawing/2014/chartex" xmlns:cx1="http://schemas.microsoft.com/office/drawing/2015/9/8/chartex" xmlns:mc="http://schemas.openxmlformats.org/markup-compatibility/2006" xmlns:o="urn:schemas-microsoft-com:office:office" xmlns:r="http://schemas.openxmlformats.org/officeDocument/2006/relationships" xmlns:m="http://schemas.openxmlformats.org/officeDocument/2006/math" xmlns:v="urn:schemas-microsoft-com:vml" xmlns:wp14="http://schemas.microsoft.com/office/word/2010/wordprocessingDrawing" xmlns:wp="http://schemas.openxmlformats.org/drawingml/2006/wordprocessingDrawing" xmlns:w10="urn:schemas-microsoft-com:office:word" xmlns:w="http://schemas.openxmlformats.org/wordprocessingml/2006/main" xmlns:w14="http://schemas.microsoft.com/office/word/2010/wordml" xmlns:w15="http://schemas.microsoft.com/office/word/2012/wordml" xmlns:w16se="http://schemas.microsoft.com/office/word/2015/wordml/symex" xmlns:wpg="http://schemas.microsoft.com/office/word/2010/wordprocessingGroup" xmlns:wpi="http://schemas.microsoft.com/office/word/2010/wordprocessingInk" xmlns:wne="http://schemas.microsoft.com/office/word/2006/wordml" xmlns:wps="http://schemas.microsoft.com/office/word/2010/wordprocessingShape" mc:Ignorable="w14 w15 w16se wp14">
   <w:sdt>
     <w:sdtPr>
       <w:id w:val="844517022"/>
@@ -42890,10 +42870,11 @@
               <w:rPr>
                 <w:b/>
                 <w:bCs/>
+                <w:noProof/>
                 <w:color w:val="0070C0"/>
                 <w:lang w:val="en-GB"/>
               </w:rPr>
-              <w:t>2</w:t>
+              <w:t>25</w:t>
             </w:r>
             <w:r>
               <w:rPr>
@@ -42945,10 +42926,11 @@
               <w:rPr>
                 <w:b/>
                 <w:bCs/>
+                <w:noProof/>
                 <w:color w:val="0070C0"/>
                 <w:lang w:val="en-GB"/>
               </w:rPr>
-              <w:t>2</w:t>
+              <w:t>52</w:t>
             </w:r>
             <w:r>
               <w:rPr>
@@ -42985,7 +42967,7 @@
 </file>
 
 <file path=word/footnotes.xml><?xml version="1.0" encoding="utf-8"?>
-<w:footnotes xmlns:wpc="http://schemas.microsoft.com/office/word/2010/wordprocessingCanvas" xmlns:cx="http://schemas.microsoft.com/office/drawing/2014/chartex" xmlns:cx1="http://schemas.microsoft.com/office/drawing/2015/9/8/chartex" xmlns:cx2="http://schemas.microsoft.com/office/drawing/2015/10/21/chartex" xmlns:cx3="http://schemas.microsoft.com/office/drawing/2016/5/9/chartex" xmlns:cx4="http://schemas.microsoft.com/office/drawing/2016/5/10/chartex" xmlns:cx5="http://schemas.microsoft.com/office/drawing/2016/5/11/chartex" xmlns:cx6="http://schemas.microsoft.com/office/drawing/2016/5/12/chartex" xmlns:cx7="http://schemas.microsoft.com/office/drawing/2016/5/13/chartex" xmlns:cx8="http://schemas.microsoft.com/office/drawing/2016/5/14/chartex" xmlns:mc="http://schemas.openxmlformats.org/markup-compatibility/2006" xmlns:aink="http://schemas.microsoft.com/office/drawing/2016/ink" xmlns:am3d="http://schemas.microsoft.com/office/drawing/2017/model3d" xmlns:o="urn:schemas-microsoft-com:office:office" xmlns:r="http://schemas.openxmlformats.org/officeDocument/2006/relationships" xmlns:m="http://schemas.openxmlformats.org/officeDocument/2006/math" xmlns:v="urn:schemas-microsoft-com:vml" xmlns:wp14="http://schemas.microsoft.com/office/word/2010/wordprocessingDrawing" xmlns:wp="http://schemas.openxmlformats.org/drawingml/2006/wordprocessingDrawing" xmlns:w10="urn:schemas-microsoft-com:office:word" xmlns:w="http://schemas.openxmlformats.org/wordprocessingml/2006/main" xmlns:w14="http://schemas.microsoft.com/office/word/2010/wordml" xmlns:w15="http://schemas.microsoft.com/office/word/2012/wordml" xmlns:w16cex="http://schemas.microsoft.com/office/word/2018/wordml/cex" xmlns:w16cid="http://schemas.microsoft.com/office/word/2016/wordml/cid" xmlns:w16="http://schemas.microsoft.com/office/word/2018/wordml" xmlns:w16se="http://schemas.microsoft.com/office/word/2015/wordml/symex" xmlns:wpg="http://schemas.microsoft.com/office/word/2010/wordprocessingGroup" xmlns:wpi="http://schemas.microsoft.com/office/word/2010/wordprocessingInk" xmlns:wne="http://schemas.microsoft.com/office/word/2006/wordml" xmlns:wps="http://schemas.microsoft.com/office/word/2010/wordprocessingShape" mc:Ignorable="w14 w15 w16se w16cid w16 w16cex wp14">
+<w:footnotes xmlns:wpc="http://schemas.microsoft.com/office/word/2010/wordprocessingCanvas" xmlns:cx="http://schemas.microsoft.com/office/drawing/2014/chartex" xmlns:cx1="http://schemas.microsoft.com/office/drawing/2015/9/8/chartex" xmlns:mc="http://schemas.openxmlformats.org/markup-compatibility/2006" xmlns:o="urn:schemas-microsoft-com:office:office" xmlns:r="http://schemas.openxmlformats.org/officeDocument/2006/relationships" xmlns:m="http://schemas.openxmlformats.org/officeDocument/2006/math" xmlns:v="urn:schemas-microsoft-com:vml" xmlns:wp14="http://schemas.microsoft.com/office/word/2010/wordprocessingDrawing" xmlns:wp="http://schemas.openxmlformats.org/drawingml/2006/wordprocessingDrawing" xmlns:w10="urn:schemas-microsoft-com:office:word" xmlns:w="http://schemas.openxmlformats.org/wordprocessingml/2006/main" xmlns:w14="http://schemas.microsoft.com/office/word/2010/wordml" xmlns:w15="http://schemas.microsoft.com/office/word/2012/wordml" xmlns:w16se="http://schemas.microsoft.com/office/word/2015/wordml/symex" xmlns:wpg="http://schemas.microsoft.com/office/word/2010/wordprocessingGroup" xmlns:wpi="http://schemas.microsoft.com/office/word/2010/wordprocessingInk" xmlns:wne="http://schemas.microsoft.com/office/word/2006/wordml" xmlns:wps="http://schemas.microsoft.com/office/word/2010/wordprocessingShape" mc:Ignorable="w14 w15 w16se wp14">
   <w:footnote w:type="separator" w:id="-1">
     <w:p>
       <w:pPr>
@@ -43010,7 +42992,7 @@
 </file>
 
 <file path=word/header1.xml><?xml version="1.0" encoding="utf-8"?>
-<w:hdr xmlns:wpc="http://schemas.microsoft.com/office/word/2010/wordprocessingCanvas" xmlns:cx="http://schemas.microsoft.com/office/drawing/2014/chartex" xmlns:cx1="http://schemas.microsoft.com/office/drawing/2015/9/8/chartex" xmlns:cx2="http://schemas.microsoft.com/office/drawing/2015/10/21/chartex" xmlns:cx3="http://schemas.microsoft.com/office/drawing/2016/5/9/chartex" xmlns:cx4="http://schemas.microsoft.com/office/drawing/2016/5/10/chartex" xmlns:cx5="http://schemas.microsoft.com/office/drawing/2016/5/11/chartex" xmlns:cx6="http://schemas.microsoft.com/office/drawing/2016/5/12/chartex" xmlns:cx7="http://schemas.microsoft.com/office/drawing/2016/5/13/chartex" xmlns:cx8="http://schemas.microsoft.com/office/drawing/2016/5/14/chartex" xmlns:mc="http://schemas.openxmlformats.org/markup-compatibility/2006" xmlns:aink="http://schemas.microsoft.com/office/drawing/2016/ink" xmlns:am3d="http://schemas.microsoft.com/office/drawing/2017/model3d" xmlns:o="urn:schemas-microsoft-com:office:office" xmlns:r="http://schemas.openxmlformats.org/officeDocument/2006/relationships" xmlns:m="http://schemas.openxmlformats.org/officeDocument/2006/math" xmlns:v="urn:schemas-microsoft-com:vml" xmlns:wp14="http://schemas.microsoft.com/office/word/2010/wordprocessingDrawing" xmlns:wp="http://schemas.openxmlformats.org/drawingml/2006/wordprocessingDrawing" xmlns:w10="urn:schemas-microsoft-com:office:word" xmlns:w="http://schemas.openxmlformats.org/wordprocessingml/2006/main" xmlns:w14="http://schemas.microsoft.com/office/word/2010/wordml" xmlns:w15="http://schemas.microsoft.com/office/word/2012/wordml" xmlns:w16cex="http://schemas.microsoft.com/office/word/2018/wordml/cex" xmlns:w16cid="http://schemas.microsoft.com/office/word/2016/wordml/cid" xmlns:w16="http://schemas.microsoft.com/office/word/2018/wordml" xmlns:w16se="http://schemas.microsoft.com/office/word/2015/wordml/symex" xmlns:wpg="http://schemas.microsoft.com/office/word/2010/wordprocessingGroup" xmlns:wpi="http://schemas.microsoft.com/office/word/2010/wordprocessingInk" xmlns:wne="http://schemas.microsoft.com/office/word/2006/wordml" xmlns:wps="http://schemas.microsoft.com/office/word/2010/wordprocessingShape" mc:Ignorable="w14 w15 w16se w16cid w16 w16cex wp14">
+<w:hdr xmlns:wpc="http://schemas.microsoft.com/office/word/2010/wordprocessingCanvas" xmlns:cx="http://schemas.microsoft.com/office/drawing/2014/chartex" xmlns:cx1="http://schemas.microsoft.com/office/drawing/2015/9/8/chartex" xmlns:mc="http://schemas.openxmlformats.org/markup-compatibility/2006" xmlns:o="urn:schemas-microsoft-com:office:office" xmlns:r="http://schemas.openxmlformats.org/officeDocument/2006/relationships" xmlns:m="http://schemas.openxmlformats.org/officeDocument/2006/math" xmlns:v="urn:schemas-microsoft-com:vml" xmlns:wp14="http://schemas.microsoft.com/office/word/2010/wordprocessingDrawing" xmlns:wp="http://schemas.openxmlformats.org/drawingml/2006/wordprocessingDrawing" xmlns:w10="urn:schemas-microsoft-com:office:word" xmlns:w="http://schemas.openxmlformats.org/wordprocessingml/2006/main" xmlns:w14="http://schemas.microsoft.com/office/word/2010/wordml" xmlns:w15="http://schemas.microsoft.com/office/word/2012/wordml" xmlns:w16se="http://schemas.microsoft.com/office/word/2015/wordml/symex" xmlns:wpg="http://schemas.microsoft.com/office/word/2010/wordprocessingGroup" xmlns:wpi="http://schemas.microsoft.com/office/word/2010/wordprocessingInk" xmlns:wne="http://schemas.microsoft.com/office/word/2006/wordml" xmlns:wps="http://schemas.microsoft.com/office/word/2010/wordprocessingShape" mc:Ignorable="w14 w15 w16se wp14">
   <w:p>
     <w:pPr>
       <w:tabs>
@@ -43205,7 +43187,7 @@
 </file>
 
 <file path=word/header2.xml><?xml version="1.0" encoding="utf-8"?>
-<w:hdr xmlns:wpc="http://schemas.microsoft.com/office/word/2010/wordprocessingCanvas" xmlns:cx="http://schemas.microsoft.com/office/drawing/2014/chartex" xmlns:cx1="http://schemas.microsoft.com/office/drawing/2015/9/8/chartex" xmlns:cx2="http://schemas.microsoft.com/office/drawing/2015/10/21/chartex" xmlns:cx3="http://schemas.microsoft.com/office/drawing/2016/5/9/chartex" xmlns:cx4="http://schemas.microsoft.com/office/drawing/2016/5/10/chartex" xmlns:cx5="http://schemas.microsoft.com/office/drawing/2016/5/11/chartex" xmlns:cx6="http://schemas.microsoft.com/office/drawing/2016/5/12/chartex" xmlns:cx7="http://schemas.microsoft.com/office/drawing/2016/5/13/chartex" xmlns:cx8="http://schemas.microsoft.com/office/drawing/2016/5/14/chartex" xmlns:mc="http://schemas.openxmlformats.org/markup-compatibility/2006" xmlns:aink="http://schemas.microsoft.com/office/drawing/2016/ink" xmlns:am3d="http://schemas.microsoft.com/office/drawing/2017/model3d" xmlns:o="urn:schemas-microsoft-com:office:office" xmlns:r="http://schemas.openxmlformats.org/officeDocument/2006/relationships" xmlns:m="http://schemas.openxmlformats.org/officeDocument/2006/math" xmlns:v="urn:schemas-microsoft-com:vml" xmlns:wp14="http://schemas.microsoft.com/office/word/2010/wordprocessingDrawing" xmlns:wp="http://schemas.openxmlformats.org/drawingml/2006/wordprocessingDrawing" xmlns:w10="urn:schemas-microsoft-com:office:word" xmlns:w="http://schemas.openxmlformats.org/wordprocessingml/2006/main" xmlns:w14="http://schemas.microsoft.com/office/word/2010/wordml" xmlns:w15="http://schemas.microsoft.com/office/word/2012/wordml" xmlns:w16cex="http://schemas.microsoft.com/office/word/2018/wordml/cex" xmlns:w16cid="http://schemas.microsoft.com/office/word/2016/wordml/cid" xmlns:w16="http://schemas.microsoft.com/office/word/2018/wordml" xmlns:w16se="http://schemas.microsoft.com/office/word/2015/wordml/symex" xmlns:wpg="http://schemas.microsoft.com/office/word/2010/wordprocessingGroup" xmlns:wpi="http://schemas.microsoft.com/office/word/2010/wordprocessingInk" xmlns:wne="http://schemas.microsoft.com/office/word/2006/wordml" xmlns:wps="http://schemas.microsoft.com/office/word/2010/wordprocessingShape" mc:Ignorable="w14 w15 w16se w16cid w16 w16cex wp14">
+<w:hdr xmlns:wpc="http://schemas.microsoft.com/office/word/2010/wordprocessingCanvas" xmlns:cx="http://schemas.microsoft.com/office/drawing/2014/chartex" xmlns:cx1="http://schemas.microsoft.com/office/drawing/2015/9/8/chartex" xmlns:mc="http://schemas.openxmlformats.org/markup-compatibility/2006" xmlns:o="urn:schemas-microsoft-com:office:office" xmlns:r="http://schemas.openxmlformats.org/officeDocument/2006/relationships" xmlns:m="http://schemas.openxmlformats.org/officeDocument/2006/math" xmlns:v="urn:schemas-microsoft-com:vml" xmlns:wp14="http://schemas.microsoft.com/office/word/2010/wordprocessingDrawing" xmlns:wp="http://schemas.openxmlformats.org/drawingml/2006/wordprocessingDrawing" xmlns:w10="urn:schemas-microsoft-com:office:word" xmlns:w="http://schemas.openxmlformats.org/wordprocessingml/2006/main" xmlns:w14="http://schemas.microsoft.com/office/word/2010/wordml" xmlns:w15="http://schemas.microsoft.com/office/word/2012/wordml" xmlns:w16se="http://schemas.microsoft.com/office/word/2015/wordml/symex" xmlns:wpg="http://schemas.microsoft.com/office/word/2010/wordprocessingGroup" xmlns:wpi="http://schemas.microsoft.com/office/word/2010/wordprocessingInk" xmlns:wne="http://schemas.microsoft.com/office/word/2006/wordml" xmlns:wps="http://schemas.microsoft.com/office/word/2010/wordprocessingShape" mc:Ignorable="w14 w15 w16se wp14">
   <w:p>
     <w:pPr>
       <w:tabs>
@@ -43411,7 +43393,7 @@
 </file>
 
 <file path=word/numbering.xml><?xml version="1.0" encoding="utf-8"?>
-<w:numbering xmlns:wpc="http://schemas.microsoft.com/office/word/2010/wordprocessingCanvas" xmlns:cx="http://schemas.microsoft.com/office/drawing/2014/chartex" xmlns:cx1="http://schemas.microsoft.com/office/drawing/2015/9/8/chartex" xmlns:cx2="http://schemas.microsoft.com/office/drawing/2015/10/21/chartex" xmlns:cx3="http://schemas.microsoft.com/office/drawing/2016/5/9/chartex" xmlns:cx4="http://schemas.microsoft.com/office/drawing/2016/5/10/chartex" xmlns:cx5="http://schemas.microsoft.com/office/drawing/2016/5/11/chartex" xmlns:cx6="http://schemas.microsoft.com/office/drawing/2016/5/12/chartex" xmlns:cx7="http://schemas.microsoft.com/office/drawing/2016/5/13/chartex" xmlns:cx8="http://schemas.microsoft.com/office/drawing/2016/5/14/chartex" xmlns:mc="http://schemas.openxmlformats.org/markup-compatibility/2006" xmlns:aink="http://schemas.microsoft.com/office/drawing/2016/ink" xmlns:am3d="http://schemas.microsoft.com/office/drawing/2017/model3d" xmlns:o="urn:schemas-microsoft-com:office:office" xmlns:r="http://schemas.openxmlformats.org/officeDocument/2006/relationships" xmlns:m="http://schemas.openxmlformats.org/officeDocument/2006/math" xmlns:v="urn:schemas-microsoft-com:vml" xmlns:wp14="http://schemas.microsoft.com/office/word/2010/wordprocessingDrawing" xmlns:wp="http://schemas.openxmlformats.org/drawingml/2006/wordprocessingDrawing" xmlns:w10="urn:schemas-microsoft-com:office:word" xmlns:w="http://schemas.openxmlformats.org/wordprocessingml/2006/main" xmlns:w14="http://schemas.microsoft.com/office/word/2010/wordml" xmlns:w15="http://schemas.microsoft.com/office/word/2012/wordml" xmlns:w16cex="http://schemas.microsoft.com/office/word/2018/wordml/cex" xmlns:w16cid="http://schemas.microsoft.com/office/word/2016/wordml/cid" xmlns:w16="http://schemas.microsoft.com/office/word/2018/wordml" xmlns:w16se="http://schemas.microsoft.com/office/word/2015/wordml/symex" xmlns:wpg="http://schemas.microsoft.com/office/word/2010/wordprocessingGroup" xmlns:wpi="http://schemas.microsoft.com/office/word/2010/wordprocessingInk" xmlns:wne="http://schemas.microsoft.com/office/word/2006/wordml" xmlns:wps="http://schemas.microsoft.com/office/word/2010/wordprocessingShape" mc:Ignorable="w14 w15 w16se w16cid w16 w16cex wp14">
+<w:numbering xmlns:wpc="http://schemas.microsoft.com/office/word/2010/wordprocessingCanvas" xmlns:cx="http://schemas.microsoft.com/office/drawing/2014/chartex" xmlns:cx1="http://schemas.microsoft.com/office/drawing/2015/9/8/chartex" xmlns:mc="http://schemas.openxmlformats.org/markup-compatibility/2006" xmlns:o="urn:schemas-microsoft-com:office:office" xmlns:r="http://schemas.openxmlformats.org/officeDocument/2006/relationships" xmlns:m="http://schemas.openxmlformats.org/officeDocument/2006/math" xmlns:v="urn:schemas-microsoft-com:vml" xmlns:wp14="http://schemas.microsoft.com/office/word/2010/wordprocessingDrawing" xmlns:wp="http://schemas.openxmlformats.org/drawingml/2006/wordprocessingDrawing" xmlns:w10="urn:schemas-microsoft-com:office:word" xmlns:w="http://schemas.openxmlformats.org/wordprocessingml/2006/main" xmlns:w14="http://schemas.microsoft.com/office/word/2010/wordml" xmlns:w15="http://schemas.microsoft.com/office/word/2012/wordml" xmlns:w16se="http://schemas.microsoft.com/office/word/2015/wordml/symex" xmlns:wpg="http://schemas.microsoft.com/office/word/2010/wordprocessingGroup" xmlns:wpi="http://schemas.microsoft.com/office/word/2010/wordprocessingInk" xmlns:wne="http://schemas.microsoft.com/office/word/2006/wordml" xmlns:wps="http://schemas.microsoft.com/office/word/2010/wordprocessingShape" mc:Ignorable="w14 w15 w16se wp14">
   <w:abstractNum w:abstractNumId="0" w15:restartNumberingAfterBreak="0">
     <w:nsid w:val="006E1DBF"/>
     <w:multiLevelType w:val="hybridMultilevel"/>
@@ -46214,6 +46196,119 @@
     </w:lvl>
   </w:abstractNum>
   <w:abstractNum w:abstractNumId="26" w15:restartNumberingAfterBreak="0">
+    <w:nsid w:val="73EB5D43"/>
+    <w:multiLevelType w:val="hybridMultilevel"/>
+    <w:tmpl w:val="42DA1B0C"/>
+    <w:lvl w:ilvl="0" w:tplc="04100001">
+      <w:start w:val="1"/>
+      <w:numFmt w:val="bullet"/>
+      <w:lvlText w:val=""/>
+      <w:lvlJc w:val="left"/>
+      <w:pPr>
+        <w:ind w:left="720" w:hanging="360"/>
+      </w:pPr>
+      <w:rPr>
+        <w:rFonts w:ascii="Symbol" w:hAnsi="Symbol" w:hint="default"/>
+      </w:rPr>
+    </w:lvl>
+    <w:lvl w:ilvl="1" w:tplc="04100003" w:tentative="1">
+      <w:start w:val="1"/>
+      <w:numFmt w:val="bullet"/>
+      <w:lvlText w:val="o"/>
+      <w:lvlJc w:val="left"/>
+      <w:pPr>
+        <w:ind w:left="1440" w:hanging="360"/>
+      </w:pPr>
+      <w:rPr>
+        <w:rFonts w:ascii="Courier New" w:hAnsi="Courier New" w:cs="Courier New" w:hint="default"/>
+      </w:rPr>
+    </w:lvl>
+    <w:lvl w:ilvl="2" w:tplc="04100005" w:tentative="1">
+      <w:start w:val="1"/>
+      <w:numFmt w:val="bullet"/>
+      <w:lvlText w:val=""/>
+      <w:lvlJc w:val="left"/>
+      <w:pPr>
+        <w:ind w:left="2160" w:hanging="360"/>
+      </w:pPr>
+      <w:rPr>
+        <w:rFonts w:ascii="Wingdings" w:hAnsi="Wingdings" w:hint="default"/>
+      </w:rPr>
+    </w:lvl>
+    <w:lvl w:ilvl="3" w:tplc="04100001" w:tentative="1">
+      <w:start w:val="1"/>
+      <w:numFmt w:val="bullet"/>
+      <w:lvlText w:val=""/>
+      <w:lvlJc w:val="left"/>
+      <w:pPr>
+        <w:ind w:left="2880" w:hanging="360"/>
+      </w:pPr>
+      <w:rPr>
+        <w:rFonts w:ascii="Symbol" w:hAnsi="Symbol" w:hint="default"/>
+      </w:rPr>
+    </w:lvl>
+    <w:lvl w:ilvl="4" w:tplc="04100003" w:tentative="1">
+      <w:start w:val="1"/>
+      <w:numFmt w:val="bullet"/>
+      <w:lvlText w:val="o"/>
+      <w:lvlJc w:val="left"/>
+      <w:pPr>
+        <w:ind w:left="3600" w:hanging="360"/>
+      </w:pPr>
+      <w:rPr>
+        <w:rFonts w:ascii="Courier New" w:hAnsi="Courier New" w:cs="Courier New" w:hint="default"/>
+      </w:rPr>
+    </w:lvl>
+    <w:lvl w:ilvl="5" w:tplc="04100005" w:tentative="1">
+      <w:start w:val="1"/>
+      <w:numFmt w:val="bullet"/>
+      <w:lvlText w:val=""/>
+      <w:lvlJc w:val="left"/>
+      <w:pPr>
+        <w:ind w:left="4320" w:hanging="360"/>
+      </w:pPr>
+      <w:rPr>
+        <w:rFonts w:ascii="Wingdings" w:hAnsi="Wingdings" w:hint="default"/>
+      </w:rPr>
+    </w:lvl>
+    <w:lvl w:ilvl="6" w:tplc="04100001" w:tentative="1">
+      <w:start w:val="1"/>
+      <w:numFmt w:val="bullet"/>
+      <w:lvlText w:val=""/>
+      <w:lvlJc w:val="left"/>
+      <w:pPr>
+        <w:ind w:left="5040" w:hanging="360"/>
+      </w:pPr>
+      <w:rPr>
+        <w:rFonts w:ascii="Symbol" w:hAnsi="Symbol" w:hint="default"/>
+      </w:rPr>
+    </w:lvl>
+    <w:lvl w:ilvl="7" w:tplc="04100003" w:tentative="1">
+      <w:start w:val="1"/>
+      <w:numFmt w:val="bullet"/>
+      <w:lvlText w:val="o"/>
+      <w:lvlJc w:val="left"/>
+      <w:pPr>
+        <w:ind w:left="5760" w:hanging="360"/>
+      </w:pPr>
+      <w:rPr>
+        <w:rFonts w:ascii="Courier New" w:hAnsi="Courier New" w:cs="Courier New" w:hint="default"/>
+      </w:rPr>
+    </w:lvl>
+    <w:lvl w:ilvl="8" w:tplc="04100005" w:tentative="1">
+      <w:start w:val="1"/>
+      <w:numFmt w:val="bullet"/>
+      <w:lvlText w:val=""/>
+      <w:lvlJc w:val="left"/>
+      <w:pPr>
+        <w:ind w:left="6480" w:hanging="360"/>
+      </w:pPr>
+      <w:rPr>
+        <w:rFonts w:ascii="Wingdings" w:hAnsi="Wingdings" w:hint="default"/>
+      </w:rPr>
+    </w:lvl>
+  </w:abstractNum>
+  <w:abstractNum w:abstractNumId="27" w15:restartNumberingAfterBreak="0">
     <w:nsid w:val="7C63320B"/>
     <w:multiLevelType w:val="hybridMultilevel"/>
     <w:tmpl w:val="4EAC88BE"/>
@@ -46326,6 +46421,119 @@
       </w:rPr>
     </w:lvl>
   </w:abstractNum>
+  <w:abstractNum w:abstractNumId="28" w15:restartNumberingAfterBreak="0">
+    <w:nsid w:val="7FB109AD"/>
+    <w:multiLevelType w:val="hybridMultilevel"/>
+    <w:tmpl w:val="A9944706"/>
+    <w:lvl w:ilvl="0" w:tplc="04100001">
+      <w:start w:val="1"/>
+      <w:numFmt w:val="bullet"/>
+      <w:lvlText w:val=""/>
+      <w:lvlJc w:val="left"/>
+      <w:pPr>
+        <w:ind w:left="2445" w:hanging="360"/>
+      </w:pPr>
+      <w:rPr>
+        <w:rFonts w:ascii="Symbol" w:hAnsi="Symbol" w:hint="default"/>
+      </w:rPr>
+    </w:lvl>
+    <w:lvl w:ilvl="1" w:tplc="04100003" w:tentative="1">
+      <w:start w:val="1"/>
+      <w:numFmt w:val="bullet"/>
+      <w:lvlText w:val="o"/>
+      <w:lvlJc w:val="left"/>
+      <w:pPr>
+        <w:ind w:left="3165" w:hanging="360"/>
+      </w:pPr>
+      <w:rPr>
+        <w:rFonts w:ascii="Courier New" w:hAnsi="Courier New" w:cs="Courier New" w:hint="default"/>
+      </w:rPr>
+    </w:lvl>
+    <w:lvl w:ilvl="2" w:tplc="04100005" w:tentative="1">
+      <w:start w:val="1"/>
+      <w:numFmt w:val="bullet"/>
+      <w:lvlText w:val=""/>
+      <w:lvlJc w:val="left"/>
+      <w:pPr>
+        <w:ind w:left="3885" w:hanging="360"/>
+      </w:pPr>
+      <w:rPr>
+        <w:rFonts w:ascii="Wingdings" w:hAnsi="Wingdings" w:hint="default"/>
+      </w:rPr>
+    </w:lvl>
+    <w:lvl w:ilvl="3" w:tplc="04100001" w:tentative="1">
+      <w:start w:val="1"/>
+      <w:numFmt w:val="bullet"/>
+      <w:lvlText w:val=""/>
+      <w:lvlJc w:val="left"/>
+      <w:pPr>
+        <w:ind w:left="4605" w:hanging="360"/>
+      </w:pPr>
+      <w:rPr>
+        <w:rFonts w:ascii="Symbol" w:hAnsi="Symbol" w:hint="default"/>
+      </w:rPr>
+    </w:lvl>
+    <w:lvl w:ilvl="4" w:tplc="04100003" w:tentative="1">
+      <w:start w:val="1"/>
+      <w:numFmt w:val="bullet"/>
+      <w:lvlText w:val="o"/>
+      <w:lvlJc w:val="left"/>
+      <w:pPr>
+        <w:ind w:left="5325" w:hanging="360"/>
+      </w:pPr>
+      <w:rPr>
+        <w:rFonts w:ascii="Courier New" w:hAnsi="Courier New" w:cs="Courier New" w:hint="default"/>
+      </w:rPr>
+    </w:lvl>
+    <w:lvl w:ilvl="5" w:tplc="04100005" w:tentative="1">
+      <w:start w:val="1"/>
+      <w:numFmt w:val="bullet"/>
+      <w:lvlText w:val=""/>
+      <w:lvlJc w:val="left"/>
+      <w:pPr>
+        <w:ind w:left="6045" w:hanging="360"/>
+      </w:pPr>
+      <w:rPr>
+        <w:rFonts w:ascii="Wingdings" w:hAnsi="Wingdings" w:hint="default"/>
+      </w:rPr>
+    </w:lvl>
+    <w:lvl w:ilvl="6" w:tplc="04100001" w:tentative="1">
+      <w:start w:val="1"/>
+      <w:numFmt w:val="bullet"/>
+      <w:lvlText w:val=""/>
+      <w:lvlJc w:val="left"/>
+      <w:pPr>
+        <w:ind w:left="6765" w:hanging="360"/>
+      </w:pPr>
+      <w:rPr>
+        <w:rFonts w:ascii="Symbol" w:hAnsi="Symbol" w:hint="default"/>
+      </w:rPr>
+    </w:lvl>
+    <w:lvl w:ilvl="7" w:tplc="04100003" w:tentative="1">
+      <w:start w:val="1"/>
+      <w:numFmt w:val="bullet"/>
+      <w:lvlText w:val="o"/>
+      <w:lvlJc w:val="left"/>
+      <w:pPr>
+        <w:ind w:left="7485" w:hanging="360"/>
+      </w:pPr>
+      <w:rPr>
+        <w:rFonts w:ascii="Courier New" w:hAnsi="Courier New" w:cs="Courier New" w:hint="default"/>
+      </w:rPr>
+    </w:lvl>
+    <w:lvl w:ilvl="8" w:tplc="04100005" w:tentative="1">
+      <w:start w:val="1"/>
+      <w:numFmt w:val="bullet"/>
+      <w:lvlText w:val=""/>
+      <w:lvlJc w:val="left"/>
+      <w:pPr>
+        <w:ind w:left="8205" w:hanging="360"/>
+      </w:pPr>
+      <w:rPr>
+        <w:rFonts w:ascii="Wingdings" w:hAnsi="Wingdings" w:hint="default"/>
+      </w:rPr>
+    </w:lvl>
+  </w:abstractNum>
   <w:num w:numId="1">
     <w:abstractNumId w:val="18"/>
   </w:num>
@@ -46372,7 +46580,7 @@
     <w:abstractNumId w:val="15"/>
   </w:num>
   <w:num w:numId="16">
-    <w:abstractNumId w:val="26"/>
+    <w:abstractNumId w:val="27"/>
   </w:num>
   <w:num w:numId="17">
     <w:abstractNumId w:val="8"/>
@@ -46407,11 +46615,17 @@
   <w:num w:numId="27">
     <w:abstractNumId w:val="2"/>
   </w:num>
+  <w:num w:numId="28">
+    <w:abstractNumId w:val="28"/>
+  </w:num>
+  <w:num w:numId="29">
+    <w:abstractNumId w:val="26"/>
+  </w:num>
 </w:numbering>
 </file>
 
 <file path=word/styles.xml><?xml version="1.0" encoding="utf-8"?>
-<w:styles xmlns:mc="http://schemas.openxmlformats.org/markup-compatibility/2006" xmlns:r="http://schemas.openxmlformats.org/officeDocument/2006/relationships" xmlns:w="http://schemas.openxmlformats.org/wordprocessingml/2006/main" xmlns:w14="http://schemas.microsoft.com/office/word/2010/wordml" xmlns:w15="http://schemas.microsoft.com/office/word/2012/wordml" xmlns:w16cex="http://schemas.microsoft.com/office/word/2018/wordml/cex" xmlns:w16cid="http://schemas.microsoft.com/office/word/2016/wordml/cid" xmlns:w16="http://schemas.microsoft.com/office/word/2018/wordml" xmlns:w16se="http://schemas.microsoft.com/office/word/2015/wordml/symex" mc:Ignorable="w14 w15 w16se w16cid w16 w16cex">
+<w:styles xmlns:mc="http://schemas.openxmlformats.org/markup-compatibility/2006" xmlns:r="http://schemas.openxmlformats.org/officeDocument/2006/relationships" xmlns:w="http://schemas.openxmlformats.org/wordprocessingml/2006/main" xmlns:w14="http://schemas.microsoft.com/office/word/2010/wordml" xmlns:w15="http://schemas.microsoft.com/office/word/2012/wordml" xmlns:w16se="http://schemas.microsoft.com/office/word/2015/wordml/symex" mc:Ignorable="w14 w15 w16se">
   <w:docDefaults>
     <w:rPrDefault>
       <w:rPr>
@@ -46426,7 +46640,7 @@
       </w:pPr>
     </w:pPrDefault>
   </w:docDefaults>
-  <w:latentStyles w:defLockedState="0" w:defUIPriority="99" w:defSemiHidden="0" w:defUnhideWhenUsed="0" w:defQFormat="0" w:count="376">
+  <w:latentStyles w:defLockedState="0" w:defUIPriority="99" w:defSemiHidden="0" w:defUnhideWhenUsed="0" w:defQFormat="0" w:count="371">
     <w:lsdException w:name="Normal" w:uiPriority="0" w:qFormat="1"/>
     <w:lsdException w:name="heading 1" w:uiPriority="9" w:qFormat="1"/>
     <w:lsdException w:name="heading 2" w:semiHidden="1" w:uiPriority="9" w:unhideWhenUsed="1" w:qFormat="1"/>
@@ -46798,11 +47012,6 @@
     <w:lsdException w:name="List Table 5 Dark Accent 6" w:uiPriority="50"/>
     <w:lsdException w:name="List Table 6 Colorful Accent 6" w:uiPriority="51"/>
     <w:lsdException w:name="List Table 7 Colorful Accent 6" w:uiPriority="52"/>
-    <w:lsdException w:name="Mention" w:semiHidden="1" w:unhideWhenUsed="1"/>
-    <w:lsdException w:name="Smart Hyperlink" w:semiHidden="1" w:unhideWhenUsed="1"/>
-    <w:lsdException w:name="Hashtag" w:semiHidden="1" w:unhideWhenUsed="1"/>
-    <w:lsdException w:name="Unresolved Mention" w:semiHidden="1" w:unhideWhenUsed="1"/>
-    <w:lsdException w:name="Smart Link" w:semiHidden="1" w:unhideWhenUsed="1"/>
   </w:latentStyles>
   <w:style w:type="paragraph" w:default="1" w:styleId="Normale">
     <w:name w:val="Normal"/>
@@ -47530,6 +47739,605 @@
 </w:styles>
 </file>
 
+<file path=word/glossary/document.xml><?xml version="1.0" encoding="utf-8"?>
+<w:glossaryDocument xmlns:wpc="http://schemas.microsoft.com/office/word/2010/wordprocessingCanvas" xmlns:cx="http://schemas.microsoft.com/office/drawing/2014/chartex" xmlns:cx1="http://schemas.microsoft.com/office/drawing/2015/9/8/chartex" xmlns:mc="http://schemas.openxmlformats.org/markup-compatibility/2006" xmlns:o="urn:schemas-microsoft-com:office:office" xmlns:r="http://schemas.openxmlformats.org/officeDocument/2006/relationships" xmlns:m="http://schemas.openxmlformats.org/officeDocument/2006/math" xmlns:v="urn:schemas-microsoft-com:vml" xmlns:wp14="http://schemas.microsoft.com/office/word/2010/wordprocessingDrawing" xmlns:wp="http://schemas.openxmlformats.org/drawingml/2006/wordprocessingDrawing" xmlns:w10="urn:schemas-microsoft-com:office:word" xmlns:w="http://schemas.openxmlformats.org/wordprocessingml/2006/main" xmlns:w14="http://schemas.microsoft.com/office/word/2010/wordml" xmlns:w15="http://schemas.microsoft.com/office/word/2012/wordml" xmlns:w16se="http://schemas.microsoft.com/office/word/2015/wordml/symex" xmlns:wpg="http://schemas.microsoft.com/office/word/2010/wordprocessingGroup" xmlns:wpi="http://schemas.microsoft.com/office/word/2010/wordprocessingInk" xmlns:wne="http://schemas.microsoft.com/office/word/2006/wordml" xmlns:wps="http://schemas.microsoft.com/office/word/2010/wordprocessingShape" mc:Ignorable="w14 w15 w16se wp14"/>
+</file>
+
+<file path=word/glossary/fontTable.xml><?xml version="1.0" encoding="utf-8"?>
+<w:fonts xmlns:mc="http://schemas.openxmlformats.org/markup-compatibility/2006" xmlns:r="http://schemas.openxmlformats.org/officeDocument/2006/relationships" xmlns:w="http://schemas.openxmlformats.org/wordprocessingml/2006/main" xmlns:w14="http://schemas.microsoft.com/office/word/2010/wordml" xmlns:w15="http://schemas.microsoft.com/office/word/2012/wordml" xmlns:w16se="http://schemas.microsoft.com/office/word/2015/wordml/symex" mc:Ignorable="w14 w15 w16se">
+  <w:font w:name="Symbol">
+    <w:panose1 w:val="05050102010706020507"/>
+    <w:charset w:val="02"/>
+    <w:family w:val="roman"/>
+    <w:pitch w:val="variable"/>
+    <w:sig w:usb0="00000000" w:usb1="10000000" w:usb2="00000000" w:usb3="00000000" w:csb0="80000000" w:csb1="00000000"/>
+  </w:font>
+  <w:font w:name="Times New Roman">
+    <w:panose1 w:val="02020603050405020304"/>
+    <w:charset w:val="00"/>
+    <w:family w:val="roman"/>
+    <w:pitch w:val="variable"/>
+    <w:sig w:usb0="E0002EFF" w:usb1="C000785B" w:usb2="00000009" w:usb3="00000000" w:csb0="000001FF" w:csb1="00000000"/>
+  </w:font>
+  <w:font w:name="Courier New">
+    <w:panose1 w:val="02070309020205020404"/>
+    <w:charset w:val="00"/>
+    <w:family w:val="modern"/>
+    <w:pitch w:val="fixed"/>
+    <w:sig w:usb0="E0002EFF" w:usb1="C0007843" w:usb2="00000009" w:usb3="00000000" w:csb0="000001FF" w:csb1="00000000"/>
+  </w:font>
+  <w:font w:name="Wingdings">
+    <w:panose1 w:val="05000000000000000000"/>
+    <w:charset w:val="02"/>
+    <w:family w:val="auto"/>
+    <w:pitch w:val="variable"/>
+    <w:sig w:usb0="00000000" w:usb1="10000000" w:usb2="00000000" w:usb3="00000000" w:csb0="80000000" w:csb1="00000000"/>
+  </w:font>
+  <w:font w:name="Garamond">
+    <w:altName w:val="Garamond"/>
+    <w:panose1 w:val="02020404030301010803"/>
+    <w:charset w:val="00"/>
+    <w:family w:val="roman"/>
+    <w:pitch w:val="variable"/>
+    <w:sig w:usb0="00000287" w:usb1="00000000" w:usb2="00000000" w:usb3="00000000" w:csb0="0000009F" w:csb1="00000000"/>
+  </w:font>
+  <w:font w:name="MS Mincho">
+    <w:altName w:val="ＭＳ 明朝"/>
+    <w:panose1 w:val="02020609040205080304"/>
+    <w:charset w:val="80"/>
+    <w:family w:val="modern"/>
+    <w:pitch w:val="fixed"/>
+    <w:sig w:usb0="E00002FF" w:usb1="6AC7FDFB" w:usb2="08000012" w:usb3="00000000" w:csb0="0002009F" w:csb1="00000000"/>
+  </w:font>
+  <w:font w:name="Century Gothic">
+    <w:panose1 w:val="020B0502020202020204"/>
+    <w:charset w:val="00"/>
+    <w:family w:val="swiss"/>
+    <w:pitch w:val="variable"/>
+    <w:sig w:usb0="00000287" w:usb1="00000000" w:usb2="00000000" w:usb3="00000000" w:csb0="0000009F" w:csb1="00000000"/>
+  </w:font>
+  <w:font w:name="MS Gothic">
+    <w:altName w:val="ＭＳ ゴシック"/>
+    <w:panose1 w:val="020B0609070205080204"/>
+    <w:charset w:val="80"/>
+    <w:family w:val="modern"/>
+    <w:pitch w:val="fixed"/>
+    <w:sig w:usb0="E00002FF" w:usb1="6AC7FDFB" w:usb2="08000012" w:usb3="00000000" w:csb0="0002009F" w:csb1="00000000"/>
+  </w:font>
+  <w:font w:name="Tahoma">
+    <w:panose1 w:val="020B0604030504040204"/>
+    <w:charset w:val="00"/>
+    <w:family w:val="swiss"/>
+    <w:pitch w:val="variable"/>
+    <w:sig w:usb0="E1002EFF" w:usb1="C000605B" w:usb2="00000029" w:usb3="00000000" w:csb0="000101FF" w:csb1="00000000"/>
+  </w:font>
+  <w:font w:name="Calibri">
+    <w:panose1 w:val="020F0502020204030204"/>
+    <w:charset w:val="00"/>
+    <w:family w:val="swiss"/>
+    <w:pitch w:val="variable"/>
+    <w:sig w:usb0="E4002EFF" w:usb1="C000247B" w:usb2="00000009" w:usb3="00000000" w:csb0="000001FF" w:csb1="00000000"/>
+  </w:font>
+  <w:font w:name="Arial">
+    <w:panose1 w:val="020B0604020202020204"/>
+    <w:charset w:val="00"/>
+    <w:family w:val="swiss"/>
+    <w:pitch w:val="variable"/>
+    <w:sig w:usb0="E0002EFF" w:usb1="C000785B" w:usb2="00000009" w:usb3="00000000" w:csb0="000001FF" w:csb1="00000000"/>
+  </w:font>
+  <w:font w:name="Droid Sans">
+    <w:altName w:val="Times New Roman"/>
+    <w:charset w:val="00"/>
+    <w:family w:val="auto"/>
+    <w:pitch w:val="default"/>
+  </w:font>
+  <w:font w:name="Segoe UI">
+    <w:panose1 w:val="020B0502040204020203"/>
+    <w:charset w:val="00"/>
+    <w:family w:val="swiss"/>
+    <w:pitch w:val="variable"/>
+    <w:sig w:usb0="E4002EFF" w:usb1="C000E47F" w:usb2="00000009" w:usb3="00000000" w:csb0="000001FF" w:csb1="00000000"/>
+  </w:font>
+  <w:font w:name="Helvetica-Bold">
+    <w:altName w:val="Arial"/>
+    <w:panose1 w:val="00000000000000000000"/>
+    <w:charset w:val="00"/>
+    <w:family w:val="auto"/>
+    <w:notTrueType/>
+    <w:pitch w:val="default"/>
+    <w:sig w:usb0="00000003" w:usb1="00000000" w:usb2="00000000" w:usb3="00000000" w:csb0="00000001" w:csb1="00000000"/>
+  </w:font>
+  <w:font w:name="Calibri Light">
+    <w:panose1 w:val="020F0302020204030204"/>
+    <w:charset w:val="00"/>
+    <w:family w:val="swiss"/>
+    <w:pitch w:val="variable"/>
+    <w:sig w:usb0="E4002EFF" w:usb1="C000247B" w:usb2="00000009" w:usb3="00000000" w:csb0="000001FF" w:csb1="00000000"/>
+  </w:font>
+</w:fonts>
+</file>
+
+<file path=word/glossary/settings.xml><?xml version="1.0" encoding="utf-8"?>
+<w:settings xmlns:mc="http://schemas.openxmlformats.org/markup-compatibility/2006" xmlns:o="urn:schemas-microsoft-com:office:office" xmlns:r="http://schemas.openxmlformats.org/officeDocument/2006/relationships" xmlns:m="http://schemas.openxmlformats.org/officeDocument/2006/math" xmlns:v="urn:schemas-microsoft-com:vml" xmlns:w10="urn:schemas-microsoft-com:office:word" xmlns:w="http://schemas.openxmlformats.org/wordprocessingml/2006/main" xmlns:w14="http://schemas.microsoft.com/office/word/2010/wordml" xmlns:w15="http://schemas.microsoft.com/office/word/2012/wordml" xmlns:w16se="http://schemas.microsoft.com/office/word/2015/wordml/symex" xmlns:sl="http://schemas.openxmlformats.org/schemaLibrary/2006/main" mc:Ignorable="w14 w15 w16se">
+  <w:view w:val="normal"/>
+  <w:defaultTabStop w:val="708"/>
+  <w:hyphenationZone w:val="283"/>
+  <w:characterSpacingControl w:val="doNotCompress"/>
+  <w:compat>
+    <w:useFELayout/>
+    <w:compatSetting w:name="compatibilityMode" w:uri="http://schemas.microsoft.com/office/word" w:val="15"/>
+    <w:compatSetting w:name="overrideTableStyleFontSizeAndJustification" w:uri="http://schemas.microsoft.com/office/word" w:val="1"/>
+    <w:compatSetting w:name="enableOpenTypeFeatures" w:uri="http://schemas.microsoft.com/office/word" w:val="1"/>
+    <w:compatSetting w:name="doNotFlipMirrorIndents" w:uri="http://schemas.microsoft.com/office/word" w:val="1"/>
+    <w:compatSetting w:name="differentiateMultirowTableHeaders" w:uri="http://schemas.microsoft.com/office/word" w:val="1"/>
+  </w:compat>
+  <w:rsids>
+    <w:rsidRoot w:val="000F2DC9"/>
+    <w:rsid w:val="000F2DC9"/>
+    <w:rsid w:val="003601D5"/>
+  </w:rsids>
+  <m:mathPr>
+    <m:mathFont m:val="Cambria Math"/>
+    <m:brkBin m:val="before"/>
+    <m:brkBinSub m:val="--"/>
+    <m:smallFrac m:val="0"/>
+    <m:dispDef/>
+    <m:lMargin m:val="0"/>
+    <m:rMargin m:val="0"/>
+    <m:defJc m:val="centerGroup"/>
+    <m:wrapIndent m:val="1440"/>
+    <m:intLim m:val="subSup"/>
+    <m:naryLim m:val="undOvr"/>
+  </m:mathPr>
+  <w:themeFontLang w:val="it-IT"/>
+  <w:clrSchemeMapping w:bg1="light1" w:t1="dark1" w:bg2="light2" w:t2="dark2" w:accent1="accent1" w:accent2="accent2" w:accent3="accent3" w:accent4="accent4" w:accent5="accent5" w:accent6="accent6" w:hyperlink="hyperlink" w:followedHyperlink="followedHyperlink"/>
+  <w:decimalSymbol w:val=","/>
+  <w:listSeparator w:val=";"/>
+  <w15:chartTrackingRefBased/>
+</w:settings>
+</file>
+
+<file path=word/glossary/styles.xml><?xml version="1.0" encoding="utf-8"?>
+<w:styles xmlns:mc="http://schemas.openxmlformats.org/markup-compatibility/2006" xmlns:r="http://schemas.openxmlformats.org/officeDocument/2006/relationships" xmlns:w="http://schemas.openxmlformats.org/wordprocessingml/2006/main" xmlns:w14="http://schemas.microsoft.com/office/word/2010/wordml" xmlns:w15="http://schemas.microsoft.com/office/word/2012/wordml" xmlns:w16se="http://schemas.microsoft.com/office/word/2015/wordml/symex" mc:Ignorable="w14 w15 w16se">
+  <w:docDefaults>
+    <w:rPrDefault>
+      <w:rPr>
+        <w:rFonts w:asciiTheme="minorHAnsi" w:eastAsiaTheme="minorEastAsia" w:hAnsiTheme="minorHAnsi" w:cstheme="minorBidi"/>
+        <w:sz w:val="22"/>
+        <w:szCs w:val="22"/>
+        <w:lang w:val="it-IT" w:eastAsia="it-IT" w:bidi="ar-SA"/>
+      </w:rPr>
+    </w:rPrDefault>
+    <w:pPrDefault>
+      <w:pPr>
+        <w:spacing w:after="160" w:line="259" w:lineRule="auto"/>
+      </w:pPr>
+    </w:pPrDefault>
+  </w:docDefaults>
+  <w:latentStyles w:defLockedState="0" w:defUIPriority="99" w:defSemiHidden="0" w:defUnhideWhenUsed="0" w:defQFormat="0" w:count="371">
+    <w:lsdException w:name="Normal" w:uiPriority="0" w:qFormat="1"/>
+    <w:lsdException w:name="heading 1" w:uiPriority="9" w:qFormat="1"/>
+    <w:lsdException w:name="heading 2" w:semiHidden="1" w:uiPriority="9" w:unhideWhenUsed="1" w:qFormat="1"/>
+    <w:lsdException w:name="heading 3" w:semiHidden="1" w:uiPriority="9" w:unhideWhenUsed="1" w:qFormat="1"/>
+    <w:lsdException w:name="heading 4" w:semiHidden="1" w:uiPriority="9" w:unhideWhenUsed="1" w:qFormat="1"/>
+    <w:lsdException w:name="heading 5" w:semiHidden="1" w:uiPriority="9" w:unhideWhenUsed="1" w:qFormat="1"/>
+    <w:lsdException w:name="heading 6" w:semiHidden="1" w:uiPriority="9" w:unhideWhenUsed="1" w:qFormat="1"/>
+    <w:lsdException w:name="heading 7" w:semiHidden="1" w:uiPriority="9" w:unhideWhenUsed="1" w:qFormat="1"/>
+    <w:lsdException w:name="heading 8" w:semiHidden="1" w:uiPriority="9" w:unhideWhenUsed="1" w:qFormat="1"/>
+    <w:lsdException w:name="heading 9" w:semiHidden="1" w:uiPriority="9" w:unhideWhenUsed="1" w:qFormat="1"/>
+    <w:lsdException w:name="index 1" w:semiHidden="1" w:unhideWhenUsed="1"/>
+    <w:lsdException w:name="index 2" w:semiHidden="1" w:unhideWhenUsed="1"/>
+    <w:lsdException w:name="index 3" w:semiHidden="1" w:unhideWhenUsed="1"/>
+    <w:lsdException w:name="index 4" w:semiHidden="1" w:unhideWhenUsed="1"/>
+    <w:lsdException w:name="index 5" w:semiHidden="1" w:unhideWhenUsed="1"/>
+    <w:lsdException w:name="index 6" w:semiHidden="1" w:unhideWhenUsed="1"/>
+    <w:lsdException w:name="index 7" w:semiHidden="1" w:unhideWhenUsed="1"/>
+    <w:lsdException w:name="index 8" w:semiHidden="1" w:unhideWhenUsed="1"/>
+    <w:lsdException w:name="index 9" w:semiHidden="1" w:unhideWhenUsed="1"/>
+    <w:lsdException w:name="toc 1" w:semiHidden="1" w:uiPriority="39" w:unhideWhenUsed="1"/>
+    <w:lsdException w:name="toc 2" w:semiHidden="1" w:uiPriority="39" w:unhideWhenUsed="1"/>
+    <w:lsdException w:name="toc 3" w:semiHidden="1" w:uiPriority="39" w:unhideWhenUsed="1"/>
+    <w:lsdException w:name="toc 4" w:semiHidden="1" w:uiPriority="39" w:unhideWhenUsed="1"/>
+    <w:lsdException w:name="toc 5" w:semiHidden="1" w:uiPriority="39" w:unhideWhenUsed="1"/>
+    <w:lsdException w:name="toc 6" w:semiHidden="1" w:uiPriority="39" w:unhideWhenUsed="1"/>
+    <w:lsdException w:name="toc 7" w:semiHidden="1" w:uiPriority="39" w:unhideWhenUsed="1"/>
+    <w:lsdException w:name="toc 8" w:semiHidden="1" w:uiPriority="39" w:unhideWhenUsed="1"/>
+    <w:lsdException w:name="toc 9" w:semiHidden="1" w:uiPriority="39" w:unhideWhenUsed="1"/>
+    <w:lsdException w:name="Normal Indent" w:semiHidden="1" w:unhideWhenUsed="1"/>
+    <w:lsdException w:name="footnote text" w:semiHidden="1" w:unhideWhenUsed="1"/>
+    <w:lsdException w:name="annotation text" w:semiHidden="1" w:unhideWhenUsed="1"/>
+    <w:lsdException w:name="header" w:semiHidden="1" w:unhideWhenUsed="1"/>
+    <w:lsdException w:name="footer" w:semiHidden="1" w:unhideWhenUsed="1"/>
+    <w:lsdException w:name="index heading" w:semiHidden="1" w:unhideWhenUsed="1"/>
+    <w:lsdException w:name="caption" w:semiHidden="1" w:uiPriority="35" w:unhideWhenUsed="1" w:qFormat="1"/>
+    <w:lsdException w:name="table of figures" w:semiHidden="1" w:unhideWhenUsed="1"/>
+    <w:lsdException w:name="envelope address" w:semiHidden="1" w:unhideWhenUsed="1"/>
+    <w:lsdException w:name="envelope return" w:semiHidden="1" w:unhideWhenUsed="1"/>
+    <w:lsdException w:name="footnote reference" w:semiHidden="1" w:unhideWhenUsed="1"/>
+    <w:lsdException w:name="annotation reference" w:semiHidden="1" w:unhideWhenUsed="1"/>
+    <w:lsdException w:name="line number" w:semiHidden="1" w:unhideWhenUsed="1"/>
+    <w:lsdException w:name="page number" w:semiHidden="1" w:unhideWhenUsed="1"/>
+    <w:lsdException w:name="endnote reference" w:semiHidden="1" w:unhideWhenUsed="1"/>
+    <w:lsdException w:name="endnote text" w:semiHidden="1" w:unhideWhenUsed="1"/>
+    <w:lsdException w:name="table of authorities" w:semiHidden="1" w:unhideWhenUsed="1"/>
+    <w:lsdException w:name="macro" w:semiHidden="1" w:unhideWhenUsed="1"/>
+    <w:lsdException w:name="toa heading" w:semiHidden="1" w:unhideWhenUsed="1"/>
+    <w:lsdException w:name="List" w:semiHidden="1" w:unhideWhenUsed="1"/>
+    <w:lsdException w:name="List Bullet" w:semiHidden="1" w:unhideWhenUsed="1"/>
+    <w:lsdException w:name="List Number" w:semiHidden="1" w:unhideWhenUsed="1"/>
+    <w:lsdException w:name="List 2" w:semiHidden="1" w:unhideWhenUsed="1"/>
+    <w:lsdException w:name="List 3" w:semiHidden="1" w:unhideWhenUsed="1"/>
+    <w:lsdException w:name="List 4" w:semiHidden="1" w:unhideWhenUsed="1"/>
+    <w:lsdException w:name="List 5" w:semiHidden="1" w:unhideWhenUsed="1"/>
+    <w:lsdException w:name="List Bullet 2" w:semiHidden="1" w:unhideWhenUsed="1"/>
+    <w:lsdException w:name="List Bullet 3" w:semiHidden="1" w:unhideWhenUsed="1"/>
+    <w:lsdException w:name="List Bullet 4" w:semiHidden="1" w:unhideWhenUsed="1"/>
+    <w:lsdException w:name="List Bullet 5" w:semiHidden="1" w:unhideWhenUsed="1"/>
+    <w:lsdException w:name="List Number 2" w:semiHidden="1" w:unhideWhenUsed="1"/>
+    <w:lsdException w:name="List Number 3" w:semiHidden="1" w:unhideWhenUsed="1"/>
+    <w:lsdException w:name="List Number 4" w:semiHidden="1" w:unhideWhenUsed="1"/>
+    <w:lsdException w:name="List Number 5" w:semiHidden="1" w:unhideWhenUsed="1"/>
+    <w:lsdException w:name="Title" w:uiPriority="10" w:qFormat="1"/>
+    <w:lsdException w:name="Closing" w:semiHidden="1" w:unhideWhenUsed="1"/>
+    <w:lsdException w:name="Signature" w:semiHidden="1" w:unhideWhenUsed="1"/>
+    <w:lsdException w:name="Default Paragraph Font" w:semiHidden="1" w:uiPriority="1" w:unhideWhenUsed="1"/>
+    <w:lsdException w:name="Body Text" w:semiHidden="1" w:unhideWhenUsed="1"/>
+    <w:lsdException w:name="Body Text Indent" w:semiHidden="1" w:unhideWhenUsed="1"/>
+    <w:lsdException w:name="List Continue" w:semiHidden="1" w:unhideWhenUsed="1"/>
+    <w:lsdException w:name="List Continue 2" w:semiHidden="1" w:unhideWhenUsed="1"/>
+    <w:lsdException w:name="List Continue 3" w:semiHidden="1" w:unhideWhenUsed="1"/>
+    <w:lsdException w:name="List Continue 4" w:semiHidden="1" w:unhideWhenUsed="1"/>
+    <w:lsdException w:name="List Continue 5" w:semiHidden="1" w:unhideWhenUsed="1"/>
+    <w:lsdException w:name="Message Header" w:semiHidden="1" w:unhideWhenUsed="1"/>
+    <w:lsdException w:name="Subtitle" w:uiPriority="11" w:qFormat="1"/>
+    <w:lsdException w:name="Salutation" w:semiHidden="1" w:unhideWhenUsed="1"/>
+    <w:lsdException w:name="Date" w:semiHidden="1" w:unhideWhenUsed="1"/>
+    <w:lsdException w:name="Body Text First Indent" w:semiHidden="1" w:unhideWhenUsed="1"/>
+    <w:lsdException w:name="Body Text First Indent 2" w:semiHidden="1" w:unhideWhenUsed="1"/>
+    <w:lsdException w:name="Note Heading" w:semiHidden="1" w:unhideWhenUsed="1"/>
+    <w:lsdException w:name="Body Text 2" w:semiHidden="1" w:unhideWhenUsed="1"/>
+    <w:lsdException w:name="Body Text 3" w:semiHidden="1" w:unhideWhenUsed="1"/>
+    <w:lsdException w:name="Body Text Indent 2" w:semiHidden="1" w:unhideWhenUsed="1"/>
+    <w:lsdException w:name="Body Text Indent 3" w:semiHidden="1" w:unhideWhenUsed="1"/>
+    <w:lsdException w:name="Block Text" w:semiHidden="1" w:unhideWhenUsed="1"/>
+    <w:lsdException w:name="Hyperlink" w:semiHidden="1" w:unhideWhenUsed="1"/>
+    <w:lsdException w:name="FollowedHyperlink" w:semiHidden="1" w:unhideWhenUsed="1"/>
+    <w:lsdException w:name="Strong" w:uiPriority="22" w:qFormat="1"/>
+    <w:lsdException w:name="Emphasis" w:uiPriority="20" w:qFormat="1"/>
+    <w:lsdException w:name="Document Map" w:semiHidden="1" w:unhideWhenUsed="1"/>
+    <w:lsdException w:name="Plain Text" w:semiHidden="1" w:unhideWhenUsed="1"/>
+    <w:lsdException w:name="E-mail Signature" w:semiHidden="1" w:unhideWhenUsed="1"/>
+    <w:lsdException w:name="HTML Top of Form" w:semiHidden="1" w:unhideWhenUsed="1"/>
+    <w:lsdException w:name="HTML Bottom of Form" w:semiHidden="1" w:unhideWhenUsed="1"/>
+    <w:lsdException w:name="Normal (Web)" w:semiHidden="1" w:unhideWhenUsed="1"/>
+    <w:lsdException w:name="HTML Acronym" w:semiHidden="1" w:unhideWhenUsed="1"/>
+    <w:lsdException w:name="HTML Address" w:semiHidden="1" w:unhideWhenUsed="1"/>
+    <w:lsdException w:name="HTML Cite" w:semiHidden="1" w:unhideWhenUsed="1"/>
+    <w:lsdException w:name="HTML Code" w:semiHidden="1" w:unhideWhenUsed="1"/>
+    <w:lsdException w:name="HTML Definition" w:semiHidden="1" w:unhideWhenUsed="1"/>
+    <w:lsdException w:name="HTML Keyboard" w:semiHidden="1" w:unhideWhenUsed="1"/>
+    <w:lsdException w:name="HTML Preformatted" w:semiHidden="1" w:unhideWhenUsed="1"/>
+    <w:lsdException w:name="HTML Sample" w:semiHidden="1" w:unhideWhenUsed="1"/>
+    <w:lsdException w:name="HTML Typewriter" w:semiHidden="1" w:unhideWhenUsed="1"/>
+    <w:lsdException w:name="HTML Variable" w:semiHidden="1" w:unhideWhenUsed="1"/>
+    <w:lsdException w:name="Normal Table" w:semiHidden="1" w:unhideWhenUsed="1"/>
+    <w:lsdException w:name="annotation subject" w:semiHidden="1" w:unhideWhenUsed="1"/>
+    <w:lsdException w:name="No List" w:semiHidden="1" w:unhideWhenUsed="1"/>
+    <w:lsdException w:name="Outline List 1" w:semiHidden="1" w:unhideWhenUsed="1"/>
+    <w:lsdException w:name="Outline List 2" w:semiHidden="1" w:unhideWhenUsed="1"/>
+    <w:lsdException w:name="Outline List 3" w:semiHidden="1" w:unhideWhenUsed="1"/>
+    <w:lsdException w:name="Table Simple 1" w:semiHidden="1" w:unhideWhenUsed="1"/>
+    <w:lsdException w:name="Table Simple 2" w:semiHidden="1" w:unhideWhenUsed="1"/>
+    <w:lsdException w:name="Table Simple 3" w:semiHidden="1" w:unhideWhenUsed="1"/>
+    <w:lsdException w:name="Table Classic 1" w:semiHidden="1" w:unhideWhenUsed="1"/>
+    <w:lsdException w:name="Table Classic 2" w:semiHidden="1" w:unhideWhenUsed="1"/>
+    <w:lsdException w:name="Table Classic 3" w:semiHidden="1" w:unhideWhenUsed="1"/>
+    <w:lsdException w:name="Table Classic 4" w:semiHidden="1" w:unhideWhenUsed="1"/>
+    <w:lsdException w:name="Table Colorful 1" w:semiHidden="1" w:unhideWhenUsed="1"/>
+    <w:lsdException w:name="Table Colorful 2" w:semiHidden="1" w:unhideWhenUsed="1"/>
+    <w:lsdException w:name="Table Colorful 3" w:semiHidden="1" w:unhideWhenUsed="1"/>
+    <w:lsdException w:name="Table Columns 1" w:semiHidden="1" w:unhideWhenUsed="1"/>
+    <w:lsdException w:name="Table Columns 2" w:semiHidden="1" w:unhideWhenUsed="1"/>
+    <w:lsdException w:name="Table Columns 3" w:semiHidden="1" w:unhideWhenUsed="1"/>
+    <w:lsdException w:name="Table Columns 4" w:semiHidden="1" w:unhideWhenUsed="1"/>
+    <w:lsdException w:name="Table Columns 5" w:semiHidden="1" w:unhideWhenUsed="1"/>
+    <w:lsdException w:name="Table Grid 1" w:semiHidden="1" w:unhideWhenUsed="1"/>
+    <w:lsdException w:name="Table Grid 2" w:semiHidden="1" w:unhideWhenUsed="1"/>
+    <w:lsdException w:name="Table Grid 3" w:semiHidden="1" w:unhideWhenUsed="1"/>
+    <w:lsdException w:name="Table Grid 4" w:semiHidden="1" w:unhideWhenUsed="1"/>
+    <w:lsdException w:name="Table Grid 5" w:semiHidden="1" w:unhideWhenUsed="1"/>
+    <w:lsdException w:name="Table Grid 6" w:semiHidden="1" w:unhideWhenUsed="1"/>
+    <w:lsdException w:name="Table Grid 7" w:semiHidden="1" w:unhideWhenUsed="1"/>
+    <w:lsdException w:name="Table Grid 8" w:semiHidden="1" w:unhideWhenUsed="1"/>
+    <w:lsdException w:name="Table List 1" w:semiHidden="1" w:unhideWhenUsed="1"/>
+    <w:lsdException w:name="Table List 2" w:semiHidden="1" w:unhideWhenUsed="1"/>
+    <w:lsdException w:name="Table List 3" w:semiHidden="1" w:unhideWhenUsed="1"/>
+    <w:lsdException w:name="Table List 4" w:semiHidden="1" w:unhideWhenUsed="1"/>
+    <w:lsdException w:name="Table List 5" w:semiHidden="1" w:unhideWhenUsed="1"/>
+    <w:lsdException w:name="Table List 6" w:semiHidden="1" w:unhideWhenUsed="1"/>
+    <w:lsdException w:name="Table List 7" w:semiHidden="1" w:unhideWhenUsed="1"/>
+    <w:lsdException w:name="Table List 8" w:semiHidden="1" w:unhideWhenUsed="1"/>
+    <w:lsdException w:name="Table 3D effects 1" w:semiHidden="1" w:unhideWhenUsed="1"/>
+    <w:lsdException w:name="Table 3D effects 2" w:semiHidden="1" w:unhideWhenUsed="1"/>
+    <w:lsdException w:name="Table 3D effects 3" w:semiHidden="1" w:unhideWhenUsed="1"/>
+    <w:lsdException w:name="Table Contemporary" w:semiHidden="1" w:unhideWhenUsed="1"/>
+    <w:lsdException w:name="Table Elegant" w:semiHidden="1" w:unhideWhenUsed="1"/>
+    <w:lsdException w:name="Table Professional" w:semiHidden="1" w:unhideWhenUsed="1"/>
+    <w:lsdException w:name="Table Subtle 1" w:semiHidden="1" w:unhideWhenUsed="1"/>
+    <w:lsdException w:name="Table Subtle 2" w:semiHidden="1" w:unhideWhenUsed="1"/>
+    <w:lsdException w:name="Table Web 1" w:semiHidden="1" w:unhideWhenUsed="1"/>
+    <w:lsdException w:name="Table Web 2" w:semiHidden="1" w:unhideWhenUsed="1"/>
+    <w:lsdException w:name="Table Web 3" w:semiHidden="1" w:unhideWhenUsed="1"/>
+    <w:lsdException w:name="Balloon Text" w:semiHidden="1" w:unhideWhenUsed="1"/>
+    <w:lsdException w:name="Table Grid" w:uiPriority="39"/>
+    <w:lsdException w:name="Table Theme" w:semiHidden="1" w:unhideWhenUsed="1"/>
+    <w:lsdException w:name="Placeholder Text" w:semiHidden="1"/>
+    <w:lsdException w:name="No Spacing" w:uiPriority="1" w:qFormat="1"/>
+    <w:lsdException w:name="Light Shading" w:uiPriority="60"/>
+    <w:lsdException w:name="Light List" w:uiPriority="61"/>
+    <w:lsdException w:name="Light Grid" w:uiPriority="62"/>
+    <w:lsdException w:name="Medium Shading 1" w:uiPriority="63"/>
+    <w:lsdException w:name="Medium Shading 2" w:uiPriority="64"/>
+    <w:lsdException w:name="Medium List 1" w:uiPriority="65"/>
+    <w:lsdException w:name="Medium List 2" w:uiPriority="66"/>
+    <w:lsdException w:name="Medium Grid 1" w:uiPriority="67"/>
+    <w:lsdException w:name="Medium Grid 2" w:uiPriority="68"/>
+    <w:lsdException w:name="Medium Grid 3" w:uiPriority="69"/>
+    <w:lsdException w:name="Dark List" w:uiPriority="70"/>
+    <w:lsdException w:name="Colorful Shading" w:uiPriority="71"/>
+    <w:lsdException w:name="Colorful List" w:uiPriority="72"/>
+    <w:lsdException w:name="Colorful Grid" w:uiPriority="73"/>
+    <w:lsdException w:name="Light Shading Accent 1" w:uiPriority="60"/>
+    <w:lsdException w:name="Light List Accent 1" w:uiPriority="61"/>
+    <w:lsdException w:name="Light Grid Accent 1" w:uiPriority="62"/>
+    <w:lsdException w:name="Medium Shading 1 Accent 1" w:uiPriority="63"/>
+    <w:lsdException w:name="Medium Shading 2 Accent 1" w:uiPriority="64"/>
+    <w:lsdException w:name="Medium List 1 Accent 1" w:uiPriority="65"/>
+    <w:lsdException w:name="Revision" w:semiHidden="1"/>
+    <w:lsdException w:name="List Paragraph" w:uiPriority="34" w:qFormat="1"/>
+    <w:lsdException w:name="Quote" w:uiPriority="29" w:qFormat="1"/>
+    <w:lsdException w:name="Intense Quote" w:uiPriority="30" w:qFormat="1"/>
+    <w:lsdException w:name="Medium List 2 Accent 1" w:uiPriority="66"/>
+    <w:lsdException w:name="Medium Grid 1 Accent 1" w:uiPriority="67"/>
+    <w:lsdException w:name="Medium Grid 2 Accent 1" w:uiPriority="68"/>
+    <w:lsdException w:name="Medium Grid 3 Accent 1" w:uiPriority="69"/>
+    <w:lsdException w:name="Dark List Accent 1" w:uiPriority="70"/>
+    <w:lsdException w:name="Colorful Shading Accent 1" w:uiPriority="71"/>
+    <w:lsdException w:name="Colorful List Accent 1" w:uiPriority="72"/>
+    <w:lsdException w:name="Colorful Grid Accent 1" w:uiPriority="73"/>
+    <w:lsdException w:name="Light Shading Accent 2" w:uiPriority="60"/>
+    <w:lsdException w:name="Light List Accent 2" w:uiPriority="61"/>
+    <w:lsdException w:name="Light Grid Accent 2" w:uiPriority="62"/>
+    <w:lsdException w:name="Medium Shading 1 Accent 2" w:uiPriority="63"/>
+    <w:lsdException w:name="Medium Shading 2 Accent 2" w:uiPriority="64"/>
+    <w:lsdException w:name="Medium List 1 Accent 2" w:uiPriority="65"/>
+    <w:lsdException w:name="Medium List 2 Accent 2" w:uiPriority="66"/>
+    <w:lsdException w:name="Medium Grid 1 Accent 2" w:uiPriority="67"/>
+    <w:lsdException w:name="Medium Grid 2 Accent 2" w:uiPriority="68"/>
+    <w:lsdException w:name="Medium Grid 3 Accent 2" w:uiPriority="69"/>
+    <w:lsdException w:name="Dark List Accent 2" w:uiPriority="70"/>
+    <w:lsdException w:name="Colorful Shading Accent 2" w:uiPriority="71"/>
+    <w:lsdException w:name="Colorful List Accent 2" w:uiPriority="72"/>
+    <w:lsdException w:name="Colorful Grid Accent 2" w:uiPriority="73"/>
+    <w:lsdException w:name="Light Shading Accent 3" w:uiPriority="60"/>
+    <w:lsdException w:name="Light List Accent 3" w:uiPriority="61"/>
+    <w:lsdException w:name="Light Grid Accent 3" w:uiPriority="62"/>
+    <w:lsdException w:name="Medium Shading 1 Accent 3" w:uiPriority="63"/>
+    <w:lsdException w:name="Medium Shading 2 Accent 3" w:uiPriority="64"/>
+    <w:lsdException w:name="Medium List 1 Accent 3" w:uiPriority="65"/>
+    <w:lsdException w:name="Medium List 2 Accent 3" w:uiPriority="66"/>
+    <w:lsdException w:name="Medium Grid 1 Accent 3" w:uiPriority="67"/>
+    <w:lsdException w:name="Medium Grid 2 Accent 3" w:uiPriority="68"/>
+    <w:lsdException w:name="Medium Grid 3 Accent 3" w:uiPriority="69"/>
+    <w:lsdException w:name="Dark List Accent 3" w:uiPriority="70"/>
+    <w:lsdException w:name="Colorful Shading Accent 3" w:uiPriority="71"/>
+    <w:lsdException w:name="Colorful List Accent 3" w:uiPriority="72"/>
+    <w:lsdException w:name="Colorful Grid Accent 3" w:uiPriority="73"/>
+    <w:lsdException w:name="Light Shading Accent 4" w:uiPriority="60"/>
+    <w:lsdException w:name="Light List Accent 4" w:uiPriority="61"/>
+    <w:lsdException w:name="Light Grid Accent 4" w:uiPriority="62"/>
+    <w:lsdException w:name="Medium Shading 1 Accent 4" w:uiPriority="63"/>
+    <w:lsdException w:name="Medium Shading 2 Accent 4" w:uiPriority="64"/>
+    <w:lsdException w:name="Medium List 1 Accent 4" w:uiPriority="65"/>
+    <w:lsdException w:name="Medium List 2 Accent 4" w:uiPriority="66"/>
+    <w:lsdException w:name="Medium Grid 1 Accent 4" w:uiPriority="67"/>
+    <w:lsdException w:name="Medium Grid 2 Accent 4" w:uiPriority="68"/>
+    <w:lsdException w:name="Medium Grid 3 Accent 4" w:uiPriority="69"/>
+    <w:lsdException w:name="Dark List Accent 4" w:uiPriority="70"/>
+    <w:lsdException w:name="Colorful Shading Accent 4" w:uiPriority="71"/>
+    <w:lsdException w:name="Colorful List Accent 4" w:uiPriority="72"/>
+    <w:lsdException w:name="Colorful Grid Accent 4" w:uiPriority="73"/>
+    <w:lsdException w:name="Light Shading Accent 5" w:uiPriority="60"/>
+    <w:lsdException w:name="Light List Accent 5" w:uiPriority="61"/>
+    <w:lsdException w:name="Light Grid Accent 5" w:uiPriority="62"/>
+    <w:lsdException w:name="Medium Shading 1 Accent 5" w:uiPriority="63"/>
+    <w:lsdException w:name="Medium Shading 2 Accent 5" w:uiPriority="64"/>
+    <w:lsdException w:name="Medium List 1 Accent 5" w:uiPriority="65"/>
+    <w:lsdException w:name="Medium List 2 Accent 5" w:uiPriority="66"/>
+    <w:lsdException w:name="Medium Grid 1 Accent 5" w:uiPriority="67"/>
+    <w:lsdException w:name="Medium Grid 2 Accent 5" w:uiPriority="68"/>
+    <w:lsdException w:name="Medium Grid 3 Accent 5" w:uiPriority="69"/>
+    <w:lsdException w:name="Dark List Accent 5" w:uiPriority="70"/>
+    <w:lsdException w:name="Colorful Shading Accent 5" w:uiPriority="71"/>
+    <w:lsdException w:name="Colorful List Accent 5" w:uiPriority="72"/>
+    <w:lsdException w:name="Colorful Grid Accent 5" w:uiPriority="73"/>
+    <w:lsdException w:name="Light Shading Accent 6" w:uiPriority="60"/>
+    <w:lsdException w:name="Light List Accent 6" w:uiPriority="61"/>
+    <w:lsdException w:name="Light Grid Accent 6" w:uiPriority="62"/>
+    <w:lsdException w:name="Medium Shading 1 Accent 6" w:uiPriority="63"/>
+    <w:lsdException w:name="Medium Shading 2 Accent 6" w:uiPriority="64"/>
+    <w:lsdException w:name="Medium List 1 Accent 6" w:uiPriority="65"/>
+    <w:lsdException w:name="Medium List 2 Accent 6" w:uiPriority="66"/>
+    <w:lsdException w:name="Medium Grid 1 Accent 6" w:uiPriority="67"/>
+    <w:lsdException w:name="Medium Grid 2 Accent 6" w:uiPriority="68"/>
+    <w:lsdException w:name="Medium Grid 3 Accent 6" w:uiPriority="69"/>
+    <w:lsdException w:name="Dark List Accent 6" w:uiPriority="70"/>
+    <w:lsdException w:name="Colorful Shading Accent 6" w:uiPriority="71"/>
+    <w:lsdException w:name="Colorful List Accent 6" w:uiPriority="72"/>
+    <w:lsdException w:name="Colorful Grid Accent 6" w:uiPriority="73"/>
+    <w:lsdException w:name="Subtle Emphasis" w:uiPriority="19" w:qFormat="1"/>
+    <w:lsdException w:name="Intense Emphasis" w:uiPriority="21" w:qFormat="1"/>
+    <w:lsdException w:name="Subtle Reference" w:uiPriority="31" w:qFormat="1"/>
+    <w:lsdException w:name="Intense Reference" w:uiPriority="32" w:qFormat="1"/>
+    <w:lsdException w:name="Book Title" w:uiPriority="33" w:qFormat="1"/>
+    <w:lsdException w:name="Bibliography" w:semiHidden="1" w:uiPriority="37" w:unhideWhenUsed="1"/>
+    <w:lsdException w:name="TOC Heading" w:semiHidden="1" w:uiPriority="39" w:unhideWhenUsed="1" w:qFormat="1"/>
+    <w:lsdException w:name="Plain Table 1" w:uiPriority="41"/>
+    <w:lsdException w:name="Plain Table 2" w:uiPriority="42"/>
+    <w:lsdException w:name="Plain Table 3" w:uiPriority="43"/>
+    <w:lsdException w:name="Plain Table 4" w:uiPriority="44"/>
+    <w:lsdException w:name="Plain Table 5" w:uiPriority="45"/>
+    <w:lsdException w:name="Grid Table Light" w:uiPriority="40"/>
+    <w:lsdException w:name="Grid Table 1 Light" w:uiPriority="46"/>
+    <w:lsdException w:name="Grid Table 2" w:uiPriority="47"/>
+    <w:lsdException w:name="Grid Table 3" w:uiPriority="48"/>
+    <w:lsdException w:name="Grid Table 4" w:uiPriority="49"/>
+    <w:lsdException w:name="Grid Table 5 Dark" w:uiPriority="50"/>
+    <w:lsdException w:name="Grid Table 6 Colorful" w:uiPriority="51"/>
+    <w:lsdException w:name="Grid Table 7 Colorful" w:uiPriority="52"/>
+    <w:lsdException w:name="Grid Table 1 Light Accent 1" w:uiPriority="46"/>
+    <w:lsdException w:name="Grid Table 2 Accent 1" w:uiPriority="47"/>
+    <w:lsdException w:name="Grid Table 3 Accent 1" w:uiPriority="48"/>
+    <w:lsdException w:name="Grid Table 4 Accent 1" w:uiPriority="49"/>
+    <w:lsdException w:name="Grid Table 5 Dark Accent 1" w:uiPriority="50"/>
+    <w:lsdException w:name="Grid Table 6 Colorful Accent 1" w:uiPriority="51"/>
+    <w:lsdException w:name="Grid Table 7 Colorful Accent 1" w:uiPriority="52"/>
+    <w:lsdException w:name="Grid Table 1 Light Accent 2" w:uiPriority="46"/>
+    <w:lsdException w:name="Grid Table 2 Accent 2" w:uiPriority="47"/>
+    <w:lsdException w:name="Grid Table 3 Accent 2" w:uiPriority="48"/>
+    <w:lsdException w:name="Grid Table 4 Accent 2" w:uiPriority="49"/>
+    <w:lsdException w:name="Grid Table 5 Dark Accent 2" w:uiPriority="50"/>
+    <w:lsdException w:name="Grid Table 6 Colorful Accent 2" w:uiPriority="51"/>
+    <w:lsdException w:name="Grid Table 7 Colorful Accent 2" w:uiPriority="52"/>
+    <w:lsdException w:name="Grid Table 1 Light Accent 3" w:uiPriority="46"/>
+    <w:lsdException w:name="Grid Table 2 Accent 3" w:uiPriority="47"/>
+    <w:lsdException w:name="Grid Table 3 Accent 3" w:uiPriority="48"/>
+    <w:lsdException w:name="Grid Table 4 Accent 3" w:uiPriority="49"/>
+    <w:lsdException w:name="Grid Table 5 Dark Accent 3" w:uiPriority="50"/>
+    <w:lsdException w:name="Grid Table 6 Colorful Accent 3" w:uiPriority="51"/>
+    <w:lsdException w:name="Grid Table 7 Colorful Accent 3" w:uiPriority="52"/>
+    <w:lsdException w:name="Grid Table 1 Light Accent 4" w:uiPriority="46"/>
+    <w:lsdException w:name="Grid Table 2 Accent 4" w:uiPriority="47"/>
+    <w:lsdException w:name="Grid Table 3 Accent 4" w:uiPriority="48"/>
+    <w:lsdException w:name="Grid Table 4 Accent 4" w:uiPriority="49"/>
+    <w:lsdException w:name="Grid Table 5 Dark Accent 4" w:uiPriority="50"/>
+    <w:lsdException w:name="Grid Table 6 Colorful Accent 4" w:uiPriority="51"/>
+    <w:lsdException w:name="Grid Table 7 Colorful Accent 4" w:uiPriority="52"/>
+    <w:lsdException w:name="Grid Table 1 Light Accent 5" w:uiPriority="46"/>
+    <w:lsdException w:name="Grid Table 2 Accent 5" w:uiPriority="47"/>
+    <w:lsdException w:name="Grid Table 3 Accent 5" w:uiPriority="48"/>
+    <w:lsdException w:name="Grid Table 4 Accent 5" w:uiPriority="49"/>
+    <w:lsdException w:name="Grid Table 5 Dark Accent 5" w:uiPriority="50"/>
+    <w:lsdException w:name="Grid Table 6 Colorful Accent 5" w:uiPriority="51"/>
+    <w:lsdException w:name="Grid Table 7 Colorful Accent 5" w:uiPriority="52"/>
+    <w:lsdException w:name="Grid Table 1 Light Accent 6" w:uiPriority="46"/>
+    <w:lsdException w:name="Grid Table 2 Accent 6" w:uiPriority="47"/>
+    <w:lsdException w:name="Grid Table 3 Accent 6" w:uiPriority="48"/>
+    <w:lsdException w:name="Grid Table 4 Accent 6" w:uiPriority="49"/>
+    <w:lsdException w:name="Grid Table 5 Dark Accent 6" w:uiPriority="50"/>
+    <w:lsdException w:name="Grid Table 6 Colorful Accent 6" w:uiPriority="51"/>
+    <w:lsdException w:name="Grid Table 7 Colorful Accent 6" w:uiPriority="52"/>
+    <w:lsdException w:name="List Table 1 Light" w:uiPriority="46"/>
+    <w:lsdException w:name="List Table 2" w:uiPriority="47"/>
+    <w:lsdException w:name="List Table 3" w:uiPriority="48"/>
+    <w:lsdException w:name="List Table 4" w:uiPriority="49"/>
+    <w:lsdException w:name="List Table 5 Dark" w:uiPriority="50"/>
+    <w:lsdException w:name="List Table 6 Colorful" w:uiPriority="51"/>
+    <w:lsdException w:name="List Table 7 Colorful" w:uiPriority="52"/>
+    <w:lsdException w:name="List Table 1 Light Accent 1" w:uiPriority="46"/>
+    <w:lsdException w:name="List Table 2 Accent 1" w:uiPriority="47"/>
+    <w:lsdException w:name="List Table 3 Accent 1" w:uiPriority="48"/>
+    <w:lsdException w:name="List Table 4 Accent 1" w:uiPriority="49"/>
+    <w:lsdException w:name="List Table 5 Dark Accent 1" w:uiPriority="50"/>
+    <w:lsdException w:name="List Table 6 Colorful Accent 1" w:uiPriority="51"/>
+    <w:lsdException w:name="List Table 7 Colorful Accent 1" w:uiPriority="52"/>
+    <w:lsdException w:name="List Table 1 Light Accent 2" w:uiPriority="46"/>
+    <w:lsdException w:name="List Table 2 Accent 2" w:uiPriority="47"/>
+    <w:lsdException w:name="List Table 3 Accent 2" w:uiPriority="48"/>
+    <w:lsdException w:name="List Table 4 Accent 2" w:uiPriority="49"/>
+    <w:lsdException w:name="List Table 5 Dark Accent 2" w:uiPriority="50"/>
+    <w:lsdException w:name="List Table 6 Colorful Accent 2" w:uiPriority="51"/>
+    <w:lsdException w:name="List Table 7 Colorful Accent 2" w:uiPriority="52"/>
+    <w:lsdException w:name="List Table 1 Light Accent 3" w:uiPriority="46"/>
+    <w:lsdException w:name="List Table 2 Accent 3" w:uiPriority="47"/>
+    <w:lsdException w:name="List Table 3 Accent 3" w:uiPriority="48"/>
+    <w:lsdException w:name="List Table 4 Accent 3" w:uiPriority="49"/>
+    <w:lsdException w:name="List Table 5 Dark Accent 3" w:uiPriority="50"/>
+    <w:lsdException w:name="List Table 6 Colorful Accent 3" w:uiPriority="51"/>
+    <w:lsdException w:name="List Table 7 Colorful Accent 3" w:uiPriority="52"/>
+    <w:lsdException w:name="List Table 1 Light Accent 4" w:uiPriority="46"/>
+    <w:lsdException w:name="List Table 2 Accent 4" w:uiPriority="47"/>
+    <w:lsdException w:name="List Table 3 Accent 4" w:uiPriority="48"/>
+    <w:lsdException w:name="List Table 4 Accent 4" w:uiPriority="49"/>
+    <w:lsdException w:name="List Table 5 Dark Accent 4" w:uiPriority="50"/>
+    <w:lsdException w:name="List Table 6 Colorful Accent 4" w:uiPriority="51"/>
+    <w:lsdException w:name="List Table 7 Colorful Accent 4" w:uiPriority="52"/>
+    <w:lsdException w:name="List Table 1 Light Accent 5" w:uiPriority="46"/>
+    <w:lsdException w:name="List Table 2 Accent 5" w:uiPriority="47"/>
+    <w:lsdException w:name="List Table 3 Accent 5" w:uiPriority="48"/>
+    <w:lsdException w:name="List Table 4 Accent 5" w:uiPriority="49"/>
+    <w:lsdException w:name="List Table 5 Dark Accent 5" w:uiPriority="50"/>
+    <w:lsdException w:name="List Table 6 Colorful Accent 5" w:uiPriority="51"/>
+    <w:lsdException w:name="List Table 7 Colorful Accent 5" w:uiPriority="52"/>
+    <w:lsdException w:name="List Table 1 Light Accent 6" w:uiPriority="46"/>
+    <w:lsdException w:name="List Table 2 Accent 6" w:uiPriority="47"/>
+    <w:lsdException w:name="List Table 3 Accent 6" w:uiPriority="48"/>
+    <w:lsdException w:name="List Table 4 Accent 6" w:uiPriority="49"/>
+    <w:lsdException w:name="List Table 5 Dark Accent 6" w:uiPriority="50"/>
+    <w:lsdException w:name="List Table 6 Colorful Accent 6" w:uiPriority="51"/>
+    <w:lsdException w:name="List Table 7 Colorful Accent 6" w:uiPriority="52"/>
+  </w:latentStyles>
+  <w:style w:type="paragraph" w:default="1" w:styleId="Normale">
+    <w:name w:val="Normal"/>
+    <w:qFormat/>
+  </w:style>
+  <w:style w:type="character" w:default="1" w:styleId="Carpredefinitoparagrafo">
+    <w:name w:val="Default Paragraph Font"/>
+    <w:uiPriority w:val="1"/>
+    <w:semiHidden/>
+    <w:unhideWhenUsed/>
+  </w:style>
+  <w:style w:type="table" w:default="1" w:styleId="Tabellanormale">
+    <w:name w:val="Normal Table"/>
+    <w:uiPriority w:val="99"/>
+    <w:semiHidden/>
+    <w:unhideWhenUsed/>
+    <w:tblPr>
+      <w:tblInd w:w="0" w:type="dxa"/>
+      <w:tblCellMar>
+        <w:top w:w="0" w:type="dxa"/>
+        <w:left w:w="108" w:type="dxa"/>
+        <w:bottom w:w="0" w:type="dxa"/>
+        <w:right w:w="108" w:type="dxa"/>
+      </w:tblCellMar>
+    </w:tblPr>
+  </w:style>
+  <w:style w:type="numbering" w:default="1" w:styleId="Nessunelenco">
+    <w:name w:val="No List"/>
+    <w:uiPriority w:val="99"/>
+    <w:semiHidden/>
+    <w:unhideWhenUsed/>
+  </w:style>
+  <w:style w:type="character" w:styleId="Testosegnaposto">
+    <w:name w:val="Placeholder Text"/>
+    <w:basedOn w:val="Carpredefinitoparagrafo"/>
+    <w:uiPriority w:val="99"/>
+    <w:semiHidden/>
+    <w:rsid w:val="000F2DC9"/>
+    <w:rPr>
+      <w:color w:val="808080"/>
+    </w:rPr>
+  </w:style>
+</w:styles>
+</file>
+
+<file path=word/glossary/webSettings.xml><?xml version="1.0" encoding="utf-8"?>
+<w:webSettings xmlns:mc="http://schemas.openxmlformats.org/markup-compatibility/2006" xmlns:r="http://schemas.openxmlformats.org/officeDocument/2006/relationships" xmlns:w="http://schemas.openxmlformats.org/wordprocessingml/2006/main" xmlns:w14="http://schemas.microsoft.com/office/word/2010/wordml" xmlns:w15="http://schemas.microsoft.com/office/word/2012/wordml" xmlns:w16se="http://schemas.microsoft.com/office/word/2015/wordml/symex" mc:Ignorable="w14 w15 w16se">
+  <w:optimizeForBrowser/>
+  <w:allowPNG/>
+</w:webSettings>
+</file>
+
 <file path=word/theme/theme1.xml><?xml version="1.0" encoding="utf-8"?>
 <a:theme xmlns:a="http://schemas.openxmlformats.org/drawingml/2006/main" name="Red Business Set">
   <a:themeElements>
@@ -47749,19 +48557,6 @@
 </file>
 
 <file path=customXml/item3.xml><?xml version="1.0" encoding="utf-8"?>
-<?mso-contentType ?>
-<FormTemplates xmlns="http://schemas.microsoft.com/sharepoint/v3/contenttype/forms">
-  <Display>DocumentLibraryForm</Display>
-  <Edit>DocumentLibraryForm</Edit>
-  <New>DocumentLibraryForm</New>
-</FormTemplates>
-</file>
-
-<file path=customXml/item4.xml><?xml version="1.0" encoding="utf-8"?>
-<b:Sources xmlns:b="http://schemas.openxmlformats.org/officeDocument/2006/bibliography" SelectedStyle="\apasixtheditionofficeonline.xsl" StyleName="APA" Version="6"/>
-</file>
-
-<file path=customXml/item5.xml><?xml version="1.0" encoding="utf-8"?>
 <ct:contentTypeSchema xmlns:ct="http://schemas.microsoft.com/office/2006/metadata/contentType" xmlns:ma="http://schemas.microsoft.com/office/2006/metadata/properties/metaAttributes" ct:_="" ma:_="" ma:contentTypeName="Documento" ma:contentTypeID="0x010100840053E01BAC1847A33C5CEC6AC3E775" ma:contentTypeVersion="6" ma:contentTypeDescription="Creare un nuovo documento." ma:contentTypeScope="" ma:versionID="57b0dcc9f6eb1763dd72ab6fe9c9e81e">
   <xsd:schema xmlns:xsd="http://www.w3.org/2001/XMLSchema" xmlns:xs="http://www.w3.org/2001/XMLSchema" xmlns:p="http://schemas.microsoft.com/office/2006/metadata/properties" xmlns:ns2="74079e45-7f65-4138-97dc-157eadf0f424" targetNamespace="http://schemas.microsoft.com/office/2006/metadata/properties" ma:root="true" ma:fieldsID="873e157d534e492989b59cf24606d719" ns2:_="">
     <xsd:import namespace="74079e45-7f65-4138-97dc-157eadf0f424"/>
@@ -47919,6 +48714,19 @@
 </ct:contentTypeSchema>
 </file>
 
+<file path=customXml/item4.xml><?xml version="1.0" encoding="utf-8"?>
+<?mso-contentType ?>
+<FormTemplates xmlns="http://schemas.microsoft.com/sharepoint/v3/contenttype/forms">
+  <Display>DocumentLibraryForm</Display>
+  <Edit>DocumentLibraryForm</Edit>
+  <New>DocumentLibraryForm</New>
+</FormTemplates>
+</file>
+
+<file path=customXml/item5.xml><?xml version="1.0" encoding="utf-8"?>
+<b:Sources xmlns:b="http://schemas.openxmlformats.org/officeDocument/2006/bibliography" SelectedStyle="\apasixtheditionofficeonline.xsl" StyleName="APA" Version="6"/>
+</file>
+
 <file path=customXml/itemProps1.xml><?xml version="1.0" encoding="utf-8"?>
 <ds:datastoreItem xmlns:ds="http://schemas.openxmlformats.org/officeDocument/2006/customXml" ds:itemID="{55AF091B-3C7A-41E3-B477-F2FDAA23CFDA}">
   <ds:schemaRefs>
@@ -47937,22 +48745,6 @@
 </file>
 
 <file path=customXml/itemProps3.xml><?xml version="1.0" encoding="utf-8"?>
-<ds:datastoreItem xmlns:ds="http://schemas.openxmlformats.org/officeDocument/2006/customXml" ds:itemID="{08640AF7-34B6-48E9-8C2A-C480C5D3D602}">
-  <ds:schemaRefs>
-    <ds:schemaRef ds:uri="http://schemas.microsoft.com/sharepoint/v3/contenttype/forms"/>
-  </ds:schemaRefs>
-</ds:datastoreItem>
-</file>
-
-<file path=customXml/itemProps4.xml><?xml version="1.0" encoding="utf-8"?>
-<ds:datastoreItem xmlns:ds="http://schemas.openxmlformats.org/officeDocument/2006/customXml" ds:itemID="{106745A0-09F1-4AA9-AFF0-06A09A42E428}">
-  <ds:schemaRefs>
-    <ds:schemaRef ds:uri="http://schemas.openxmlformats.org/officeDocument/2006/bibliography"/>
-  </ds:schemaRefs>
-</ds:datastoreItem>
-</file>
-
-<file path=customXml/itemProps5.xml><?xml version="1.0" encoding="utf-8"?>
 <ds:datastoreItem xmlns:ds="http://schemas.openxmlformats.org/officeDocument/2006/customXml" ds:itemID="{DEF1F08F-7FAD-494A-A181-358746C6C4FA}">
   <ds:schemaRefs>
     <ds:schemaRef ds:uri="http://schemas.microsoft.com/office/2006/metadata/contentType"/>
@@ -47968,4 +48760,20 @@
     <ds:schemaRef ds:uri="http://schemas.microsoft.com/internal/obd"/>
   </ds:schemaRefs>
 </ds:datastoreItem>
+</file>
+
+<file path=customXml/itemProps4.xml><?xml version="1.0" encoding="utf-8"?>
+<ds:datastoreItem xmlns:ds="http://schemas.openxmlformats.org/officeDocument/2006/customXml" ds:itemID="{08640AF7-34B6-48E9-8C2A-C480C5D3D602}">
+  <ds:schemaRefs>
+    <ds:schemaRef ds:uri="http://schemas.microsoft.com/sharepoint/v3/contenttype/forms"/>
+  </ds:schemaRefs>
+</ds:datastoreItem>
+</file>
+
+<file path=customXml/itemProps5.xml><?xml version="1.0" encoding="utf-8"?>
+<ds:datastoreItem xmlns:ds="http://schemas.openxmlformats.org/officeDocument/2006/customXml" ds:itemID="{741D5416-5697-4CF5-8EE7-B994B42A5D9A}">
+  <ds:schemaRefs>
+    <ds:schemaRef ds:uri="http://schemas.openxmlformats.org/officeDocument/2006/bibliography"/>
+  </ds:schemaRefs>
+</ds:datastoreItem>
 </file>
</xml_diff>